<commit_message>
Dodani header i footer
</commit_message>
<xml_diff>
--- a/Dokumentacija/OPP_2018_BrainStorm_v1_0.docx
+++ b/Dokumentacija/OPP_2018_BrainStorm_v1_0.docx
@@ -361,125 +361,78 @@
             </w:rPr>
             <w:fldChar w:fldCharType="separate"/>
           </w:r>
-          <w:bookmarkStart w:id="0" w:name="_GoBack"/>
-          <w:bookmarkEnd w:id="0"/>
-          <w:r>
-            <w:rPr>
-              <w:rStyle w:val="Hyperlink"/>
-              <w:noProof/>
-            </w:rPr>
-            <w:fldChar w:fldCharType="begin"/>
-          </w:r>
-          <w:r>
-            <w:rPr>
-              <w:rStyle w:val="Hyperlink"/>
-              <w:noProof/>
-            </w:rPr>
-            <w:instrText xml:space="preserve"> </w:instrText>
-          </w:r>
-          <w:r>
-            <w:rPr>
-              <w:noProof/>
-            </w:rPr>
-            <w:instrText>HYPERLINK \l "_Toc531209187"</w:instrText>
-          </w:r>
-          <w:r>
-            <w:rPr>
-              <w:rStyle w:val="Hyperlink"/>
-              <w:noProof/>
-            </w:rPr>
-            <w:instrText xml:space="preserve"> </w:instrText>
-          </w:r>
-          <w:r>
-            <w:rPr>
-              <w:rStyle w:val="Hyperlink"/>
-              <w:noProof/>
-            </w:rPr>
-          </w:r>
-          <w:r>
-            <w:rPr>
-              <w:rStyle w:val="Hyperlink"/>
-              <w:noProof/>
-            </w:rPr>
-            <w:fldChar w:fldCharType="separate"/>
-          </w:r>
-          <w:r>
-            <w:rPr>
-              <w:rStyle w:val="Hyperlink"/>
-              <w:noProof/>
-            </w:rPr>
-            <w:t>1.</w:t>
-          </w:r>
-          <w:r>
-            <w:rPr>
-              <w:rFonts w:eastAsiaTheme="minorEastAsia"/>
-              <w:noProof/>
-              <w:lang w:eastAsia="hr-HR"/>
-            </w:rPr>
-            <w:tab/>
-          </w:r>
-          <w:r>
-            <w:rPr>
-              <w:rStyle w:val="Hyperlink"/>
-              <w:noProof/>
-            </w:rPr>
-            <w:t>Dnevnik promjena dokumentacije</w:t>
-          </w:r>
-          <w:r>
-            <w:rPr>
-              <w:noProof/>
-              <w:webHidden/>
-            </w:rPr>
-            <w:tab/>
-          </w:r>
-          <w:r>
-            <w:rPr>
-              <w:noProof/>
-              <w:webHidden/>
-            </w:rPr>
-            <w:fldChar w:fldCharType="begin"/>
-          </w:r>
-          <w:r>
-            <w:rPr>
-              <w:noProof/>
-              <w:webHidden/>
-            </w:rPr>
-            <w:instrText xml:space="preserve"> PAGEREF _Toc531209187 \h </w:instrText>
-          </w:r>
-          <w:r>
-            <w:rPr>
-              <w:noProof/>
-              <w:webHidden/>
-            </w:rPr>
-          </w:r>
-          <w:r>
-            <w:rPr>
-              <w:noProof/>
-              <w:webHidden/>
-            </w:rPr>
-            <w:fldChar w:fldCharType="separate"/>
-          </w:r>
-          <w:r>
-            <w:rPr>
-              <w:noProof/>
-              <w:webHidden/>
-            </w:rPr>
-            <w:t>1</w:t>
-          </w:r>
-          <w:r>
-            <w:rPr>
-              <w:noProof/>
-              <w:webHidden/>
-            </w:rPr>
-            <w:fldChar w:fldCharType="end"/>
-          </w:r>
-          <w:r>
-            <w:rPr>
-              <w:rStyle w:val="Hyperlink"/>
-              <w:noProof/>
-            </w:rPr>
-            <w:fldChar w:fldCharType="end"/>
-          </w:r>
+          <w:hyperlink w:anchor="_Toc531209187" w:history="1">
+            <w:r>
+              <w:rPr>
+                <w:rStyle w:val="Hyperlink"/>
+                <w:noProof/>
+              </w:rPr>
+              <w:t>1.</w:t>
+            </w:r>
+            <w:r>
+              <w:rPr>
+                <w:rFonts w:eastAsiaTheme="minorEastAsia"/>
+                <w:noProof/>
+                <w:lang w:eastAsia="hr-HR"/>
+              </w:rPr>
+              <w:tab/>
+            </w:r>
+            <w:r>
+              <w:rPr>
+                <w:rStyle w:val="Hyperlink"/>
+                <w:noProof/>
+              </w:rPr>
+              <w:t>Dnevnik promjena dokumentacije</w:t>
+            </w:r>
+            <w:r>
+              <w:rPr>
+                <w:noProof/>
+                <w:webHidden/>
+              </w:rPr>
+              <w:tab/>
+            </w:r>
+            <w:r>
+              <w:rPr>
+                <w:noProof/>
+                <w:webHidden/>
+              </w:rPr>
+              <w:fldChar w:fldCharType="begin"/>
+            </w:r>
+            <w:r>
+              <w:rPr>
+                <w:noProof/>
+                <w:webHidden/>
+              </w:rPr>
+              <w:instrText xml:space="preserve"> PAGEREF _Toc531209187 \h </w:instrText>
+            </w:r>
+            <w:r>
+              <w:rPr>
+                <w:noProof/>
+                <w:webHidden/>
+              </w:rPr>
+            </w:r>
+            <w:r>
+              <w:rPr>
+                <w:noProof/>
+                <w:webHidden/>
+              </w:rPr>
+              <w:fldChar w:fldCharType="separate"/>
+            </w:r>
+            <w:r>
+              <w:rPr>
+                <w:noProof/>
+                <w:webHidden/>
+              </w:rPr>
+              <w:t>1</w:t>
+            </w:r>
+            <w:r>
+              <w:rPr>
+                <w:noProof/>
+                <w:webHidden/>
+              </w:rPr>
+              <w:fldChar w:fldCharType="end"/>
+            </w:r>
+          </w:hyperlink>
         </w:p>
         <w:p>
           <w:pPr>
@@ -3874,28 +3827,13 @@
     <w:p/>
     <w:p/>
     <w:p/>
-    <w:p/>
-    <w:p/>
-    <w:p/>
-    <w:p/>
-    <w:p/>
-    <w:p/>
-    <w:p/>
-    <w:p/>
-    <w:p/>
-    <w:p/>
-    <w:p/>
-    <w:p/>
-    <w:p/>
-    <w:p/>
-    <w:p/>
-    <w:p/>
-    <w:p/>
-    <w:p/>
     <w:p>
       <w:pPr>
         <w:sectPr>
-          <w:footerReference w:type="default" r:id="rId8"/>
+          <w:headerReference w:type="default" r:id="rId8"/>
+          <w:footerReference w:type="default" r:id="rId9"/>
+          <w:headerReference w:type="first" r:id="rId10"/>
+          <w:footerReference w:type="first" r:id="rId11"/>
           <w:pgSz w:w="11906" w:h="16838"/>
           <w:pgMar w:top="1417" w:right="1417" w:bottom="1417" w:left="1417" w:header="708" w:footer="708" w:gutter="0"/>
           <w:pgNumType w:start="1"/>
@@ -3910,11 +3848,11 @@
       <w:pPr>
         <w:pStyle w:val="Heading1"/>
       </w:pPr>
-      <w:bookmarkStart w:id="1" w:name="_Toc531209187"/>
+      <w:bookmarkStart w:id="0" w:name="_Toc531209187"/>
       <w:r>
         <w:t>Dnevnik promjena dokumentacije</w:t>
       </w:r>
-      <w:bookmarkEnd w:id="1"/>
+      <w:bookmarkEnd w:id="0"/>
     </w:p>
     <w:p/>
     <w:tbl>
@@ -4374,14 +4312,14 @@
       <w:pPr>
         <w:pStyle w:val="Heading1"/>
       </w:pPr>
-      <w:bookmarkStart w:id="2" w:name="_Toc431806046"/>
-      <w:bookmarkStart w:id="3" w:name="_Toc531209188"/>
+      <w:bookmarkStart w:id="1" w:name="_Toc431806046"/>
+      <w:bookmarkStart w:id="2" w:name="_Toc531209188"/>
       <w:r>
         <w:lastRenderedPageBreak/>
         <w:t>Opis projektnog zadatka</w:t>
       </w:r>
+      <w:bookmarkEnd w:id="1"/>
       <w:bookmarkEnd w:id="2"/>
-      <w:bookmarkEnd w:id="3"/>
     </w:p>
     <w:p/>
     <w:p>
@@ -4480,12 +4418,12 @@
       <w:pPr>
         <w:pStyle w:val="Heading1"/>
       </w:pPr>
-      <w:bookmarkStart w:id="4" w:name="_Toc531209189"/>
+      <w:bookmarkStart w:id="3" w:name="_Toc531209189"/>
       <w:r>
         <w:lastRenderedPageBreak/>
         <w:t>Pojmovnik</w:t>
       </w:r>
-      <w:bookmarkEnd w:id="4"/>
+      <w:bookmarkEnd w:id="3"/>
     </w:p>
     <w:p/>
     <w:p>
@@ -4673,38 +4611,38 @@
       <w:pPr>
         <w:pStyle w:val="Heading1"/>
       </w:pPr>
-      <w:bookmarkStart w:id="5" w:name="_Toc531209190"/>
+      <w:bookmarkStart w:id="4" w:name="_Toc531209190"/>
       <w:r>
         <w:lastRenderedPageBreak/>
         <w:t>Funkcionalni zahtjevi</w:t>
       </w:r>
+      <w:bookmarkEnd w:id="4"/>
+    </w:p>
+    <w:p/>
+    <w:p>
+      <w:pPr>
+        <w:pStyle w:val="Heading2"/>
+      </w:pPr>
+      <w:bookmarkStart w:id="5" w:name="_Toc531209191"/>
+      <w:r>
+        <w:t>Dionici</w:t>
+      </w:r>
       <w:bookmarkEnd w:id="5"/>
     </w:p>
-    <w:p/>
+    <w:p>
+      <w:r>
+        <w:t>administrator, ovlašteni serviser,  registrirani korisnik, neregistrirani korisnik i programeri.</w:t>
+      </w:r>
+    </w:p>
     <w:p>
       <w:pPr>
         <w:pStyle w:val="Heading2"/>
       </w:pPr>
-      <w:bookmarkStart w:id="6" w:name="_Toc531209191"/>
-      <w:r>
-        <w:t>Dionici</w:t>
+      <w:bookmarkStart w:id="6" w:name="_Toc531209192"/>
+      <w:r>
+        <w:t>Aktori</w:t>
       </w:r>
       <w:bookmarkEnd w:id="6"/>
-    </w:p>
-    <w:p>
-      <w:r>
-        <w:t>administrator, ovlašteni serviser,  registrirani korisnik, neregistrirani korisnik i programeri.</w:t>
-      </w:r>
-    </w:p>
-    <w:p>
-      <w:pPr>
-        <w:pStyle w:val="Heading2"/>
-      </w:pPr>
-      <w:bookmarkStart w:id="7" w:name="_Toc531209192"/>
-      <w:r>
-        <w:t>Aktori</w:t>
-      </w:r>
-      <w:bookmarkEnd w:id="7"/>
     </w:p>
     <w:p>
       <w:pPr>
@@ -4770,11 +4708,11 @@
       <w:pPr>
         <w:pStyle w:val="Heading3"/>
       </w:pPr>
-      <w:bookmarkStart w:id="8" w:name="_Toc531209193"/>
+      <w:bookmarkStart w:id="7" w:name="_Toc531209193"/>
       <w:r>
         <w:t>Administrator</w:t>
       </w:r>
-      <w:bookmarkEnd w:id="8"/>
+      <w:bookmarkEnd w:id="7"/>
     </w:p>
     <w:p>
       <w:pPr>
@@ -4840,11 +4778,11 @@
       <w:pPr>
         <w:pStyle w:val="Heading3"/>
       </w:pPr>
-      <w:bookmarkStart w:id="9" w:name="_Toc531209194"/>
+      <w:bookmarkStart w:id="8" w:name="_Toc531209194"/>
       <w:r>
         <w:t>Ovlašteni serviser</w:t>
       </w:r>
-      <w:bookmarkEnd w:id="9"/>
+      <w:bookmarkEnd w:id="8"/>
     </w:p>
     <w:p>
       <w:pPr>
@@ -4902,11 +4840,11 @@
       <w:pPr>
         <w:pStyle w:val="Heading3"/>
       </w:pPr>
-      <w:bookmarkStart w:id="10" w:name="_Toc531209195"/>
+      <w:bookmarkStart w:id="9" w:name="_Toc531209195"/>
       <w:r>
         <w:t>Registrirani korisnik</w:t>
       </w:r>
-      <w:bookmarkEnd w:id="10"/>
+      <w:bookmarkEnd w:id="9"/>
     </w:p>
     <w:p>
       <w:pPr>
@@ -5012,11 +4950,11 @@
       <w:pPr>
         <w:pStyle w:val="Heading3"/>
       </w:pPr>
-      <w:bookmarkStart w:id="11" w:name="_Toc531209196"/>
+      <w:bookmarkStart w:id="10" w:name="_Toc531209196"/>
       <w:r>
         <w:t>Neregistrirani korisnik</w:t>
       </w:r>
-      <w:bookmarkEnd w:id="11"/>
+      <w:bookmarkEnd w:id="10"/>
     </w:p>
     <w:p>
       <w:pPr>
@@ -5054,11 +4992,11 @@
       <w:pPr>
         <w:pStyle w:val="Heading3"/>
       </w:pPr>
-      <w:bookmarkStart w:id="12" w:name="_Toc531209197"/>
+      <w:bookmarkStart w:id="11" w:name="_Toc531209197"/>
       <w:r>
         <w:t>Baza podataka</w:t>
       </w:r>
-      <w:bookmarkEnd w:id="12"/>
+      <w:bookmarkEnd w:id="11"/>
     </w:p>
     <w:p>
       <w:pPr>
@@ -5105,12 +5043,12 @@
       <w:pPr>
         <w:pStyle w:val="Heading2"/>
       </w:pPr>
-      <w:bookmarkStart w:id="13" w:name="_Toc531209198"/>
+      <w:bookmarkStart w:id="12" w:name="_Toc531209198"/>
       <w:r>
         <w:lastRenderedPageBreak/>
         <w:t>Opisi obrazaca uporabe</w:t>
       </w:r>
-      <w:bookmarkEnd w:id="13"/>
+      <w:bookmarkEnd w:id="12"/>
     </w:p>
     <w:p/>
     <w:p>
@@ -6788,27 +6726,27 @@
       <w:pPr>
         <w:pStyle w:val="Heading2"/>
       </w:pPr>
-      <w:bookmarkStart w:id="14" w:name="_Toc531209199"/>
+      <w:bookmarkStart w:id="13" w:name="_Toc531209199"/>
       <w:r>
         <w:lastRenderedPageBreak/>
         <w:t>Dijagrami obrazaca uporabe</w:t>
       </w:r>
+      <w:bookmarkEnd w:id="13"/>
+    </w:p>
+    <w:p/>
+    <w:p>
+      <w:pPr>
+        <w:pStyle w:val="Heading3"/>
+      </w:pPr>
+      <w:bookmarkStart w:id="14" w:name="_Toc531209200"/>
+      <w:r>
+        <w:t>Dijagram obrazaca uporabe za cijeli auto servis</w:t>
+      </w:r>
       <w:bookmarkEnd w:id="14"/>
     </w:p>
     <w:p/>
     <w:p>
       <w:pPr>
-        <w:pStyle w:val="Heading3"/>
-      </w:pPr>
-      <w:bookmarkStart w:id="15" w:name="_Toc531209200"/>
-      <w:r>
-        <w:t>Dijagram obrazaca uporabe za cijeli auto servis</w:t>
-      </w:r>
-      <w:bookmarkEnd w:id="15"/>
-    </w:p>
-    <w:p/>
-    <w:p>
-      <w:pPr>
         <w:keepNext/>
       </w:pPr>
       <w:r>
@@ -6816,453 +6754,10 @@
           <w:noProof/>
         </w:rPr>
         <w:drawing>
-          <wp:inline distT="0" distB="0" distL="0" distR="0" wp14:anchorId="03D35C14" wp14:editId="5E801D2B">
+          <wp:inline distT="0" distB="0" distL="0" distR="0" wp14:anchorId="3A3E4A7E" wp14:editId="02BC923A">
             <wp:extent cx="5661329" cy="6578050"/>
             <wp:effectExtent l="0" t="0" r="0" b="0"/>
             <wp:docPr id="1" name="Picture 1"/>
-            <wp:cNvGraphicFramePr>
-              <a:graphicFrameLocks xmlns:a="http://schemas.openxmlformats.org/drawingml/2006/main" noChangeAspect="1"/>
-            </wp:cNvGraphicFramePr>
-            <a:graphic xmlns:a="http://schemas.openxmlformats.org/drawingml/2006/main">
-              <a:graphicData uri="http://schemas.openxmlformats.org/drawingml/2006/picture">
-                <pic:pic xmlns:pic="http://schemas.openxmlformats.org/drawingml/2006/picture">
-                  <pic:nvPicPr>
-                    <pic:cNvPr id="1" name=""/>
-                    <pic:cNvPicPr/>
-                  </pic:nvPicPr>
-                  <pic:blipFill>
-                    <a:blip r:embed="rId9"/>
-                    <a:stretch>
-                      <a:fillRect/>
-                    </a:stretch>
-                  </pic:blipFill>
-                  <pic:spPr>
-                    <a:xfrm>
-                      <a:off x="0" y="0"/>
-                      <a:ext cx="5683334" cy="6603618"/>
-                    </a:xfrm>
-                    <a:prstGeom prst="rect">
-                      <a:avLst/>
-                    </a:prstGeom>
-                  </pic:spPr>
-                </pic:pic>
-              </a:graphicData>
-            </a:graphic>
-          </wp:inline>
-        </w:drawing>
-      </w:r>
-    </w:p>
-    <w:p>
-      <w:pPr>
-        <w:pStyle w:val="Caption"/>
-        <w:jc w:val="center"/>
-      </w:pPr>
-      <w:bookmarkStart w:id="16" w:name="_Toc531209169"/>
-      <w:r>
-        <w:t xml:space="preserve">Slika </w:t>
-      </w:r>
-      <w:r>
-        <w:rPr>
-          <w:noProof/>
-        </w:rPr>
-        <w:fldChar w:fldCharType="begin"/>
-      </w:r>
-      <w:r>
-        <w:rPr>
-          <w:noProof/>
-        </w:rPr>
-        <w:instrText xml:space="preserve"> SEQ Slika \* ARABIC </w:instrText>
-      </w:r>
-      <w:r>
-        <w:rPr>
-          <w:noProof/>
-        </w:rPr>
-        <w:fldChar w:fldCharType="separate"/>
-      </w:r>
-      <w:r>
-        <w:rPr>
-          <w:noProof/>
-        </w:rPr>
-        <w:t>1</w:t>
-      </w:r>
-      <w:r>
-        <w:rPr>
-          <w:noProof/>
-        </w:rPr>
-        <w:fldChar w:fldCharType="end"/>
-      </w:r>
-      <w:r>
-        <w:rPr>
-          <w:noProof/>
-        </w:rPr>
-        <w:t>.</w:t>
-      </w:r>
-      <w:r>
-        <w:t xml:space="preserve"> Dijagram obrazaca uporabe za cijeli auto servis</w:t>
-      </w:r>
-      <w:bookmarkEnd w:id="16"/>
-    </w:p>
-    <w:p/>
-    <w:p/>
-    <w:p/>
-    <w:p>
-      <w:pPr>
-        <w:pStyle w:val="Heading3"/>
-      </w:pPr>
-      <w:bookmarkStart w:id="17" w:name="_Toc531209201"/>
-      <w:r>
-        <w:lastRenderedPageBreak/>
-        <w:t>Dijagram obrazaca uporabe za administratora</w:t>
-      </w:r>
-      <w:bookmarkEnd w:id="17"/>
-    </w:p>
-    <w:p/>
-    <w:p>
-      <w:pPr>
-        <w:keepNext/>
-      </w:pPr>
-      <w:r>
-        <w:rPr>
-          <w:noProof/>
-        </w:rPr>
-        <w:drawing>
-          <wp:inline distT="0" distB="0" distL="0" distR="0" wp14:anchorId="73EBD369" wp14:editId="391A465A">
-            <wp:extent cx="5760720" cy="3265805"/>
-            <wp:effectExtent l="0" t="0" r="0" b="0"/>
-            <wp:docPr id="2" name="Picture 2"/>
-            <wp:cNvGraphicFramePr>
-              <a:graphicFrameLocks xmlns:a="http://schemas.openxmlformats.org/drawingml/2006/main" noChangeAspect="1"/>
-            </wp:cNvGraphicFramePr>
-            <a:graphic xmlns:a="http://schemas.openxmlformats.org/drawingml/2006/main">
-              <a:graphicData uri="http://schemas.openxmlformats.org/drawingml/2006/picture">
-                <pic:pic xmlns:pic="http://schemas.openxmlformats.org/drawingml/2006/picture">
-                  <pic:nvPicPr>
-                    <pic:cNvPr id="1" name=""/>
-                    <pic:cNvPicPr/>
-                  </pic:nvPicPr>
-                  <pic:blipFill>
-                    <a:blip r:embed="rId10"/>
-                    <a:stretch>
-                      <a:fillRect/>
-                    </a:stretch>
-                  </pic:blipFill>
-                  <pic:spPr>
-                    <a:xfrm>
-                      <a:off x="0" y="0"/>
-                      <a:ext cx="5760720" cy="3265805"/>
-                    </a:xfrm>
-                    <a:prstGeom prst="rect">
-                      <a:avLst/>
-                    </a:prstGeom>
-                  </pic:spPr>
-                </pic:pic>
-              </a:graphicData>
-            </a:graphic>
-          </wp:inline>
-        </w:drawing>
-      </w:r>
-    </w:p>
-    <w:p>
-      <w:pPr>
-        <w:pStyle w:val="Caption"/>
-        <w:jc w:val="center"/>
-      </w:pPr>
-      <w:bookmarkStart w:id="18" w:name="_Toc531209170"/>
-      <w:r>
-        <w:t xml:space="preserve">Slika </w:t>
-      </w:r>
-      <w:r>
-        <w:rPr>
-          <w:noProof/>
-        </w:rPr>
-        <w:fldChar w:fldCharType="begin"/>
-      </w:r>
-      <w:r>
-        <w:rPr>
-          <w:noProof/>
-        </w:rPr>
-        <w:instrText xml:space="preserve"> SEQ Slika \* ARABIC </w:instrText>
-      </w:r>
-      <w:r>
-        <w:rPr>
-          <w:noProof/>
-        </w:rPr>
-        <w:fldChar w:fldCharType="separate"/>
-      </w:r>
-      <w:r>
-        <w:rPr>
-          <w:noProof/>
-        </w:rPr>
-        <w:t>2</w:t>
-      </w:r>
-      <w:r>
-        <w:rPr>
-          <w:noProof/>
-        </w:rPr>
-        <w:fldChar w:fldCharType="end"/>
-      </w:r>
-      <w:r>
-        <w:rPr>
-          <w:noProof/>
-        </w:rPr>
-        <w:t>.</w:t>
-      </w:r>
-      <w:r>
-        <w:t xml:space="preserve"> </w:t>
-      </w:r>
-      <w:r>
-        <w:t>Dijagram obrazaca uporabe za administratora</w:t>
-      </w:r>
-      <w:bookmarkEnd w:id="18"/>
-    </w:p>
-    <w:p/>
-    <w:p/>
-    <w:p/>
-    <w:p>
-      <w:pPr>
-        <w:pStyle w:val="Heading3"/>
-      </w:pPr>
-      <w:bookmarkStart w:id="19" w:name="_Toc531209202"/>
-      <w:r>
-        <w:t>Dijagram obrazaca uporabe za korisnika</w:t>
-      </w:r>
-      <w:bookmarkEnd w:id="19"/>
-    </w:p>
-    <w:p/>
-    <w:p>
-      <w:pPr>
-        <w:keepNext/>
-      </w:pPr>
-      <w:r>
-        <w:rPr>
-          <w:noProof/>
-        </w:rPr>
-        <w:drawing>
-          <wp:inline distT="0" distB="0" distL="0" distR="0" wp14:anchorId="4009B10E" wp14:editId="4EDA2F11">
-            <wp:extent cx="5760720" cy="3046730"/>
-            <wp:effectExtent l="0" t="0" r="0" b="1270"/>
-            <wp:docPr id="3" name="Picture 3"/>
-            <wp:cNvGraphicFramePr>
-              <a:graphicFrameLocks xmlns:a="http://schemas.openxmlformats.org/drawingml/2006/main" noChangeAspect="1"/>
-            </wp:cNvGraphicFramePr>
-            <a:graphic xmlns:a="http://schemas.openxmlformats.org/drawingml/2006/main">
-              <a:graphicData uri="http://schemas.openxmlformats.org/drawingml/2006/picture">
-                <pic:pic xmlns:pic="http://schemas.openxmlformats.org/drawingml/2006/picture">
-                  <pic:nvPicPr>
-                    <pic:cNvPr id="1" name=""/>
-                    <pic:cNvPicPr/>
-                  </pic:nvPicPr>
-                  <pic:blipFill>
-                    <a:blip r:embed="rId11"/>
-                    <a:stretch>
-                      <a:fillRect/>
-                    </a:stretch>
-                  </pic:blipFill>
-                  <pic:spPr>
-                    <a:xfrm>
-                      <a:off x="0" y="0"/>
-                      <a:ext cx="5760720" cy="3046730"/>
-                    </a:xfrm>
-                    <a:prstGeom prst="rect">
-                      <a:avLst/>
-                    </a:prstGeom>
-                  </pic:spPr>
-                </pic:pic>
-              </a:graphicData>
-            </a:graphic>
-          </wp:inline>
-        </w:drawing>
-      </w:r>
-    </w:p>
-    <w:p>
-      <w:pPr>
-        <w:pStyle w:val="Caption"/>
-        <w:jc w:val="center"/>
-      </w:pPr>
-      <w:bookmarkStart w:id="20" w:name="_Toc531209171"/>
-      <w:r>
-        <w:t xml:space="preserve">Slika </w:t>
-      </w:r>
-      <w:r>
-        <w:rPr>
-          <w:noProof/>
-        </w:rPr>
-        <w:fldChar w:fldCharType="begin"/>
-      </w:r>
-      <w:r>
-        <w:rPr>
-          <w:noProof/>
-        </w:rPr>
-        <w:instrText xml:space="preserve"> SEQ Slika \* ARABIC </w:instrText>
-      </w:r>
-      <w:r>
-        <w:rPr>
-          <w:noProof/>
-        </w:rPr>
-        <w:fldChar w:fldCharType="separate"/>
-      </w:r>
-      <w:r>
-        <w:rPr>
-          <w:noProof/>
-        </w:rPr>
-        <w:t>3</w:t>
-      </w:r>
-      <w:r>
-        <w:rPr>
-          <w:noProof/>
-        </w:rPr>
-        <w:fldChar w:fldCharType="end"/>
-      </w:r>
-      <w:r>
-        <w:rPr>
-          <w:noProof/>
-        </w:rPr>
-        <w:t>.</w:t>
-      </w:r>
-      <w:r>
-        <w:t xml:space="preserve"> Dijagram </w:t>
-      </w:r>
-      <w:r>
-        <w:t>obrazaca uporabe za korisnika</w:t>
-      </w:r>
-      <w:bookmarkEnd w:id="20"/>
-    </w:p>
-    <w:p>
-      <w:pPr>
-        <w:pStyle w:val="Heading3"/>
-      </w:pPr>
-      <w:bookmarkStart w:id="21" w:name="_Toc531209203"/>
-      <w:r>
-        <w:lastRenderedPageBreak/>
-        <w:t>Dijagram obrazaca uporabe za prijavu</w:t>
-      </w:r>
-      <w:bookmarkEnd w:id="21"/>
-    </w:p>
-    <w:p/>
-    <w:p>
-      <w:pPr>
-        <w:keepNext/>
-      </w:pPr>
-      <w:r>
-        <w:rPr>
-          <w:noProof/>
-        </w:rPr>
-        <w:drawing>
-          <wp:inline distT="0" distB="0" distL="0" distR="0" wp14:anchorId="234C75DF" wp14:editId="4752A58E">
-            <wp:extent cx="5760720" cy="3046730"/>
-            <wp:effectExtent l="0" t="0" r="0" b="1270"/>
-            <wp:docPr id="4" name="Picture 4"/>
-            <wp:cNvGraphicFramePr>
-              <a:graphicFrameLocks xmlns:a="http://schemas.openxmlformats.org/drawingml/2006/main" noChangeAspect="1"/>
-            </wp:cNvGraphicFramePr>
-            <a:graphic xmlns:a="http://schemas.openxmlformats.org/drawingml/2006/main">
-              <a:graphicData uri="http://schemas.openxmlformats.org/drawingml/2006/picture">
-                <pic:pic xmlns:pic="http://schemas.openxmlformats.org/drawingml/2006/picture">
-                  <pic:nvPicPr>
-                    <pic:cNvPr id="1" name=""/>
-                    <pic:cNvPicPr/>
-                  </pic:nvPicPr>
-                  <pic:blipFill>
-                    <a:blip r:embed="rId11"/>
-                    <a:stretch>
-                      <a:fillRect/>
-                    </a:stretch>
-                  </pic:blipFill>
-                  <pic:spPr>
-                    <a:xfrm>
-                      <a:off x="0" y="0"/>
-                      <a:ext cx="5760720" cy="3046730"/>
-                    </a:xfrm>
-                    <a:prstGeom prst="rect">
-                      <a:avLst/>
-                    </a:prstGeom>
-                  </pic:spPr>
-                </pic:pic>
-              </a:graphicData>
-            </a:graphic>
-          </wp:inline>
-        </w:drawing>
-      </w:r>
-    </w:p>
-    <w:p>
-      <w:pPr>
-        <w:pStyle w:val="Caption"/>
-        <w:jc w:val="center"/>
-      </w:pPr>
-      <w:bookmarkStart w:id="22" w:name="_Toc531209172"/>
-      <w:r>
-        <w:t xml:space="preserve">Slika </w:t>
-      </w:r>
-      <w:r>
-        <w:rPr>
-          <w:noProof/>
-        </w:rPr>
-        <w:fldChar w:fldCharType="begin"/>
-      </w:r>
-      <w:r>
-        <w:rPr>
-          <w:noProof/>
-        </w:rPr>
-        <w:instrText xml:space="preserve"> SEQ Slika \* ARABIC </w:instrText>
-      </w:r>
-      <w:r>
-        <w:rPr>
-          <w:noProof/>
-        </w:rPr>
-        <w:fldChar w:fldCharType="separate"/>
-      </w:r>
-      <w:r>
-        <w:rPr>
-          <w:noProof/>
-        </w:rPr>
-        <w:t>4</w:t>
-      </w:r>
-      <w:r>
-        <w:rPr>
-          <w:noProof/>
-        </w:rPr>
-        <w:fldChar w:fldCharType="end"/>
-      </w:r>
-      <w:r>
-        <w:rPr>
-          <w:noProof/>
-        </w:rPr>
-        <w:t>.</w:t>
-      </w:r>
-      <w:r>
-        <w:t xml:space="preserve"> Dijagram </w:t>
-      </w:r>
-      <w:r>
-        <w:t>obrazaca uporabe za prijavu</w:t>
-      </w:r>
-      <w:bookmarkEnd w:id="22"/>
-    </w:p>
-    <w:p/>
-    <w:p/>
-    <w:p>
-      <w:pPr>
-        <w:pStyle w:val="Heading3"/>
-      </w:pPr>
-      <w:bookmarkStart w:id="23" w:name="_Toc531209204"/>
-      <w:r>
-        <w:t>Dijagram obrazaca uporabe za servisera</w:t>
-      </w:r>
-      <w:bookmarkEnd w:id="23"/>
-    </w:p>
-    <w:p/>
-    <w:p>
-      <w:pPr>
-        <w:keepNext/>
-      </w:pPr>
-      <w:r>
-        <w:rPr>
-          <w:noProof/>
-        </w:rPr>
-        <w:drawing>
-          <wp:inline distT="0" distB="0" distL="0" distR="0" wp14:anchorId="48A6259B" wp14:editId="28FD902A">
-            <wp:extent cx="5760720" cy="2931795"/>
-            <wp:effectExtent l="0" t="0" r="0" b="1905"/>
-            <wp:docPr id="5" name="Picture 5"/>
             <wp:cNvGraphicFramePr>
               <a:graphicFrameLocks xmlns:a="http://schemas.openxmlformats.org/drawingml/2006/main" noChangeAspect="1"/>
             </wp:cNvGraphicFramePr>
@@ -7282,7 +6777,7 @@
                   <pic:spPr>
                     <a:xfrm>
                       <a:off x="0" y="0"/>
-                      <a:ext cx="5760720" cy="2931795"/>
+                      <a:ext cx="5683334" cy="6603618"/>
                     </a:xfrm>
                     <a:prstGeom prst="rect">
                       <a:avLst/>
@@ -7300,7 +6795,7 @@
         <w:pStyle w:val="Caption"/>
         <w:jc w:val="center"/>
       </w:pPr>
-      <w:bookmarkStart w:id="24" w:name="_Toc531209173"/>
+      <w:bookmarkStart w:id="15" w:name="_Toc531209169"/>
       <w:r>
         <w:t xml:space="preserve">Slika </w:t>
       </w:r>
@@ -7326,7 +6821,7 @@
         <w:rPr>
           <w:noProof/>
         </w:rPr>
-        <w:t>5</w:t>
+        <w:t>1</w:t>
       </w:r>
       <w:r>
         <w:rPr>
@@ -7341,25 +6836,23 @@
         <w:t>.</w:t>
       </w:r>
       <w:r>
-        <w:t xml:space="preserve"> D</w:t>
-      </w:r>
-      <w:r>
-        <w:t>ijagram obrazaca uporabe za servisera</w:t>
-      </w:r>
-      <w:bookmarkEnd w:id="24"/>
-    </w:p>
+        <w:t xml:space="preserve"> Dijagram obrazaca uporabe za cijeli auto servis</w:t>
+      </w:r>
+      <w:bookmarkEnd w:id="15"/>
+    </w:p>
+    <w:p/>
     <w:p/>
     <w:p/>
     <w:p>
       <w:pPr>
         <w:pStyle w:val="Heading3"/>
       </w:pPr>
-      <w:bookmarkStart w:id="25" w:name="_Toc531209205"/>
+      <w:bookmarkStart w:id="16" w:name="_Toc531209201"/>
       <w:r>
         <w:lastRenderedPageBreak/>
-        <w:t>Dijagram obrazaca uporabe za obradu prijave vozila</w:t>
-      </w:r>
-      <w:bookmarkEnd w:id="25"/>
+        <w:t>Dijagram obrazaca uporabe za administratora</w:t>
+      </w:r>
+      <w:bookmarkEnd w:id="16"/>
     </w:p>
     <w:p/>
     <w:p>
@@ -7371,10 +6864,10 @@
           <w:noProof/>
         </w:rPr>
         <w:drawing>
-          <wp:inline distT="0" distB="0" distL="0" distR="0" wp14:anchorId="22906178" wp14:editId="17F7F3A4">
-            <wp:extent cx="5760720" cy="4034790"/>
-            <wp:effectExtent l="0" t="0" r="0" b="3810"/>
-            <wp:docPr id="6" name="Picture 6"/>
+          <wp:inline distT="0" distB="0" distL="0" distR="0" wp14:anchorId="1742755E" wp14:editId="6B9D56C3">
+            <wp:extent cx="5760720" cy="3265805"/>
+            <wp:effectExtent l="0" t="0" r="0" b="0"/>
+            <wp:docPr id="2" name="Picture 2"/>
             <wp:cNvGraphicFramePr>
               <a:graphicFrameLocks xmlns:a="http://schemas.openxmlformats.org/drawingml/2006/main" noChangeAspect="1"/>
             </wp:cNvGraphicFramePr>
@@ -7394,7 +6887,7 @@
                   <pic:spPr>
                     <a:xfrm>
                       <a:off x="0" y="0"/>
-                      <a:ext cx="5760720" cy="4034790"/>
+                      <a:ext cx="5760720" cy="3265805"/>
                     </a:xfrm>
                     <a:prstGeom prst="rect">
                       <a:avLst/>
@@ -7412,7 +6905,7 @@
         <w:pStyle w:val="Caption"/>
         <w:jc w:val="center"/>
       </w:pPr>
-      <w:bookmarkStart w:id="26" w:name="_Toc531209174"/>
+      <w:bookmarkStart w:id="17" w:name="_Toc531209170"/>
       <w:r>
         <w:t xml:space="preserve">Slika </w:t>
       </w:r>
@@ -7438,7 +6931,7 @@
         <w:rPr>
           <w:noProof/>
         </w:rPr>
-        <w:t>6</w:t>
+        <w:t>2</w:t>
       </w:r>
       <w:r>
         <w:rPr>
@@ -7453,52 +6946,25 @@
         <w:t>.</w:t>
       </w:r>
       <w:r>
-        <w:t xml:space="preserve"> D</w:t>
-      </w:r>
-      <w:r>
-        <w:t>ijagram obrazaca uporabe za obradu prijave vozila</w:t>
-      </w:r>
-      <w:bookmarkEnd w:id="26"/>
-    </w:p>
-    <w:p/>
-    <w:p/>
-    <w:p/>
-    <w:p/>
-    <w:p/>
-    <w:p/>
-    <w:p/>
-    <w:p/>
-    <w:p/>
-    <w:p/>
-    <w:p/>
-    <w:p/>
-    <w:p/>
-    <w:p>
-      <w:pPr>
-        <w:pStyle w:val="Heading2"/>
-      </w:pPr>
-      <w:bookmarkStart w:id="27" w:name="_Toc531209206"/>
-      <w:r>
-        <w:lastRenderedPageBreak/>
-        <w:t>Sekvencijski dijagrami</w:t>
-      </w:r>
-      <w:bookmarkEnd w:id="27"/>
-    </w:p>
+        <w:t xml:space="preserve"> </w:t>
+      </w:r>
+      <w:r>
+        <w:t>Dijagram obrazaca uporabe za administratora</w:t>
+      </w:r>
+      <w:bookmarkEnd w:id="17"/>
+    </w:p>
+    <w:p/>
+    <w:p/>
     <w:p/>
     <w:p>
       <w:pPr>
         <w:pStyle w:val="Heading3"/>
       </w:pPr>
-      <w:bookmarkStart w:id="28" w:name="_Toc531209207"/>
-      <w:r>
-        <w:t>Osnovni upis podataka</w:t>
-      </w:r>
-      <w:bookmarkEnd w:id="28"/>
-    </w:p>
-    <w:p>
-      <w:r>
-        <w:t>Administrator sustava upisuje podatke o servisu i kontakt podatke koje čine adresa, kontakt i radno vrijeme koje sustav prikazuje u zaglavlju. Administrator upisuje i podatke o ovlaštenim serviserima, od kojih svaki mora imati svoje korisničko ime i lozinku te se ti podaci pohranjuju u bazu podataka i unos se potvrđuje.</w:t>
-      </w:r>
+      <w:bookmarkStart w:id="18" w:name="_Toc531209202"/>
+      <w:r>
+        <w:t>Dijagram obrazaca uporabe za korisnika</w:t>
+      </w:r>
+      <w:bookmarkEnd w:id="18"/>
     </w:p>
     <w:p/>
     <w:p>
@@ -7510,10 +6976,10 @@
           <w:noProof/>
         </w:rPr>
         <w:drawing>
-          <wp:inline distT="0" distB="0" distL="0" distR="0" wp14:anchorId="0B911A9F" wp14:editId="58B6FA36">
-            <wp:extent cx="5760720" cy="1884045"/>
-            <wp:effectExtent l="0" t="0" r="0" b="1905"/>
-            <wp:docPr id="7" name="Picture 7"/>
+          <wp:inline distT="0" distB="0" distL="0" distR="0" wp14:anchorId="0E166FDA" wp14:editId="0DCDBF29">
+            <wp:extent cx="5760720" cy="3046730"/>
+            <wp:effectExtent l="0" t="0" r="0" b="1270"/>
+            <wp:docPr id="3" name="Picture 3"/>
             <wp:cNvGraphicFramePr>
               <a:graphicFrameLocks xmlns:a="http://schemas.openxmlformats.org/drawingml/2006/main" noChangeAspect="1"/>
             </wp:cNvGraphicFramePr>
@@ -7533,7 +6999,7 @@
                   <pic:spPr>
                     <a:xfrm>
                       <a:off x="0" y="0"/>
-                      <a:ext cx="5760720" cy="1884045"/>
+                      <a:ext cx="5760720" cy="3046730"/>
                     </a:xfrm>
                     <a:prstGeom prst="rect">
                       <a:avLst/>
@@ -7551,7 +7017,7 @@
         <w:pStyle w:val="Caption"/>
         <w:jc w:val="center"/>
       </w:pPr>
-      <w:bookmarkStart w:id="29" w:name="_Toc531209175"/>
+      <w:bookmarkStart w:id="19" w:name="_Toc531209171"/>
       <w:r>
         <w:t xml:space="preserve">Slika </w:t>
       </w:r>
@@ -7577,7 +7043,7 @@
         <w:rPr>
           <w:noProof/>
         </w:rPr>
-        <w:t>7</w:t>
+        <w:t>3</w:t>
       </w:r>
       <w:r>
         <w:rPr>
@@ -7592,26 +7058,23 @@
         <w:t>.</w:t>
       </w:r>
       <w:r>
-        <w:t xml:space="preserve"> Sekvencijski dijagram - Osnovni upis podataka</w:t>
-      </w:r>
-      <w:bookmarkEnd w:id="29"/>
-    </w:p>
-    <w:p/>
-    <w:p/>
+        <w:t xml:space="preserve"> Dijagram </w:t>
+      </w:r>
+      <w:r>
+        <w:t>obrazaca uporabe za korisnika</w:t>
+      </w:r>
+      <w:bookmarkEnd w:id="19"/>
+    </w:p>
     <w:p>
       <w:pPr>
         <w:pStyle w:val="Heading3"/>
       </w:pPr>
-      <w:bookmarkStart w:id="30" w:name="_Toc531209208"/>
-      <w:r>
-        <w:t>Potvrda prijave vozila na popravak</w:t>
-      </w:r>
-      <w:bookmarkEnd w:id="30"/>
-    </w:p>
-    <w:p>
-      <w:r>
-        <w:t>Ovlašteni serviser prihvaća prijavu vozila na popravak, sustav stvara obrazac koji vraća ovlaštenom serviseru te ga ovlašteni serviser uručuje korisniku na potpis i vraća ga.</w:t>
-      </w:r>
+      <w:bookmarkStart w:id="20" w:name="_Toc531209203"/>
+      <w:r>
+        <w:lastRenderedPageBreak/>
+        <w:t>Dijagram obrazaca uporabe za prijavu</w:t>
+      </w:r>
+      <w:bookmarkEnd w:id="20"/>
     </w:p>
     <w:p/>
     <w:p>
@@ -7623,10 +7086,121 @@
           <w:noProof/>
         </w:rPr>
         <w:drawing>
-          <wp:inline distT="0" distB="0" distL="0" distR="0" wp14:anchorId="7EA9C926" wp14:editId="5296A759">
-            <wp:extent cx="5760720" cy="2159635"/>
-            <wp:effectExtent l="0" t="0" r="0" b="0"/>
-            <wp:docPr id="9" name="Picture 9"/>
+          <wp:inline distT="0" distB="0" distL="0" distR="0" wp14:anchorId="292B4DE1" wp14:editId="7D577D3D">
+            <wp:extent cx="5760720" cy="3046730"/>
+            <wp:effectExtent l="0" t="0" r="0" b="1270"/>
+            <wp:docPr id="4" name="Picture 4"/>
+            <wp:cNvGraphicFramePr>
+              <a:graphicFrameLocks xmlns:a="http://schemas.openxmlformats.org/drawingml/2006/main" noChangeAspect="1"/>
+            </wp:cNvGraphicFramePr>
+            <a:graphic xmlns:a="http://schemas.openxmlformats.org/drawingml/2006/main">
+              <a:graphicData uri="http://schemas.openxmlformats.org/drawingml/2006/picture">
+                <pic:pic xmlns:pic="http://schemas.openxmlformats.org/drawingml/2006/picture">
+                  <pic:nvPicPr>
+                    <pic:cNvPr id="1" name=""/>
+                    <pic:cNvPicPr/>
+                  </pic:nvPicPr>
+                  <pic:blipFill>
+                    <a:blip r:embed="rId14"/>
+                    <a:stretch>
+                      <a:fillRect/>
+                    </a:stretch>
+                  </pic:blipFill>
+                  <pic:spPr>
+                    <a:xfrm>
+                      <a:off x="0" y="0"/>
+                      <a:ext cx="5760720" cy="3046730"/>
+                    </a:xfrm>
+                    <a:prstGeom prst="rect">
+                      <a:avLst/>
+                    </a:prstGeom>
+                  </pic:spPr>
+                </pic:pic>
+              </a:graphicData>
+            </a:graphic>
+          </wp:inline>
+        </w:drawing>
+      </w:r>
+    </w:p>
+    <w:p>
+      <w:pPr>
+        <w:pStyle w:val="Caption"/>
+        <w:jc w:val="center"/>
+      </w:pPr>
+      <w:bookmarkStart w:id="21" w:name="_Toc531209172"/>
+      <w:r>
+        <w:t xml:space="preserve">Slika </w:t>
+      </w:r>
+      <w:r>
+        <w:rPr>
+          <w:noProof/>
+        </w:rPr>
+        <w:fldChar w:fldCharType="begin"/>
+      </w:r>
+      <w:r>
+        <w:rPr>
+          <w:noProof/>
+        </w:rPr>
+        <w:instrText xml:space="preserve"> SEQ Slika \* ARABIC </w:instrText>
+      </w:r>
+      <w:r>
+        <w:rPr>
+          <w:noProof/>
+        </w:rPr>
+        <w:fldChar w:fldCharType="separate"/>
+      </w:r>
+      <w:r>
+        <w:rPr>
+          <w:noProof/>
+        </w:rPr>
+        <w:t>4</w:t>
+      </w:r>
+      <w:r>
+        <w:rPr>
+          <w:noProof/>
+        </w:rPr>
+        <w:fldChar w:fldCharType="end"/>
+      </w:r>
+      <w:r>
+        <w:rPr>
+          <w:noProof/>
+        </w:rPr>
+        <w:t>.</w:t>
+      </w:r>
+      <w:r>
+        <w:t xml:space="preserve"> Dijagram </w:t>
+      </w:r>
+      <w:r>
+        <w:t>obrazaca uporabe za prijavu</w:t>
+      </w:r>
+      <w:bookmarkEnd w:id="21"/>
+    </w:p>
+    <w:p/>
+    <w:p/>
+    <w:p>
+      <w:pPr>
+        <w:pStyle w:val="Heading3"/>
+      </w:pPr>
+      <w:bookmarkStart w:id="22" w:name="_Toc531209204"/>
+      <w:r>
+        <w:t>Dijagram obrazaca uporabe za servisera</w:t>
+      </w:r>
+      <w:bookmarkEnd w:id="22"/>
+    </w:p>
+    <w:p/>
+    <w:p>
+      <w:pPr>
+        <w:keepNext/>
+      </w:pPr>
+      <w:r>
+        <w:rPr>
+          <w:noProof/>
+        </w:rPr>
+        <w:drawing>
+          <wp:inline distT="0" distB="0" distL="0" distR="0" wp14:anchorId="206C7876" wp14:editId="7C55FE89">
+            <wp:extent cx="5760720" cy="2931795"/>
+            <wp:effectExtent l="0" t="0" r="0" b="1905"/>
+            <wp:docPr id="5" name="Picture 5"/>
             <wp:cNvGraphicFramePr>
               <a:graphicFrameLocks xmlns:a="http://schemas.openxmlformats.org/drawingml/2006/main" noChangeAspect="1"/>
             </wp:cNvGraphicFramePr>
@@ -7646,7 +7220,7 @@
                   <pic:spPr>
                     <a:xfrm>
                       <a:off x="0" y="0"/>
-                      <a:ext cx="5760720" cy="2159635"/>
+                      <a:ext cx="5760720" cy="2931795"/>
                     </a:xfrm>
                     <a:prstGeom prst="rect">
                       <a:avLst/>
@@ -7664,7 +7238,7 @@
         <w:pStyle w:val="Caption"/>
         <w:jc w:val="center"/>
       </w:pPr>
-      <w:bookmarkStart w:id="31" w:name="_Toc531209176"/>
+      <w:bookmarkStart w:id="23" w:name="_Toc531209173"/>
       <w:r>
         <w:t xml:space="preserve">Slika </w:t>
       </w:r>
@@ -7690,7 +7264,7 @@
         <w:rPr>
           <w:noProof/>
         </w:rPr>
-        <w:t>8</w:t>
+        <w:t>5</w:t>
       </w:r>
       <w:r>
         <w:rPr>
@@ -7705,44 +7279,25 @@
         <w:t>.</w:t>
       </w:r>
       <w:r>
-        <w:t xml:space="preserve"> </w:t>
-      </w:r>
-      <w:r>
-        <w:t xml:space="preserve">Sekvencijski dijagram - </w:t>
-      </w:r>
-      <w:r>
-        <w:t>Potvrda prijave vozila na popravak</w:t>
-      </w:r>
-      <w:bookmarkEnd w:id="31"/>
-    </w:p>
+        <w:t xml:space="preserve"> D</w:t>
+      </w:r>
+      <w:r>
+        <w:t>ijagram obrazaca uporabe za servisera</w:t>
+      </w:r>
+      <w:bookmarkEnd w:id="23"/>
+    </w:p>
+    <w:p/>
     <w:p/>
     <w:p>
       <w:pPr>
         <w:pStyle w:val="Heading3"/>
       </w:pPr>
-      <w:bookmarkStart w:id="32" w:name="_Toc531209209"/>
+      <w:bookmarkStart w:id="24" w:name="_Toc531209205"/>
       <w:r>
         <w:lastRenderedPageBreak/>
-        <w:t>Pregled vlastitih korisnika</w:t>
-      </w:r>
-      <w:bookmarkEnd w:id="32"/>
-    </w:p>
-    <w:p>
-      <w:r>
-        <w:t>Ovlašteni serviser može u sustavu p</w:t>
-      </w:r>
-      <w:r>
-        <w:t>regled</w:t>
-      </w:r>
-      <w:r>
-        <w:t>avati vlastite prijavljene korisnike</w:t>
-      </w:r>
-      <w:r>
-        <w:t xml:space="preserve"> za taj radni dan</w:t>
-      </w:r>
-      <w:r>
-        <w:t>, sustav te podatke uzima iz baze podataka i daje ih ovlaštenom serviseru.</w:t>
-      </w:r>
+        <w:t>Dijagram obrazaca uporabe za obradu prijave vozila</w:t>
+      </w:r>
+      <w:bookmarkEnd w:id="24"/>
     </w:p>
     <w:p/>
     <w:p>
@@ -7754,10 +7309,10 @@
           <w:noProof/>
         </w:rPr>
         <w:drawing>
-          <wp:inline distT="0" distB="0" distL="0" distR="0" wp14:anchorId="789ED493" wp14:editId="004E040B">
-            <wp:extent cx="5760720" cy="1533525"/>
-            <wp:effectExtent l="0" t="0" r="0" b="9525"/>
-            <wp:docPr id="10" name="Picture 10"/>
+          <wp:inline distT="0" distB="0" distL="0" distR="0" wp14:anchorId="0A12CC67" wp14:editId="0E383DFF">
+            <wp:extent cx="5760720" cy="4034790"/>
+            <wp:effectExtent l="0" t="0" r="0" b="3810"/>
+            <wp:docPr id="6" name="Picture 6"/>
             <wp:cNvGraphicFramePr>
               <a:graphicFrameLocks xmlns:a="http://schemas.openxmlformats.org/drawingml/2006/main" noChangeAspect="1"/>
             </wp:cNvGraphicFramePr>
@@ -7777,7 +7332,7 @@
                   <pic:spPr>
                     <a:xfrm>
                       <a:off x="0" y="0"/>
-                      <a:ext cx="5760720" cy="1533525"/>
+                      <a:ext cx="5760720" cy="4034790"/>
                     </a:xfrm>
                     <a:prstGeom prst="rect">
                       <a:avLst/>
@@ -7795,7 +7350,7 @@
         <w:pStyle w:val="Caption"/>
         <w:jc w:val="center"/>
       </w:pPr>
-      <w:bookmarkStart w:id="33" w:name="_Toc531209177"/>
+      <w:bookmarkStart w:id="25" w:name="_Toc531209174"/>
       <w:r>
         <w:t xml:space="preserve">Slika </w:t>
       </w:r>
@@ -7821,7 +7376,7 @@
         <w:rPr>
           <w:noProof/>
         </w:rPr>
-        <w:t>9</w:t>
+        <w:t>6</w:t>
       </w:r>
       <w:r>
         <w:rPr>
@@ -7836,31 +7391,51 @@
         <w:t>.</w:t>
       </w:r>
       <w:r>
-        <w:t xml:space="preserve"> </w:t>
-      </w:r>
-      <w:r>
-        <w:t xml:space="preserve">Sekvencijski dijagram - </w:t>
-      </w:r>
-      <w:r>
-        <w:t>Pregled vlastitih korisnika</w:t>
-      </w:r>
-      <w:bookmarkEnd w:id="33"/>
-    </w:p>
-    <w:p/>
+        <w:t xml:space="preserve"> D</w:t>
+      </w:r>
+      <w:r>
+        <w:t>ijagram obrazaca uporabe za obradu prijave vozila</w:t>
+      </w:r>
+      <w:bookmarkEnd w:id="25"/>
+    </w:p>
+    <w:p/>
+    <w:p/>
+    <w:p/>
+    <w:p/>
+    <w:p/>
+    <w:p/>
+    <w:p/>
+    <w:p/>
+    <w:p/>
+    <w:p/>
+    <w:p/>
+    <w:p/>
+    <w:p/>
+    <w:p>
+      <w:pPr>
+        <w:pStyle w:val="Heading2"/>
+      </w:pPr>
+      <w:bookmarkStart w:id="26" w:name="_Toc531209206"/>
+      <w:r>
+        <w:lastRenderedPageBreak/>
+        <w:t>Sekvencijski dijagrami</w:t>
+      </w:r>
+      <w:bookmarkEnd w:id="26"/>
+    </w:p>
     <w:p/>
     <w:p>
       <w:pPr>
         <w:pStyle w:val="Heading3"/>
       </w:pPr>
-      <w:bookmarkStart w:id="34" w:name="_Toc531209210"/>
-      <w:r>
-        <w:t>Prijava na sustav</w:t>
-      </w:r>
-      <w:bookmarkEnd w:id="34"/>
-    </w:p>
-    <w:p>
-      <w:r>
-        <w:t>Registrirani korisnik se na sustav prijavljuje korisničkim imenom i lozinkom, sustav provjerava unesene podatke te ako su ispravni uspješno prijavljuje korisnika. Ako korisnik zaboravi lozinku za prijavu može unijeti samo svoje korisničko ime, sustav će preko korisničkog imena pokušati dohvatiti adresu elektroničke pošte i javit će pogrešku ako to nije mogao uspješno obaviti. U slučaju uspješnog dohvaćanja adrese elektroničke pošte sustav će stvoriti elektroničku poruku i poslati ju na dohvaćenu adresu, te potvrditi njeno slanje.</w:t>
+      <w:bookmarkStart w:id="27" w:name="_Toc531209207"/>
+      <w:r>
+        <w:t>Osnovni upis podataka</w:t>
+      </w:r>
+      <w:bookmarkEnd w:id="27"/>
+    </w:p>
+    <w:p>
+      <w:r>
+        <w:t>Administrator sustava upisuje podatke o servisu i kontakt podatke koje čine adresa, kontakt i radno vrijeme koje sustav prikazuje u zaglavlju. Administrator upisuje i podatke o ovlaštenim serviserima, od kojih svaki mora imati svoje korisničko ime i lozinku te se ti podaci pohranjuju u bazu podataka i unos se potvrđuje.</w:t>
       </w:r>
     </w:p>
     <w:p/>
@@ -7873,10 +7448,10 @@
           <w:noProof/>
         </w:rPr>
         <w:drawing>
-          <wp:inline distT="0" distB="0" distL="0" distR="0" wp14:anchorId="4BFDB831" wp14:editId="5F90115B">
-            <wp:extent cx="5759878" cy="3450866"/>
-            <wp:effectExtent l="0" t="0" r="0" b="0"/>
-            <wp:docPr id="11" name="Picture 11"/>
+          <wp:inline distT="0" distB="0" distL="0" distR="0" wp14:anchorId="1EAF2A6B" wp14:editId="40FB08FD">
+            <wp:extent cx="5760720" cy="1884045"/>
+            <wp:effectExtent l="0" t="0" r="0" b="1905"/>
+            <wp:docPr id="7" name="Picture 7"/>
             <wp:cNvGraphicFramePr>
               <a:graphicFrameLocks xmlns:a="http://schemas.openxmlformats.org/drawingml/2006/main" noChangeAspect="1"/>
             </wp:cNvGraphicFramePr>
@@ -7896,7 +7471,7 @@
                   <pic:spPr>
                     <a:xfrm>
                       <a:off x="0" y="0"/>
-                      <a:ext cx="5772170" cy="3458231"/>
+                      <a:ext cx="5760720" cy="1884045"/>
                     </a:xfrm>
                     <a:prstGeom prst="rect">
                       <a:avLst/>
@@ -7914,7 +7489,7 @@
         <w:pStyle w:val="Caption"/>
         <w:jc w:val="center"/>
       </w:pPr>
-      <w:bookmarkStart w:id="35" w:name="_Toc531209178"/>
+      <w:bookmarkStart w:id="28" w:name="_Toc531209175"/>
       <w:r>
         <w:t xml:space="preserve">Slika </w:t>
       </w:r>
@@ -7940,7 +7515,7 @@
         <w:rPr>
           <w:noProof/>
         </w:rPr>
-        <w:t>10</w:t>
+        <w:t>7</w:t>
       </w:r>
       <w:r>
         <w:rPr>
@@ -7955,45 +7530,25 @@
         <w:t>.</w:t>
       </w:r>
       <w:r>
-        <w:t xml:space="preserve"> </w:t>
-      </w:r>
-      <w:r>
-        <w:t xml:space="preserve">Sekvencijski dijagram - </w:t>
-      </w:r>
-      <w:r>
-        <w:t>Prijava na sustav</w:t>
-      </w:r>
-      <w:bookmarkEnd w:id="35"/>
-    </w:p>
+        <w:t xml:space="preserve"> Sekvencijski dijagram - Osnovni upis podataka</w:t>
+      </w:r>
+      <w:bookmarkEnd w:id="28"/>
+    </w:p>
+    <w:p/>
+    <w:p/>
     <w:p>
       <w:pPr>
         <w:pStyle w:val="Heading3"/>
       </w:pPr>
-      <w:bookmarkStart w:id="36" w:name="_Toc531209211"/>
-      <w:r>
-        <w:lastRenderedPageBreak/>
-        <w:t>Prijava vozila na popravak</w:t>
-      </w:r>
-      <w:bookmarkEnd w:id="36"/>
-    </w:p>
-    <w:p>
-      <w:r>
-        <w:t xml:space="preserve">Registrirani korisnik pokreče prijavu vozila na popravak, </w:t>
-      </w:r>
-      <w:r>
-        <w:t>unosi podatke o vozilu. R</w:t>
-      </w:r>
-      <w:r>
-        <w:t>egistriranom korisniku sustav daje neobaveznu opciju izbora ovlaštenog servisera, ako on to ne učini serviser mu se dodjeljuje slobodnog, u ovisnosti o vremenu dolaska na servis</w:t>
-      </w:r>
-      <w:r>
-        <w:t xml:space="preserve">. </w:t>
-      </w:r>
-      <w:r>
-        <w:t>Ukoliko korisnik prijavljuje vozilo za popravak u periodu dužem od 3 dana, sustav ga automatski podsjeća na prijavu zadnji dan prije dana koji je odabrao kao željeni za dolazak na servis</w:t>
-      </w:r>
-      <w:r>
-        <w:t>. Nakon toga sustav stvara prijavu, pohranjuje ju u bazu podataka te dobiva potvrdu o spremanju. Objekt prijava se uništava, registriranom korisniku se na šalje detaljna obavijest o prijavi.</w:t>
+      <w:bookmarkStart w:id="29" w:name="_Toc531209208"/>
+      <w:r>
+        <w:t>Potvrda prijave vozila na popravak</w:t>
+      </w:r>
+      <w:bookmarkEnd w:id="29"/>
+    </w:p>
+    <w:p>
+      <w:r>
+        <w:t>Ovlašteni serviser prihvaća prijavu vozila na popravak, sustav stvara obrazac koji vraća ovlaštenom serviseru te ga ovlašteni serviser uručuje korisniku na potpis i vraća ga.</w:t>
       </w:r>
     </w:p>
     <w:p/>
@@ -8006,10 +7561,10 @@
           <w:noProof/>
         </w:rPr>
         <w:drawing>
-          <wp:inline distT="0" distB="0" distL="0" distR="0" wp14:anchorId="34F6CB51" wp14:editId="7AE2B48B">
-            <wp:extent cx="5760720" cy="3105785"/>
+          <wp:inline distT="0" distB="0" distL="0" distR="0" wp14:anchorId="79949BA3" wp14:editId="5523B23A">
+            <wp:extent cx="5760720" cy="2159635"/>
             <wp:effectExtent l="0" t="0" r="0" b="0"/>
-            <wp:docPr id="13" name="Picture 13"/>
+            <wp:docPr id="9" name="Picture 9"/>
             <wp:cNvGraphicFramePr>
               <a:graphicFrameLocks xmlns:a="http://schemas.openxmlformats.org/drawingml/2006/main" noChangeAspect="1"/>
             </wp:cNvGraphicFramePr>
@@ -8029,7 +7584,7 @@
                   <pic:spPr>
                     <a:xfrm>
                       <a:off x="0" y="0"/>
-                      <a:ext cx="5760720" cy="3105785"/>
+                      <a:ext cx="5760720" cy="2159635"/>
                     </a:xfrm>
                     <a:prstGeom prst="rect">
                       <a:avLst/>
@@ -8047,7 +7602,7 @@
         <w:pStyle w:val="Caption"/>
         <w:jc w:val="center"/>
       </w:pPr>
-      <w:bookmarkStart w:id="37" w:name="_Toc531209179"/>
+      <w:bookmarkStart w:id="30" w:name="_Toc531209176"/>
       <w:r>
         <w:t xml:space="preserve">Slika </w:t>
       </w:r>
@@ -8073,7 +7628,7 @@
         <w:rPr>
           <w:noProof/>
         </w:rPr>
-        <w:t>11</w:t>
+        <w:t>8</w:t>
       </w:r>
       <w:r>
         <w:rPr>
@@ -8094,34 +7649,37 @@
         <w:t xml:space="preserve">Sekvencijski dijagram - </w:t>
       </w:r>
       <w:r>
-        <w:t>Prijava vozila na popravak</w:t>
-      </w:r>
-      <w:bookmarkEnd w:id="37"/>
-    </w:p>
-    <w:p/>
-    <w:p/>
-    <w:p/>
-    <w:p/>
-    <w:p/>
-    <w:p/>
-    <w:p/>
-    <w:p/>
-    <w:p/>
+        <w:t>Potvrda prijave vozila na popravak</w:t>
+      </w:r>
+      <w:bookmarkEnd w:id="30"/>
+    </w:p>
     <w:p/>
     <w:p>
       <w:pPr>
         <w:pStyle w:val="Heading3"/>
       </w:pPr>
-      <w:bookmarkStart w:id="38" w:name="_Toc531209212"/>
+      <w:bookmarkStart w:id="31" w:name="_Toc531209209"/>
       <w:r>
         <w:lastRenderedPageBreak/>
-        <w:t>Registracija</w:t>
-      </w:r>
-      <w:bookmarkEnd w:id="38"/>
-    </w:p>
-    <w:p>
-      <w:r>
-        <w:t>Korisnik unosi podatke potrebne za registraciju, ako sustav uspješno pohrani te podatke u bazu podataka registracija je uspješna, u suprotnom je neuspješna. Korisnik unosi podatke dok uspješno ne obavi registraciju.</w:t>
+        <w:t>Pregled vlastitih korisnika</w:t>
+      </w:r>
+      <w:bookmarkEnd w:id="31"/>
+    </w:p>
+    <w:p>
+      <w:r>
+        <w:t>Ovlašteni serviser može u sustavu p</w:t>
+      </w:r>
+      <w:r>
+        <w:t>regled</w:t>
+      </w:r>
+      <w:r>
+        <w:t>avati vlastite prijavljene korisnike</w:t>
+      </w:r>
+      <w:r>
+        <w:t xml:space="preserve"> za taj radni dan</w:t>
+      </w:r>
+      <w:r>
+        <w:t>, sustav te podatke uzima iz baze podataka i daje ih ovlaštenom serviseru.</w:t>
       </w:r>
     </w:p>
     <w:p/>
@@ -8134,10 +7692,10 @@
           <w:noProof/>
         </w:rPr>
         <w:drawing>
-          <wp:inline distT="0" distB="0" distL="0" distR="0" wp14:anchorId="66353BB2" wp14:editId="233FF79A">
-            <wp:extent cx="5760720" cy="2054860"/>
-            <wp:effectExtent l="0" t="0" r="0" b="2540"/>
-            <wp:docPr id="14" name="Picture 14"/>
+          <wp:inline distT="0" distB="0" distL="0" distR="0" wp14:anchorId="55793835" wp14:editId="266E1AA1">
+            <wp:extent cx="5760720" cy="1533525"/>
+            <wp:effectExtent l="0" t="0" r="0" b="9525"/>
+            <wp:docPr id="10" name="Picture 10"/>
             <wp:cNvGraphicFramePr>
               <a:graphicFrameLocks xmlns:a="http://schemas.openxmlformats.org/drawingml/2006/main" noChangeAspect="1"/>
             </wp:cNvGraphicFramePr>
@@ -8157,7 +7715,7 @@
                   <pic:spPr>
                     <a:xfrm>
                       <a:off x="0" y="0"/>
-                      <a:ext cx="5760720" cy="2054860"/>
+                      <a:ext cx="5760720" cy="1533525"/>
                     </a:xfrm>
                     <a:prstGeom prst="rect">
                       <a:avLst/>
@@ -8175,7 +7733,7 @@
         <w:pStyle w:val="Caption"/>
         <w:jc w:val="center"/>
       </w:pPr>
-      <w:bookmarkStart w:id="39" w:name="_Toc531209180"/>
+      <w:bookmarkStart w:id="32" w:name="_Toc531209177"/>
       <w:r>
         <w:t xml:space="preserve">Slika </w:t>
       </w:r>
@@ -8201,7 +7759,7 @@
         <w:rPr>
           <w:noProof/>
         </w:rPr>
-        <w:t>12</w:t>
+        <w:t>9</w:t>
       </w:r>
       <w:r>
         <w:rPr>
@@ -8219,12 +7777,12 @@
         <w:t xml:space="preserve"> </w:t>
       </w:r>
       <w:r>
-        <w:t xml:space="preserve">Sekvencijski dijagram </w:t>
-      </w:r>
-      <w:r>
-        <w:t>– Registracija</w:t>
-      </w:r>
-      <w:bookmarkEnd w:id="39"/>
+        <w:t xml:space="preserve">Sekvencijski dijagram - </w:t>
+      </w:r>
+      <w:r>
+        <w:t>Pregled vlastitih korisnika</w:t>
+      </w:r>
+      <w:bookmarkEnd w:id="32"/>
     </w:p>
     <w:p/>
     <w:p/>
@@ -8232,15 +7790,15 @@
       <w:pPr>
         <w:pStyle w:val="Heading3"/>
       </w:pPr>
-      <w:bookmarkStart w:id="40" w:name="_Toc531209213"/>
-      <w:r>
-        <w:t>Upravljanje informacijama registriranih korisnika</w:t>
-      </w:r>
-      <w:bookmarkEnd w:id="40"/>
-    </w:p>
-    <w:p>
-      <w:r>
-        <w:t>Administrator preko sustava može pristupiti podacima o korisnicima pohranjenim u bazi podataka, te podatke može brisati ili mijenjati te ih pohraniti natrag u bazu podataka. Sustav dobiva potvrdu pohrane a Administrator potvrdu izmjene.</w:t>
+      <w:bookmarkStart w:id="33" w:name="_Toc531209210"/>
+      <w:r>
+        <w:t>Prijava na sustav</w:t>
+      </w:r>
+      <w:bookmarkEnd w:id="33"/>
+    </w:p>
+    <w:p>
+      <w:r>
+        <w:t>Registrirani korisnik se na sustav prijavljuje korisničkim imenom i lozinkom, sustav provjerava unesene podatke te ako su ispravni uspješno prijavljuje korisnika. Ako korisnik zaboravi lozinku za prijavu može unijeti samo svoje korisničko ime, sustav će preko korisničkog imena pokušati dohvatiti adresu elektroničke pošte i javit će pogrešku ako to nije mogao uspješno obaviti. U slučaju uspješnog dohvaćanja adrese elektroničke pošte sustav će stvoriti elektroničku poruku i poslati ju na dohvaćenu adresu, te potvrditi njeno slanje.</w:t>
       </w:r>
     </w:p>
     <w:p/>
@@ -8253,10 +7811,10 @@
           <w:noProof/>
         </w:rPr>
         <w:drawing>
-          <wp:inline distT="0" distB="0" distL="0" distR="0" wp14:anchorId="680AA3E9" wp14:editId="7B3F2118">
-            <wp:extent cx="5760349" cy="3315694"/>
+          <wp:inline distT="0" distB="0" distL="0" distR="0" wp14:anchorId="69005001" wp14:editId="4C0A1512">
+            <wp:extent cx="5759878" cy="3450866"/>
             <wp:effectExtent l="0" t="0" r="0" b="0"/>
-            <wp:docPr id="15" name="Picture 15"/>
+            <wp:docPr id="11" name="Picture 11"/>
             <wp:cNvGraphicFramePr>
               <a:graphicFrameLocks xmlns:a="http://schemas.openxmlformats.org/drawingml/2006/main" noChangeAspect="1"/>
             </wp:cNvGraphicFramePr>
@@ -8276,6 +7834,386 @@
                   <pic:spPr>
                     <a:xfrm>
                       <a:off x="0" y="0"/>
+                      <a:ext cx="5772170" cy="3458231"/>
+                    </a:xfrm>
+                    <a:prstGeom prst="rect">
+                      <a:avLst/>
+                    </a:prstGeom>
+                  </pic:spPr>
+                </pic:pic>
+              </a:graphicData>
+            </a:graphic>
+          </wp:inline>
+        </w:drawing>
+      </w:r>
+    </w:p>
+    <w:p>
+      <w:pPr>
+        <w:pStyle w:val="Caption"/>
+        <w:jc w:val="center"/>
+      </w:pPr>
+      <w:bookmarkStart w:id="34" w:name="_Toc531209178"/>
+      <w:r>
+        <w:t xml:space="preserve">Slika </w:t>
+      </w:r>
+      <w:r>
+        <w:rPr>
+          <w:noProof/>
+        </w:rPr>
+        <w:fldChar w:fldCharType="begin"/>
+      </w:r>
+      <w:r>
+        <w:rPr>
+          <w:noProof/>
+        </w:rPr>
+        <w:instrText xml:space="preserve"> SEQ Slika \* ARABIC </w:instrText>
+      </w:r>
+      <w:r>
+        <w:rPr>
+          <w:noProof/>
+        </w:rPr>
+        <w:fldChar w:fldCharType="separate"/>
+      </w:r>
+      <w:r>
+        <w:rPr>
+          <w:noProof/>
+        </w:rPr>
+        <w:t>10</w:t>
+      </w:r>
+      <w:r>
+        <w:rPr>
+          <w:noProof/>
+        </w:rPr>
+        <w:fldChar w:fldCharType="end"/>
+      </w:r>
+      <w:r>
+        <w:rPr>
+          <w:noProof/>
+        </w:rPr>
+        <w:t>.</w:t>
+      </w:r>
+      <w:r>
+        <w:t xml:space="preserve"> </w:t>
+      </w:r>
+      <w:r>
+        <w:t xml:space="preserve">Sekvencijski dijagram - </w:t>
+      </w:r>
+      <w:r>
+        <w:t>Prijava na sustav</w:t>
+      </w:r>
+      <w:bookmarkEnd w:id="34"/>
+    </w:p>
+    <w:p>
+      <w:pPr>
+        <w:pStyle w:val="Heading3"/>
+      </w:pPr>
+      <w:bookmarkStart w:id="35" w:name="_Toc531209211"/>
+      <w:r>
+        <w:lastRenderedPageBreak/>
+        <w:t>Prijava vozila na popravak</w:t>
+      </w:r>
+      <w:bookmarkEnd w:id="35"/>
+    </w:p>
+    <w:p>
+      <w:r>
+        <w:t xml:space="preserve">Registrirani korisnik pokreče prijavu vozila na popravak, </w:t>
+      </w:r>
+      <w:r>
+        <w:t>unosi podatke o vozilu. R</w:t>
+      </w:r>
+      <w:r>
+        <w:t>egistriranom korisniku sustav daje neobaveznu opciju izbora ovlaštenog servisera, ako on to ne učini serviser mu se dodjeljuje slobodnog, u ovisnosti o vremenu dolaska na servis</w:t>
+      </w:r>
+      <w:r>
+        <w:t xml:space="preserve">. </w:t>
+      </w:r>
+      <w:r>
+        <w:t>Ukoliko korisnik prijavljuje vozilo za popravak u periodu dužem od 3 dana, sustav ga automatski podsjeća na prijavu zadnji dan prije dana koji je odabrao kao željeni za dolazak na servis</w:t>
+      </w:r>
+      <w:r>
+        <w:t>. Nakon toga sustav stvara prijavu, pohranjuje ju u bazu podataka te dobiva potvrdu o spremanju. Objekt prijava se uništava, registriranom korisniku se na šalje detaljna obavijest o prijavi.</w:t>
+      </w:r>
+    </w:p>
+    <w:p/>
+    <w:p>
+      <w:pPr>
+        <w:keepNext/>
+      </w:pPr>
+      <w:r>
+        <w:rPr>
+          <w:noProof/>
+        </w:rPr>
+        <w:drawing>
+          <wp:inline distT="0" distB="0" distL="0" distR="0" wp14:anchorId="39D74428" wp14:editId="125E8C99">
+            <wp:extent cx="5760720" cy="3105785"/>
+            <wp:effectExtent l="0" t="0" r="0" b="0"/>
+            <wp:docPr id="13" name="Picture 13"/>
+            <wp:cNvGraphicFramePr>
+              <a:graphicFrameLocks xmlns:a="http://schemas.openxmlformats.org/drawingml/2006/main" noChangeAspect="1"/>
+            </wp:cNvGraphicFramePr>
+            <a:graphic xmlns:a="http://schemas.openxmlformats.org/drawingml/2006/main">
+              <a:graphicData uri="http://schemas.openxmlformats.org/drawingml/2006/picture">
+                <pic:pic xmlns:pic="http://schemas.openxmlformats.org/drawingml/2006/picture">
+                  <pic:nvPicPr>
+                    <pic:cNvPr id="1" name=""/>
+                    <pic:cNvPicPr/>
+                  </pic:nvPicPr>
+                  <pic:blipFill>
+                    <a:blip r:embed="rId21"/>
+                    <a:stretch>
+                      <a:fillRect/>
+                    </a:stretch>
+                  </pic:blipFill>
+                  <pic:spPr>
+                    <a:xfrm>
+                      <a:off x="0" y="0"/>
+                      <a:ext cx="5760720" cy="3105785"/>
+                    </a:xfrm>
+                    <a:prstGeom prst="rect">
+                      <a:avLst/>
+                    </a:prstGeom>
+                  </pic:spPr>
+                </pic:pic>
+              </a:graphicData>
+            </a:graphic>
+          </wp:inline>
+        </w:drawing>
+      </w:r>
+    </w:p>
+    <w:p>
+      <w:pPr>
+        <w:pStyle w:val="Caption"/>
+        <w:jc w:val="center"/>
+      </w:pPr>
+      <w:bookmarkStart w:id="36" w:name="_Toc531209179"/>
+      <w:r>
+        <w:t xml:space="preserve">Slika </w:t>
+      </w:r>
+      <w:r>
+        <w:rPr>
+          <w:noProof/>
+        </w:rPr>
+        <w:fldChar w:fldCharType="begin"/>
+      </w:r>
+      <w:r>
+        <w:rPr>
+          <w:noProof/>
+        </w:rPr>
+        <w:instrText xml:space="preserve"> SEQ Slika \* ARABIC </w:instrText>
+      </w:r>
+      <w:r>
+        <w:rPr>
+          <w:noProof/>
+        </w:rPr>
+        <w:fldChar w:fldCharType="separate"/>
+      </w:r>
+      <w:r>
+        <w:rPr>
+          <w:noProof/>
+        </w:rPr>
+        <w:t>11</w:t>
+      </w:r>
+      <w:r>
+        <w:rPr>
+          <w:noProof/>
+        </w:rPr>
+        <w:fldChar w:fldCharType="end"/>
+      </w:r>
+      <w:r>
+        <w:rPr>
+          <w:noProof/>
+        </w:rPr>
+        <w:t>.</w:t>
+      </w:r>
+      <w:r>
+        <w:t xml:space="preserve"> </w:t>
+      </w:r>
+      <w:r>
+        <w:t xml:space="preserve">Sekvencijski dijagram - </w:t>
+      </w:r>
+      <w:r>
+        <w:t>Prijava vozila na popravak</w:t>
+      </w:r>
+      <w:bookmarkEnd w:id="36"/>
+    </w:p>
+    <w:p/>
+    <w:p/>
+    <w:p/>
+    <w:p/>
+    <w:p/>
+    <w:p/>
+    <w:p/>
+    <w:p/>
+    <w:p/>
+    <w:p/>
+    <w:p>
+      <w:pPr>
+        <w:pStyle w:val="Heading3"/>
+      </w:pPr>
+      <w:bookmarkStart w:id="37" w:name="_Toc531209212"/>
+      <w:r>
+        <w:lastRenderedPageBreak/>
+        <w:t>Registracija</w:t>
+      </w:r>
+      <w:bookmarkEnd w:id="37"/>
+    </w:p>
+    <w:p>
+      <w:r>
+        <w:t>Korisnik unosi podatke potrebne za registraciju, ako sustav uspješno pohrani te podatke u bazu podataka registracija je uspješna, u suprotnom je neuspješna. Korisnik unosi podatke dok uspješno ne obavi registraciju.</w:t>
+      </w:r>
+    </w:p>
+    <w:p/>
+    <w:p>
+      <w:pPr>
+        <w:keepNext/>
+      </w:pPr>
+      <w:r>
+        <w:rPr>
+          <w:noProof/>
+        </w:rPr>
+        <w:drawing>
+          <wp:inline distT="0" distB="0" distL="0" distR="0" wp14:anchorId="504489CB" wp14:editId="70672422">
+            <wp:extent cx="5760720" cy="2054860"/>
+            <wp:effectExtent l="0" t="0" r="0" b="2540"/>
+            <wp:docPr id="14" name="Picture 14"/>
+            <wp:cNvGraphicFramePr>
+              <a:graphicFrameLocks xmlns:a="http://schemas.openxmlformats.org/drawingml/2006/main" noChangeAspect="1"/>
+            </wp:cNvGraphicFramePr>
+            <a:graphic xmlns:a="http://schemas.openxmlformats.org/drawingml/2006/main">
+              <a:graphicData uri="http://schemas.openxmlformats.org/drawingml/2006/picture">
+                <pic:pic xmlns:pic="http://schemas.openxmlformats.org/drawingml/2006/picture">
+                  <pic:nvPicPr>
+                    <pic:cNvPr id="1" name=""/>
+                    <pic:cNvPicPr/>
+                  </pic:nvPicPr>
+                  <pic:blipFill>
+                    <a:blip r:embed="rId22"/>
+                    <a:stretch>
+                      <a:fillRect/>
+                    </a:stretch>
+                  </pic:blipFill>
+                  <pic:spPr>
+                    <a:xfrm>
+                      <a:off x="0" y="0"/>
+                      <a:ext cx="5760720" cy="2054860"/>
+                    </a:xfrm>
+                    <a:prstGeom prst="rect">
+                      <a:avLst/>
+                    </a:prstGeom>
+                  </pic:spPr>
+                </pic:pic>
+              </a:graphicData>
+            </a:graphic>
+          </wp:inline>
+        </w:drawing>
+      </w:r>
+    </w:p>
+    <w:p>
+      <w:pPr>
+        <w:pStyle w:val="Caption"/>
+        <w:jc w:val="center"/>
+      </w:pPr>
+      <w:bookmarkStart w:id="38" w:name="_Toc531209180"/>
+      <w:r>
+        <w:t xml:space="preserve">Slika </w:t>
+      </w:r>
+      <w:r>
+        <w:rPr>
+          <w:noProof/>
+        </w:rPr>
+        <w:fldChar w:fldCharType="begin"/>
+      </w:r>
+      <w:r>
+        <w:rPr>
+          <w:noProof/>
+        </w:rPr>
+        <w:instrText xml:space="preserve"> SEQ Slika \* ARABIC </w:instrText>
+      </w:r>
+      <w:r>
+        <w:rPr>
+          <w:noProof/>
+        </w:rPr>
+        <w:fldChar w:fldCharType="separate"/>
+      </w:r>
+      <w:r>
+        <w:rPr>
+          <w:noProof/>
+        </w:rPr>
+        <w:t>12</w:t>
+      </w:r>
+      <w:r>
+        <w:rPr>
+          <w:noProof/>
+        </w:rPr>
+        <w:fldChar w:fldCharType="end"/>
+      </w:r>
+      <w:r>
+        <w:rPr>
+          <w:noProof/>
+        </w:rPr>
+        <w:t>.</w:t>
+      </w:r>
+      <w:r>
+        <w:t xml:space="preserve"> </w:t>
+      </w:r>
+      <w:r>
+        <w:t xml:space="preserve">Sekvencijski dijagram </w:t>
+      </w:r>
+      <w:r>
+        <w:t>– Registracija</w:t>
+      </w:r>
+      <w:bookmarkEnd w:id="38"/>
+    </w:p>
+    <w:p/>
+    <w:p/>
+    <w:p>
+      <w:pPr>
+        <w:pStyle w:val="Heading3"/>
+      </w:pPr>
+      <w:bookmarkStart w:id="39" w:name="_Toc531209213"/>
+      <w:r>
+        <w:t>Upravljanje informacijama registriranih korisnika</w:t>
+      </w:r>
+      <w:bookmarkEnd w:id="39"/>
+    </w:p>
+    <w:p>
+      <w:r>
+        <w:t>Administrator preko sustava može pristupiti podacima o korisnicima pohranjenim u bazi podataka, te podatke može brisati ili mijenjati te ih pohraniti natrag u bazu podataka. Sustav dobiva potvrdu pohrane a Administrator potvrdu izmjene.</w:t>
+      </w:r>
+    </w:p>
+    <w:p/>
+    <w:p>
+      <w:pPr>
+        <w:keepNext/>
+      </w:pPr>
+      <w:r>
+        <w:rPr>
+          <w:noProof/>
+        </w:rPr>
+        <w:drawing>
+          <wp:inline distT="0" distB="0" distL="0" distR="0" wp14:anchorId="3FE22210" wp14:editId="6141A770">
+            <wp:extent cx="5760349" cy="3315694"/>
+            <wp:effectExtent l="0" t="0" r="0" b="0"/>
+            <wp:docPr id="15" name="Picture 15"/>
+            <wp:cNvGraphicFramePr>
+              <a:graphicFrameLocks xmlns:a="http://schemas.openxmlformats.org/drawingml/2006/main" noChangeAspect="1"/>
+            </wp:cNvGraphicFramePr>
+            <a:graphic xmlns:a="http://schemas.openxmlformats.org/drawingml/2006/main">
+              <a:graphicData uri="http://schemas.openxmlformats.org/drawingml/2006/picture">
+                <pic:pic xmlns:pic="http://schemas.openxmlformats.org/drawingml/2006/picture">
+                  <pic:nvPicPr>
+                    <pic:cNvPr id="1" name=""/>
+                    <pic:cNvPicPr/>
+                  </pic:nvPicPr>
+                  <pic:blipFill>
+                    <a:blip r:embed="rId23"/>
+                    <a:stretch>
+                      <a:fillRect/>
+                    </a:stretch>
+                  </pic:blipFill>
+                  <pic:spPr>
+                    <a:xfrm>
+                      <a:off x="0" y="0"/>
                       <a:ext cx="5775422" cy="3324370"/>
                     </a:xfrm>
                     <a:prstGeom prst="rect">
@@ -8294,7 +8232,7 @@
         <w:pStyle w:val="Caption"/>
         <w:jc w:val="center"/>
       </w:pPr>
-      <w:bookmarkStart w:id="41" w:name="_Toc531209181"/>
+      <w:bookmarkStart w:id="40" w:name="_Toc531209181"/>
       <w:r>
         <w:t xml:space="preserve">Slika </w:t>
       </w:r>
@@ -8343,13 +8281,13 @@
       <w:r>
         <w:t>Upravljanje informacijama registriranih korisnika</w:t>
       </w:r>
-      <w:bookmarkEnd w:id="41"/>
+      <w:bookmarkEnd w:id="40"/>
     </w:p>
     <w:p>
       <w:pPr>
         <w:pStyle w:val="Heading1"/>
       </w:pPr>
-      <w:bookmarkStart w:id="42" w:name="_Toc531209214"/>
+      <w:bookmarkStart w:id="41" w:name="_Toc531209214"/>
       <w:r>
         <w:lastRenderedPageBreak/>
         <w:t>Ostal</w:t>
@@ -8357,7 +8295,7 @@
       <w:r>
         <w:t>i zahtjevi</w:t>
       </w:r>
-      <w:bookmarkEnd w:id="42"/>
+      <w:bookmarkEnd w:id="41"/>
     </w:p>
     <w:p/>
     <w:p>
@@ -8400,23 +8338,23 @@
       <w:pPr>
         <w:pStyle w:val="Heading1"/>
       </w:pPr>
-      <w:bookmarkStart w:id="43" w:name="_Toc531209215"/>
+      <w:bookmarkStart w:id="42" w:name="_Toc531209215"/>
       <w:r>
         <w:lastRenderedPageBreak/>
         <w:t>Arhitektura i dizajn sustava</w:t>
       </w:r>
+      <w:bookmarkEnd w:id="42"/>
+    </w:p>
+    <w:p/>
+    <w:p>
+      <w:pPr>
+        <w:pStyle w:val="Heading2"/>
+      </w:pPr>
+      <w:bookmarkStart w:id="43" w:name="_Toc531209216"/>
+      <w:r>
+        <w:t>Arhitekturni obrazac MVC</w:t>
+      </w:r>
       <w:bookmarkEnd w:id="43"/>
-    </w:p>
-    <w:p/>
-    <w:p>
-      <w:pPr>
-        <w:pStyle w:val="Heading2"/>
-      </w:pPr>
-      <w:bookmarkStart w:id="44" w:name="_Toc531209216"/>
-      <w:r>
-        <w:t>Arhitekturni obrazac MVC</w:t>
-      </w:r>
-      <w:bookmarkEnd w:id="44"/>
     </w:p>
     <w:p>
       <w:r>
@@ -8560,7 +8498,7 @@
           <w:color w:val="2F5496"/>
         </w:rPr>
       </w:pPr>
-      <w:bookmarkStart w:id="45" w:name="_Toc531209217"/>
+      <w:bookmarkStart w:id="44" w:name="_Toc531209217"/>
       <w:r>
         <w:rPr>
           <w:rStyle w:val="normaltextrun"/>
@@ -8570,7 +8508,7 @@
         <w:lastRenderedPageBreak/>
         <w:t>ER model baze podataka</w:t>
       </w:r>
-      <w:bookmarkEnd w:id="45"/>
+      <w:bookmarkEnd w:id="44"/>
       <w:r>
         <w:rPr>
           <w:rStyle w:val="eop"/>
@@ -8585,11 +8523,11 @@
       <w:pPr>
         <w:pStyle w:val="Heading3"/>
       </w:pPr>
-      <w:bookmarkStart w:id="46" w:name="_Toc531209218"/>
+      <w:bookmarkStart w:id="45" w:name="_Toc531209218"/>
       <w:r>
         <w:t>Opisi entiteta ER modela baze podataka</w:t>
       </w:r>
-      <w:bookmarkEnd w:id="46"/>
+      <w:bookmarkEnd w:id="45"/>
     </w:p>
     <w:p/>
     <w:p>
@@ -9585,12 +9523,12 @@
       <w:pPr>
         <w:pStyle w:val="Heading2"/>
       </w:pPr>
-      <w:bookmarkStart w:id="47" w:name="_Toc531209219"/>
+      <w:bookmarkStart w:id="46" w:name="_Toc531209219"/>
       <w:r>
         <w:lastRenderedPageBreak/>
         <w:t>Dijagram razreda</w:t>
       </w:r>
-      <w:bookmarkEnd w:id="47"/>
+      <w:bookmarkEnd w:id="46"/>
     </w:p>
     <w:p/>
     <w:p>
@@ -9609,7 +9547,7 @@
           <w:lang w:val="hr"/>
         </w:rPr>
         <w:drawing>
-          <wp:inline distT="0" distB="0" distL="0" distR="0">
+          <wp:inline distT="0" distB="0" distL="0" distR="0" wp14:anchorId="2EC1558C" wp14:editId="49FB97E0">
             <wp:extent cx="5760720" cy="3622675"/>
             <wp:effectExtent l="0" t="0" r="0" b="0"/>
             <wp:docPr id="12" name="Picture 12" descr="C:\Users\Dino\AppData\Local\Microsoft\Windows\INetCache\Content.MSO\41C7FE9E.tmp"/>
@@ -9626,7 +9564,7 @@
                     </pic:cNvPicPr>
                   </pic:nvPicPr>
                   <pic:blipFill>
-                    <a:blip r:embed="rId21">
+                    <a:blip r:embed="rId24">
                       <a:extLst>
                         <a:ext uri="{28A0092B-C50C-407E-A947-70E740481C1C}">
                           <a14:useLocalDpi xmlns:a14="http://schemas.microsoft.com/office/drawing/2010/main" val="0"/>
@@ -9663,7 +9601,7 @@
         <w:pStyle w:val="Caption"/>
         <w:jc w:val="center"/>
       </w:pPr>
-      <w:bookmarkStart w:id="48" w:name="_Toc531209182"/>
+      <w:bookmarkStart w:id="47" w:name="_Toc531209182"/>
       <w:r>
         <w:t xml:space="preserve">Slika </w:t>
       </w:r>
@@ -9700,7 +9638,7 @@
       <w:r>
         <w:t>. Dijagram razreda</w:t>
       </w:r>
-      <w:bookmarkEnd w:id="48"/>
+      <w:bookmarkEnd w:id="47"/>
     </w:p>
     <w:p>
       <w:pPr>
@@ -10104,12 +10042,12 @@
       <w:pPr>
         <w:pStyle w:val="Heading2"/>
       </w:pPr>
-      <w:bookmarkStart w:id="49" w:name="_Toc531209220"/>
+      <w:bookmarkStart w:id="48" w:name="_Toc531209220"/>
       <w:r>
         <w:lastRenderedPageBreak/>
         <w:t>Dijagram objekata</w:t>
       </w:r>
-      <w:bookmarkEnd w:id="49"/>
+      <w:bookmarkEnd w:id="48"/>
     </w:p>
     <w:p>
       <w:pPr>
@@ -10127,7 +10065,7 @@
           <w:lang w:val="hr"/>
         </w:rPr>
         <w:drawing>
-          <wp:inline distT="0" distB="0" distL="0" distR="0">
+          <wp:inline distT="0" distB="0" distL="0" distR="0" wp14:anchorId="53FE592C" wp14:editId="5FAFBCEE">
             <wp:extent cx="5760720" cy="4267200"/>
             <wp:effectExtent l="0" t="0" r="0" b="0"/>
             <wp:docPr id="8" name="Picture 8" descr="C:\Users\Dino\AppData\Local\Microsoft\Windows\INetCache\Content.MSO\3131445C.tmp"/>
@@ -10144,7 +10082,7 @@
                     </pic:cNvPicPr>
                   </pic:nvPicPr>
                   <pic:blipFill>
-                    <a:blip r:embed="rId22">
+                    <a:blip r:embed="rId25">
                       <a:extLst>
                         <a:ext uri="{28A0092B-C50C-407E-A947-70E740481C1C}">
                           <a14:useLocalDpi xmlns:a14="http://schemas.microsoft.com/office/drawing/2010/main" val="0"/>
@@ -10181,7 +10119,7 @@
         <w:pStyle w:val="Caption"/>
         <w:jc w:val="center"/>
       </w:pPr>
-      <w:bookmarkStart w:id="50" w:name="_Toc531209183"/>
+      <w:bookmarkStart w:id="49" w:name="_Toc531209183"/>
       <w:r>
         <w:t xml:space="preserve">Slika </w:t>
       </w:r>
@@ -10218,7 +10156,7 @@
       <w:r>
         <w:t>. Dijagram objekata</w:t>
       </w:r>
-      <w:bookmarkEnd w:id="50"/>
+      <w:bookmarkEnd w:id="49"/>
     </w:p>
     <w:p>
       <w:pPr>
@@ -10265,12 +10203,12 @@
       <w:pPr>
         <w:pStyle w:val="Heading1"/>
       </w:pPr>
-      <w:bookmarkStart w:id="51" w:name="_Toc531209221"/>
+      <w:bookmarkStart w:id="50" w:name="_Toc531209221"/>
       <w:r>
         <w:lastRenderedPageBreak/>
         <w:t>Implementacija i korisničko sučelje</w:t>
       </w:r>
-      <w:bookmarkEnd w:id="51"/>
+      <w:bookmarkEnd w:id="50"/>
     </w:p>
     <w:p/>
     <w:p/>
@@ -10305,32 +10243,17 @@
       <w:pPr>
         <w:pStyle w:val="Heading1"/>
       </w:pPr>
-      <w:bookmarkStart w:id="52" w:name="_Toc531209222"/>
+      <w:bookmarkStart w:id="51" w:name="_Toc531209222"/>
       <w:r>
         <w:lastRenderedPageBreak/>
         <w:t>Zaključak i budući rad</w:t>
       </w:r>
-      <w:bookmarkEnd w:id="52"/>
-    </w:p>
-    <w:p/>
-    <w:p>
-      <w:r>
-        <w:t xml:space="preserve">Cilj projekta je implementirati web aplikaciju putem koje </w:t>
-      </w:r>
-      <w:r>
-        <w:t>će</w:t>
-      </w:r>
-      <w:r>
-        <w:t xml:space="preserve"> korisnici svoje automobile </w:t>
-      </w:r>
-      <w:r>
-        <w:t xml:space="preserve">prijaviti na popravak </w:t>
-      </w:r>
-      <w:r>
-        <w:t>u samo par koraka</w:t>
-      </w:r>
-      <w:r>
-        <w:t>. Aplikacija još nije u fazi izrade</w:t>
+      <w:bookmarkEnd w:id="51"/>
+    </w:p>
+    <w:p/>
+    <w:p>
+      <w:r>
+        <w:t>Cilj projekta je implementirati web aplikaciju putem koje će korisnici svoje automobile prijaviti na popravak u samo par koraka. Aplikacija još nije u fazi izrade</w:t>
       </w:r>
       <w:r>
         <w:t>, no ideja je uz redovite sastanke i konstantnu nadogradnju izraditi aplikaciju koja će ostvariti željeni cilj.</w:t>
@@ -10369,17 +10292,17 @@
       <w:pPr>
         <w:pStyle w:val="Heading1"/>
       </w:pPr>
-      <w:bookmarkStart w:id="53" w:name="_Toc531209223"/>
+      <w:bookmarkStart w:id="52" w:name="_Toc531209223"/>
       <w:r>
         <w:lastRenderedPageBreak/>
         <w:t>Popis literature</w:t>
       </w:r>
-      <w:bookmarkEnd w:id="53"/>
-    </w:p>
-    <w:p/>
-    <w:p>
-      <w:pPr>
-        <w:pStyle w:val="normal0"/>
+      <w:bookmarkEnd w:id="52"/>
+    </w:p>
+    <w:p/>
+    <w:p>
+      <w:pPr>
+        <w:pStyle w:val="Normal2"/>
         <w:numPr>
           <w:ilvl w:val="0"/>
           <w:numId w:val="27"/>
@@ -10393,7 +10316,7 @@
         </w:rPr>
         <w:t xml:space="preserve">Oblikovanje programske potpore, FER ZEMRIS, </w:t>
       </w:r>
-      <w:hyperlink r:id="rId23">
+      <w:hyperlink r:id="rId26">
         <w:r>
           <w:rPr>
             <w:rFonts w:ascii="Arial" w:eastAsia="Arial" w:hAnsi="Arial" w:cs="Arial"/>
@@ -10403,11 +10326,11 @@
           <w:t>http://www.fer.hr/predmet/opp</w:t>
         </w:r>
       </w:hyperlink>
-      <w:hyperlink r:id="rId24"/>
-    </w:p>
-    <w:p>
-      <w:pPr>
-        <w:pStyle w:val="normal0"/>
+      <w:hyperlink r:id="rId27"/>
+    </w:p>
+    <w:p>
+      <w:pPr>
+        <w:pStyle w:val="Normal2"/>
         <w:numPr>
           <w:ilvl w:val="0"/>
           <w:numId w:val="27"/>
@@ -10421,33 +10344,19 @@
         </w:rPr>
         <w:t xml:space="preserve">Astah Community, </w:t>
       </w:r>
-      <w:hyperlink r:id="rId25" w:history="1">
+      <w:hyperlink r:id="rId28" w:history="1">
         <w:r>
           <w:rPr>
             <w:rStyle w:val="Hyperlink"/>
             <w:rFonts w:ascii="Arial" w:eastAsia="Arial" w:hAnsi="Arial" w:cs="Arial"/>
           </w:rPr>
-          <w:t>http://astah.net/edition</w:t>
-        </w:r>
-        <w:r>
-          <w:rPr>
-            <w:rStyle w:val="Hyperlink"/>
-            <w:rFonts w:ascii="Arial" w:eastAsia="Arial" w:hAnsi="Arial" w:cs="Arial"/>
-          </w:rPr>
-          <w:t>s</w:t>
-        </w:r>
-        <w:r>
-          <w:rPr>
-            <w:rStyle w:val="Hyperlink"/>
-            <w:rFonts w:ascii="Arial" w:eastAsia="Arial" w:hAnsi="Arial" w:cs="Arial"/>
-          </w:rPr>
-          <w:t>/community/</w:t>
+          <w:t>http://astah.net/editions/community/</w:t>
         </w:r>
       </w:hyperlink>
     </w:p>
     <w:p>
       <w:pPr>
-        <w:pStyle w:val="normal0"/>
+        <w:pStyle w:val="Normal2"/>
         <w:numPr>
           <w:ilvl w:val="0"/>
           <w:numId w:val="27"/>
@@ -10461,30 +10370,16 @@
         </w:rPr>
         <w:t xml:space="preserve">SourceTree tool, </w:t>
       </w:r>
-      <w:hyperlink r:id="rId26" w:history="1">
+      <w:hyperlink r:id="rId29" w:history="1">
         <w:r>
           <w:rPr>
             <w:rStyle w:val="Hyperlink"/>
             <w:rFonts w:ascii="Arial" w:hAnsi="Arial" w:cs="Arial"/>
           </w:rPr>
-          <w:t>https://www.sourcetre</w:t>
-        </w:r>
-        <w:r>
-          <w:rPr>
-            <w:rStyle w:val="Hyperlink"/>
-            <w:rFonts w:ascii="Arial" w:hAnsi="Arial" w:cs="Arial"/>
-          </w:rPr>
-          <w:t>e</w:t>
-        </w:r>
-        <w:r>
-          <w:rPr>
-            <w:rStyle w:val="Hyperlink"/>
-            <w:rFonts w:ascii="Arial" w:hAnsi="Arial" w:cs="Arial"/>
-          </w:rPr>
-          <w:t>app.com/</w:t>
+          <w:t>https://www.sourcetreeapp.com/</w:t>
         </w:r>
       </w:hyperlink>
-      <w:hyperlink r:id="rId27"/>
+      <w:hyperlink r:id="rId30"/>
     </w:p>
     <w:p/>
     <w:p/>
@@ -10519,12 +10414,12 @@
           <w:numId w:val="0"/>
         </w:numPr>
       </w:pPr>
-      <w:bookmarkStart w:id="54" w:name="_Toc531209224"/>
+      <w:bookmarkStart w:id="53" w:name="_Toc531209224"/>
       <w:r>
         <w:lastRenderedPageBreak/>
         <w:t>Dodatak A: Indeks (slika, dijagrama, tablica, ispisa kôda)</w:t>
       </w:r>
-      <w:bookmarkEnd w:id="54"/>
+      <w:bookmarkEnd w:id="53"/>
     </w:p>
     <w:p/>
     <w:p/>
@@ -11756,12 +11651,12 @@
           <w:numId w:val="0"/>
         </w:numPr>
       </w:pPr>
-      <w:bookmarkStart w:id="55" w:name="_Toc531209225"/>
+      <w:bookmarkStart w:id="54" w:name="_Toc531209225"/>
       <w:r>
         <w:lastRenderedPageBreak/>
         <w:t>Dodatak B: Dnevnik sastajanja</w:t>
       </w:r>
-      <w:bookmarkEnd w:id="55"/>
+      <w:bookmarkEnd w:id="54"/>
     </w:p>
     <w:p/>
     <w:p/>
@@ -12036,12 +11931,12 @@
           <w:numId w:val="0"/>
         </w:numPr>
       </w:pPr>
-      <w:bookmarkStart w:id="56" w:name="_Toc531209226"/>
+      <w:bookmarkStart w:id="55" w:name="_Toc531209226"/>
       <w:r>
         <w:lastRenderedPageBreak/>
         <w:t>Dodatak C: Prikaz aktivnosti grupe</w:t>
       </w:r>
-      <w:bookmarkEnd w:id="56"/>
+      <w:bookmarkEnd w:id="55"/>
     </w:p>
     <w:p/>
     <w:p/>
@@ -12896,7 +12791,7 @@
         </w:rPr>
         <w:lastRenderedPageBreak/>
         <w:drawing>
-          <wp:inline distT="0" distB="0" distL="0" distR="0" wp14:anchorId="32F3E336" wp14:editId="30691CCC">
+          <wp:inline distT="0" distB="0" distL="0" distR="0" wp14:anchorId="73EFEF64" wp14:editId="56BFD5F9">
             <wp:extent cx="5760720" cy="1496060"/>
             <wp:effectExtent l="0" t="0" r="0" b="8890"/>
             <wp:docPr id="16" name="Picture 16"/>
@@ -12911,7 +12806,7 @@
                     <pic:cNvPicPr/>
                   </pic:nvPicPr>
                   <pic:blipFill>
-                    <a:blip r:embed="rId28"/>
+                    <a:blip r:embed="rId31"/>
                     <a:stretch>
                       <a:fillRect/>
                     </a:stretch>
@@ -12937,7 +12832,7 @@
         <w:pStyle w:val="Caption"/>
         <w:jc w:val="center"/>
       </w:pPr>
-      <w:bookmarkStart w:id="57" w:name="_Toc531209184"/>
+      <w:bookmarkStart w:id="56" w:name="_Toc531209184"/>
       <w:r>
         <w:t xml:space="preserve">Slika </w:t>
       </w:r>
@@ -12974,7 +12869,7 @@
       <w:r>
         <w:t xml:space="preserve"> Aktivnost grupe u grani master</w:t>
       </w:r>
-      <w:bookmarkEnd w:id="57"/>
+      <w:bookmarkEnd w:id="56"/>
     </w:p>
     <w:p/>
     <w:p/>
@@ -12987,7 +12882,7 @@
           <w:noProof/>
         </w:rPr>
         <w:drawing>
-          <wp:inline distT="0" distB="0" distL="0" distR="0" wp14:anchorId="54958A93" wp14:editId="314602A2">
+          <wp:inline distT="0" distB="0" distL="0" distR="0" wp14:anchorId="18809B09" wp14:editId="18C85920">
             <wp:extent cx="5760720" cy="1526540"/>
             <wp:effectExtent l="0" t="0" r="0" b="0"/>
             <wp:docPr id="17" name="Picture 17"/>
@@ -13002,7 +12897,7 @@
                     <pic:cNvPicPr/>
                   </pic:nvPicPr>
                   <pic:blipFill>
-                    <a:blip r:embed="rId29"/>
+                    <a:blip r:embed="rId32"/>
                     <a:stretch>
                       <a:fillRect/>
                     </a:stretch>
@@ -13029,7 +12924,7 @@
         <w:ind w:left="708" w:hanging="708"/>
         <w:jc w:val="center"/>
       </w:pPr>
-      <w:bookmarkStart w:id="58" w:name="_Toc531209185"/>
+      <w:bookmarkStart w:id="57" w:name="_Toc531209185"/>
       <w:r>
         <w:t xml:space="preserve">Slika </w:t>
       </w:r>
@@ -13066,7 +12961,7 @@
       <w:r>
         <w:t xml:space="preserve"> Aktivnost grupe u grani Doklumentacija</w:t>
       </w:r>
-      <w:bookmarkEnd w:id="58"/>
+      <w:bookmarkEnd w:id="57"/>
     </w:p>
     <w:p/>
     <w:p/>
@@ -13091,22 +12986,27 @@
           <w:numId w:val="0"/>
         </w:numPr>
       </w:pPr>
-      <w:bookmarkStart w:id="59" w:name="_Toc531209227"/>
+      <w:bookmarkStart w:id="58" w:name="_Toc531209227"/>
       <w:r>
         <w:lastRenderedPageBreak/>
         <w:t>Dodatak D: Plan rada / Pregled rada i stanje ostvarenja</w:t>
       </w:r>
+      <w:bookmarkEnd w:id="58"/>
+    </w:p>
+    <w:p/>
+    <w:p>
+      <w:r>
+        <w:t>Projekt još nije u procesu izrade, izrađen je samo dio njegove dokumentacije. Ovaj dodatak će biti naknadno razrađen</w:t>
+      </w:r>
+      <w:bookmarkStart w:id="59" w:name="_GoBack"/>
       <w:bookmarkEnd w:id="59"/>
-    </w:p>
-    <w:p/>
-    <w:p>
-      <w:r>
-        <w:t>Projekt još nije u procesu izrade, izrađen je samo dio njegove dokumentacije. Ovaj dodatak će biti naknadno razrađen.</w:t>
+      <w:r>
+        <w:t>.</w:t>
       </w:r>
     </w:p>
     <w:sectPr>
-      <w:footerReference w:type="default" r:id="rId30"/>
-      <w:footerReference w:type="first" r:id="rId31"/>
+      <w:footerReference w:type="default" r:id="rId33"/>
+      <w:footerReference w:type="first" r:id="rId34"/>
       <w:pgSz w:w="11906" w:h="16838"/>
       <w:pgMar w:top="1417" w:right="1417" w:bottom="1417" w:left="1417" w:header="708" w:footer="708" w:gutter="0"/>
       <w:pgNumType w:start="1"/>
@@ -13147,71 +13047,103 @@
   <w:p>
     <w:pPr>
       <w:pStyle w:val="Footer"/>
-      <w:jc w:val="right"/>
+      <w:tabs>
+        <w:tab w:val="clear" w:pos="4536"/>
+      </w:tabs>
     </w:pPr>
+    <w:r>
+      <w:tab/>
+    </w:r>
   </w:p>
   <w:p>
     <w:pPr>
       <w:pStyle w:val="Footer"/>
+      <w:tabs>
+        <w:tab w:val="clear" w:pos="4536"/>
+      </w:tabs>
     </w:pPr>
+    <w:r>
+      <w:t>BrainStorm</w:t>
+    </w:r>
+    <w:r>
+      <w:tab/>
+      <w:t>28.studenog.2018.</w:t>
+    </w:r>
   </w:p>
 </w:ftr>
 </file>
 
 <file path=word/footer2.xml><?xml version="1.0" encoding="utf-8"?>
 <w:ftr xmlns:wpc="http://schemas.microsoft.com/office/word/2010/wordprocessingCanvas" xmlns:cx="http://schemas.microsoft.com/office/drawing/2014/chartex" xmlns:cx1="http://schemas.microsoft.com/office/drawing/2015/9/8/chartex" xmlns:cx2="http://schemas.microsoft.com/office/drawing/2015/10/21/chartex" xmlns:cx3="http://schemas.microsoft.com/office/drawing/2016/5/9/chartex" xmlns:cx4="http://schemas.microsoft.com/office/drawing/2016/5/10/chartex" xmlns:cx5="http://schemas.microsoft.com/office/drawing/2016/5/11/chartex" xmlns:cx6="http://schemas.microsoft.com/office/drawing/2016/5/12/chartex" xmlns:cx7="http://schemas.microsoft.com/office/drawing/2016/5/13/chartex" xmlns:cx8="http://schemas.microsoft.com/office/drawing/2016/5/14/chartex" xmlns:mc="http://schemas.openxmlformats.org/markup-compatibility/2006" xmlns:aink="http://schemas.microsoft.com/office/drawing/2016/ink" xmlns:am3d="http://schemas.microsoft.com/office/drawing/2017/model3d" xmlns:o="urn:schemas-microsoft-com:office:office" xmlns:r="http://schemas.openxmlformats.org/officeDocument/2006/relationships" xmlns:m="http://schemas.openxmlformats.org/officeDocument/2006/math" xmlns:v="urn:schemas-microsoft-com:vml" xmlns:wp14="http://schemas.microsoft.com/office/word/2010/wordprocessingDrawing" xmlns:wp="http://schemas.openxmlformats.org/drawingml/2006/wordprocessingDrawing" xmlns:w10="urn:schemas-microsoft-com:office:word" xmlns:w="http://schemas.openxmlformats.org/wordprocessingml/2006/main" xmlns:w14="http://schemas.microsoft.com/office/word/2010/wordml" xmlns:w15="http://schemas.microsoft.com/office/word/2012/wordml" xmlns:w16cid="http://schemas.microsoft.com/office/word/2016/wordml/cid" xmlns:w16se="http://schemas.microsoft.com/office/word/2015/wordml/symex" xmlns:wpg="http://schemas.microsoft.com/office/word/2010/wordprocessingGroup" xmlns:wpi="http://schemas.microsoft.com/office/word/2010/wordprocessingInk" xmlns:wne="http://schemas.microsoft.com/office/word/2006/wordml" xmlns:wps="http://schemas.microsoft.com/office/word/2010/wordprocessingShape" mc:Ignorable="w14 w15 w16se w16cid wp14">
-  <w:sdt>
-    <w:sdtPr>
-      <w:id w:val="-1487084954"/>
-      <w:docPartObj>
-        <w:docPartGallery w:val="Page Numbers (Bottom of Page)"/>
-        <w:docPartUnique/>
-      </w:docPartObj>
-    </w:sdtPr>
-    <w:sdtEndPr>
-      <w:rPr>
-        <w:noProof/>
-      </w:rPr>
-    </w:sdtEndPr>
-    <w:sdtContent>
-      <w:p>
-        <w:pPr>
-          <w:pStyle w:val="Footer"/>
-          <w:jc w:val="right"/>
-        </w:pPr>
-        <w:r>
-          <w:fldChar w:fldCharType="begin"/>
-        </w:r>
-        <w:r>
-          <w:instrText xml:space="preserve"> PAGE   \* MERGEFORMAT </w:instrText>
-        </w:r>
-        <w:r>
-          <w:fldChar w:fldCharType="separate"/>
-        </w:r>
-        <w:r>
-          <w:rPr>
-            <w:noProof/>
-          </w:rPr>
-          <w:t>2</w:t>
-        </w:r>
-        <w:r>
-          <w:rPr>
-            <w:noProof/>
-          </w:rPr>
-          <w:fldChar w:fldCharType="end"/>
-        </w:r>
-      </w:p>
-    </w:sdtContent>
-  </w:sdt>
   <w:p>
     <w:pPr>
       <w:pStyle w:val="Footer"/>
+      <w:tabs>
+        <w:tab w:val="clear" w:pos="4536"/>
+      </w:tabs>
     </w:pPr>
+    <w:r>
+      <w:t>BrainStorm</w:t>
+    </w:r>
+    <w:r>
+      <w:tab/>
+      <w:t>28.studenog.2018.</w:t>
+    </w:r>
   </w:p>
 </w:ftr>
 </file>
 
 <file path=word/footer3.xml><?xml version="1.0" encoding="utf-8"?>
+<w:ftr xmlns:wpc="http://schemas.microsoft.com/office/word/2010/wordprocessingCanvas" xmlns:cx="http://schemas.microsoft.com/office/drawing/2014/chartex" xmlns:cx1="http://schemas.microsoft.com/office/drawing/2015/9/8/chartex" xmlns:cx2="http://schemas.microsoft.com/office/drawing/2015/10/21/chartex" xmlns:cx3="http://schemas.microsoft.com/office/drawing/2016/5/9/chartex" xmlns:cx4="http://schemas.microsoft.com/office/drawing/2016/5/10/chartex" xmlns:cx5="http://schemas.microsoft.com/office/drawing/2016/5/11/chartex" xmlns:cx6="http://schemas.microsoft.com/office/drawing/2016/5/12/chartex" xmlns:cx7="http://schemas.microsoft.com/office/drawing/2016/5/13/chartex" xmlns:cx8="http://schemas.microsoft.com/office/drawing/2016/5/14/chartex" xmlns:mc="http://schemas.openxmlformats.org/markup-compatibility/2006" xmlns:aink="http://schemas.microsoft.com/office/drawing/2016/ink" xmlns:am3d="http://schemas.microsoft.com/office/drawing/2017/model3d" xmlns:o="urn:schemas-microsoft-com:office:office" xmlns:r="http://schemas.openxmlformats.org/officeDocument/2006/relationships" xmlns:m="http://schemas.openxmlformats.org/officeDocument/2006/math" xmlns:v="urn:schemas-microsoft-com:vml" xmlns:wp14="http://schemas.microsoft.com/office/word/2010/wordprocessingDrawing" xmlns:wp="http://schemas.openxmlformats.org/drawingml/2006/wordprocessingDrawing" xmlns:w10="urn:schemas-microsoft-com:office:word" xmlns:w="http://schemas.openxmlformats.org/wordprocessingml/2006/main" xmlns:w14="http://schemas.microsoft.com/office/word/2010/wordml" xmlns:w15="http://schemas.microsoft.com/office/word/2012/wordml" xmlns:w16cid="http://schemas.microsoft.com/office/word/2016/wordml/cid" xmlns:w16se="http://schemas.microsoft.com/office/word/2015/wordml/symex" xmlns:wpg="http://schemas.microsoft.com/office/word/2010/wordprocessingGroup" xmlns:wpi="http://schemas.microsoft.com/office/word/2010/wordprocessingInk" xmlns:wne="http://schemas.microsoft.com/office/word/2006/wordml" xmlns:wps="http://schemas.microsoft.com/office/word/2010/wordprocessingShape" mc:Ignorable="w14 w15 w16se w16cid wp14">
+  <w:p>
+    <w:pPr>
+      <w:pStyle w:val="Footer"/>
+      <w:tabs>
+        <w:tab w:val="left" w:pos="255"/>
+      </w:tabs>
+    </w:pPr>
+    <w:r>
+      <w:tab/>
+    </w:r>
+    <w:r>
+      <w:t>BrainStorm</w:t>
+    </w:r>
+    <w:r>
+      <w:tab/>
+    </w:r>
+    <w:r>
+      <w:fldChar w:fldCharType="begin"/>
+    </w:r>
+    <w:r>
+      <w:instrText xml:space="preserve"> PAGE   \* MERGEFORMAT </w:instrText>
+    </w:r>
+    <w:r>
+      <w:fldChar w:fldCharType="separate"/>
+    </w:r>
+    <w:r>
+      <w:rPr>
+        <w:noProof/>
+      </w:rPr>
+      <w:t>1</w:t>
+    </w:r>
+    <w:r>
+      <w:rPr>
+        <w:noProof/>
+      </w:rPr>
+      <w:fldChar w:fldCharType="end"/>
+    </w:r>
+    <w:r>
+      <w:rPr>
+        <w:noProof/>
+      </w:rPr>
+      <w:tab/>
+      <w:t>28.studenog.2018.</w:t>
+    </w:r>
+  </w:p>
+</w:ftr>
+</file>
+
+<file path=word/footer4.xml><?xml version="1.0" encoding="utf-8"?>
 <w:ftr xmlns:wpc="http://schemas.microsoft.com/office/word/2010/wordprocessingCanvas" xmlns:cx="http://schemas.microsoft.com/office/drawing/2014/chartex" xmlns:cx1="http://schemas.microsoft.com/office/drawing/2015/9/8/chartex" xmlns:cx2="http://schemas.microsoft.com/office/drawing/2015/10/21/chartex" xmlns:cx3="http://schemas.microsoft.com/office/drawing/2016/5/9/chartex" xmlns:cx4="http://schemas.microsoft.com/office/drawing/2016/5/10/chartex" xmlns:cx5="http://schemas.microsoft.com/office/drawing/2016/5/11/chartex" xmlns:cx6="http://schemas.microsoft.com/office/drawing/2016/5/12/chartex" xmlns:cx7="http://schemas.microsoft.com/office/drawing/2016/5/13/chartex" xmlns:cx8="http://schemas.microsoft.com/office/drawing/2016/5/14/chartex" xmlns:mc="http://schemas.openxmlformats.org/markup-compatibility/2006" xmlns:aink="http://schemas.microsoft.com/office/drawing/2016/ink" xmlns:am3d="http://schemas.microsoft.com/office/drawing/2017/model3d" xmlns:o="urn:schemas-microsoft-com:office:office" xmlns:r="http://schemas.openxmlformats.org/officeDocument/2006/relationships" xmlns:m="http://schemas.openxmlformats.org/officeDocument/2006/math" xmlns:v="urn:schemas-microsoft-com:vml" xmlns:wp14="http://schemas.microsoft.com/office/word/2010/wordprocessingDrawing" xmlns:wp="http://schemas.openxmlformats.org/drawingml/2006/wordprocessingDrawing" xmlns:w10="urn:schemas-microsoft-com:office:word" xmlns:w="http://schemas.openxmlformats.org/wordprocessingml/2006/main" xmlns:w14="http://schemas.microsoft.com/office/word/2010/wordml" xmlns:w15="http://schemas.microsoft.com/office/word/2012/wordml" xmlns:w16cid="http://schemas.microsoft.com/office/word/2016/wordml/cid" xmlns:w16se="http://schemas.microsoft.com/office/word/2015/wordml/symex" xmlns:wpg="http://schemas.microsoft.com/office/word/2010/wordprocessingGroup" xmlns:wpi="http://schemas.microsoft.com/office/word/2010/wordprocessingInk" xmlns:wne="http://schemas.microsoft.com/office/word/2006/wordml" xmlns:wps="http://schemas.microsoft.com/office/word/2010/wordprocessingShape" mc:Ignorable="w14 w15 w16se w16cid wp14">
   <w:sdt>
     <w:sdtPr>
@@ -13287,6 +13219,51 @@
     </w:p>
   </w:footnote>
 </w:footnotes>
+</file>
+
+<file path=word/header1.xml><?xml version="1.0" encoding="utf-8"?>
+<w:hdr xmlns:wpc="http://schemas.microsoft.com/office/word/2010/wordprocessingCanvas" xmlns:cx="http://schemas.microsoft.com/office/drawing/2014/chartex" xmlns:cx1="http://schemas.microsoft.com/office/drawing/2015/9/8/chartex" xmlns:cx2="http://schemas.microsoft.com/office/drawing/2015/10/21/chartex" xmlns:cx3="http://schemas.microsoft.com/office/drawing/2016/5/9/chartex" xmlns:cx4="http://schemas.microsoft.com/office/drawing/2016/5/10/chartex" xmlns:cx5="http://schemas.microsoft.com/office/drawing/2016/5/11/chartex" xmlns:cx6="http://schemas.microsoft.com/office/drawing/2016/5/12/chartex" xmlns:cx7="http://schemas.microsoft.com/office/drawing/2016/5/13/chartex" xmlns:cx8="http://schemas.microsoft.com/office/drawing/2016/5/14/chartex" xmlns:mc="http://schemas.openxmlformats.org/markup-compatibility/2006" xmlns:aink="http://schemas.microsoft.com/office/drawing/2016/ink" xmlns:am3d="http://schemas.microsoft.com/office/drawing/2017/model3d" xmlns:o="urn:schemas-microsoft-com:office:office" xmlns:r="http://schemas.openxmlformats.org/officeDocument/2006/relationships" xmlns:m="http://schemas.openxmlformats.org/officeDocument/2006/math" xmlns:v="urn:schemas-microsoft-com:vml" xmlns:wp14="http://schemas.microsoft.com/office/word/2010/wordprocessingDrawing" xmlns:wp="http://schemas.openxmlformats.org/drawingml/2006/wordprocessingDrawing" xmlns:w10="urn:schemas-microsoft-com:office:word" xmlns:w="http://schemas.openxmlformats.org/wordprocessingml/2006/main" xmlns:w14="http://schemas.microsoft.com/office/word/2010/wordml" xmlns:w15="http://schemas.microsoft.com/office/word/2012/wordml" xmlns:w16cid="http://schemas.microsoft.com/office/word/2016/wordml/cid" xmlns:w16se="http://schemas.microsoft.com/office/word/2015/wordml/symex" xmlns:wpg="http://schemas.microsoft.com/office/word/2010/wordprocessingGroup" xmlns:wpi="http://schemas.microsoft.com/office/word/2010/wordprocessingInk" xmlns:wne="http://schemas.microsoft.com/office/word/2006/wordml" xmlns:wps="http://schemas.microsoft.com/office/word/2010/wordprocessingShape" mc:Ignorable="w14 w15 w16se w16cid wp14">
+  <w:p>
+    <w:pPr>
+      <w:pStyle w:val="Header"/>
+      <w:tabs>
+        <w:tab w:val="clear" w:pos="4536"/>
+      </w:tabs>
+    </w:pPr>
+    <w:r>
+      <w:t>Oblikovanje programske potpore</w:t>
+    </w:r>
+    <w:r>
+      <w:tab/>
+      <w:t>Sustav za praćenje rada auto servisa</w:t>
+    </w:r>
+  </w:p>
+  <w:p>
+    <w:pPr>
+      <w:pStyle w:val="Header"/>
+    </w:pPr>
+  </w:p>
+</w:hdr>
+</file>
+
+<file path=word/header2.xml><?xml version="1.0" encoding="utf-8"?>
+<w:hdr xmlns:wpc="http://schemas.microsoft.com/office/word/2010/wordprocessingCanvas" xmlns:cx="http://schemas.microsoft.com/office/drawing/2014/chartex" xmlns:cx1="http://schemas.microsoft.com/office/drawing/2015/9/8/chartex" xmlns:cx2="http://schemas.microsoft.com/office/drawing/2015/10/21/chartex" xmlns:cx3="http://schemas.microsoft.com/office/drawing/2016/5/9/chartex" xmlns:cx4="http://schemas.microsoft.com/office/drawing/2016/5/10/chartex" xmlns:cx5="http://schemas.microsoft.com/office/drawing/2016/5/11/chartex" xmlns:cx6="http://schemas.microsoft.com/office/drawing/2016/5/12/chartex" xmlns:cx7="http://schemas.microsoft.com/office/drawing/2016/5/13/chartex" xmlns:cx8="http://schemas.microsoft.com/office/drawing/2016/5/14/chartex" xmlns:mc="http://schemas.openxmlformats.org/markup-compatibility/2006" xmlns:aink="http://schemas.microsoft.com/office/drawing/2016/ink" xmlns:am3d="http://schemas.microsoft.com/office/drawing/2017/model3d" xmlns:o="urn:schemas-microsoft-com:office:office" xmlns:r="http://schemas.openxmlformats.org/officeDocument/2006/relationships" xmlns:m="http://schemas.openxmlformats.org/officeDocument/2006/math" xmlns:v="urn:schemas-microsoft-com:vml" xmlns:wp14="http://schemas.microsoft.com/office/word/2010/wordprocessingDrawing" xmlns:wp="http://schemas.openxmlformats.org/drawingml/2006/wordprocessingDrawing" xmlns:w10="urn:schemas-microsoft-com:office:word" xmlns:w="http://schemas.openxmlformats.org/wordprocessingml/2006/main" xmlns:w14="http://schemas.microsoft.com/office/word/2010/wordml" xmlns:w15="http://schemas.microsoft.com/office/word/2012/wordml" xmlns:w16cid="http://schemas.microsoft.com/office/word/2016/wordml/cid" xmlns:w16se="http://schemas.microsoft.com/office/word/2015/wordml/symex" xmlns:wpg="http://schemas.microsoft.com/office/word/2010/wordprocessingGroup" xmlns:wpi="http://schemas.microsoft.com/office/word/2010/wordprocessingInk" xmlns:wne="http://schemas.microsoft.com/office/word/2006/wordml" xmlns:wps="http://schemas.microsoft.com/office/word/2010/wordprocessingShape" mc:Ignorable="w14 w15 w16se w16cid wp14">
+  <w:p>
+    <w:pPr>
+      <w:pStyle w:val="Header"/>
+      <w:tabs>
+        <w:tab w:val="clear" w:pos="4536"/>
+      </w:tabs>
+    </w:pPr>
+    <w:r>
+      <w:t>Oblikovanje programske potpore</w:t>
+    </w:r>
+    <w:r>
+      <w:tab/>
+      <w:t>Sustav za praćenje rada auto servisa</w:t>
+    </w:r>
+  </w:p>
+</w:hdr>
 </file>
 
 <file path=word/numbering.xml><?xml version="1.0" encoding="utf-8"?>
@@ -16963,8 +16940,8 @@
     <w:uiPriority w:val="99"/>
     <w:rsid w:val="002E3D50"/>
   </w:style>
-  <w:style w:type="paragraph" w:customStyle="1" w:styleId="normal0">
-    <w:name w:val="normal"/>
+  <w:style w:type="paragraph" w:customStyle="1" w:styleId="Normal2">
+    <w:name w:val="Normal2"/>
     <w:rsid w:val="00C8550B"/>
     <w:pPr>
       <w:spacing w:after="0" w:line="240" w:lineRule="auto"/>
@@ -17304,7 +17281,7 @@
 </file>
 
 <file path=customXml/itemProps1.xml><?xml version="1.0" encoding="utf-8"?>
-<ds:datastoreItem xmlns:ds="http://schemas.openxmlformats.org/officeDocument/2006/customXml" ds:itemID="{BD2262E4-AC96-4AEB-84B3-E09E13A96B5F}">
+<ds:datastoreItem xmlns:ds="http://schemas.openxmlformats.org/officeDocument/2006/customXml" ds:itemID="{2EE92E4E-E997-42A6-9F56-A05F221EEE86}">
   <ds:schemaRefs>
     <ds:schemaRef ds:uri="http://schemas.openxmlformats.org/officeDocument/2006/bibliography"/>
   </ds:schemaRefs>

</xml_diff>

<commit_message>
dodan loop u sekvencijskom dijagramu, dodan sastanak u dnevniku sastajanja
</commit_message>
<xml_diff>
--- a/Dokumentacija/OPP_2018_BrainStorm_v1_0.docx
+++ b/Dokumentacija/OPP_2018_BrainStorm_v1_0.docx
@@ -6795,7 +6795,7 @@
         <w:pStyle w:val="Caption"/>
         <w:jc w:val="center"/>
       </w:pPr>
-      <w:bookmarkStart w:id="15" w:name="_Toc531209169"/>
+      <w:bookmarkStart w:id="15" w:name="_Toc531593947"/>
       <w:r>
         <w:t xml:space="preserve">Slika </w:t>
       </w:r>
@@ -6905,7 +6905,7 @@
         <w:pStyle w:val="Caption"/>
         <w:jc w:val="center"/>
       </w:pPr>
-      <w:bookmarkStart w:id="17" w:name="_Toc531209170"/>
+      <w:bookmarkStart w:id="17" w:name="_Toc531593948"/>
       <w:r>
         <w:t xml:space="preserve">Slika </w:t>
       </w:r>
@@ -7017,7 +7017,7 @@
         <w:pStyle w:val="Caption"/>
         <w:jc w:val="center"/>
       </w:pPr>
-      <w:bookmarkStart w:id="19" w:name="_Toc531209171"/>
+      <w:bookmarkStart w:id="19" w:name="_Toc531593949"/>
       <w:r>
         <w:t xml:space="preserve">Slika </w:t>
       </w:r>
@@ -7127,7 +7127,7 @@
         <w:pStyle w:val="Caption"/>
         <w:jc w:val="center"/>
       </w:pPr>
-      <w:bookmarkStart w:id="21" w:name="_Toc531209172"/>
+      <w:bookmarkStart w:id="21" w:name="_Toc531593950"/>
       <w:r>
         <w:t xml:space="preserve">Slika </w:t>
       </w:r>
@@ -7238,7 +7238,7 @@
         <w:pStyle w:val="Caption"/>
         <w:jc w:val="center"/>
       </w:pPr>
-      <w:bookmarkStart w:id="23" w:name="_Toc531209173"/>
+      <w:bookmarkStart w:id="23" w:name="_Toc531593951"/>
       <w:r>
         <w:t xml:space="preserve">Slika </w:t>
       </w:r>
@@ -7350,7 +7350,7 @@
         <w:pStyle w:val="Caption"/>
         <w:jc w:val="center"/>
       </w:pPr>
-      <w:bookmarkStart w:id="25" w:name="_Toc531209174"/>
+      <w:bookmarkStart w:id="25" w:name="_Toc531593952"/>
       <w:r>
         <w:t xml:space="preserve">Slika </w:t>
       </w:r>
@@ -7489,7 +7489,7 @@
         <w:pStyle w:val="Caption"/>
         <w:jc w:val="center"/>
       </w:pPr>
-      <w:bookmarkStart w:id="28" w:name="_Toc531209175"/>
+      <w:bookmarkStart w:id="28" w:name="_Toc531593953"/>
       <w:r>
         <w:t xml:space="preserve">Slika </w:t>
       </w:r>
@@ -7602,7 +7602,7 @@
         <w:pStyle w:val="Caption"/>
         <w:jc w:val="center"/>
       </w:pPr>
-      <w:bookmarkStart w:id="30" w:name="_Toc531209176"/>
+      <w:bookmarkStart w:id="30" w:name="_Toc531593954"/>
       <w:r>
         <w:t xml:space="preserve">Slika </w:t>
       </w:r>
@@ -7733,7 +7733,7 @@
         <w:pStyle w:val="Caption"/>
         <w:jc w:val="center"/>
       </w:pPr>
-      <w:bookmarkStart w:id="32" w:name="_Toc531209177"/>
+      <w:bookmarkStart w:id="32" w:name="_Toc531593955"/>
       <w:r>
         <w:t xml:space="preserve">Slika </w:t>
       </w:r>
@@ -7852,7 +7852,7 @@
         <w:pStyle w:val="Caption"/>
         <w:jc w:val="center"/>
       </w:pPr>
-      <w:bookmarkStart w:id="34" w:name="_Toc531209178"/>
+      <w:bookmarkStart w:id="34" w:name="_Toc531593956"/>
       <w:r>
         <w:t xml:space="preserve">Slika </w:t>
       </w:r>
@@ -7985,7 +7985,7 @@
         <w:pStyle w:val="Caption"/>
         <w:jc w:val="center"/>
       </w:pPr>
-      <w:bookmarkStart w:id="36" w:name="_Toc531209179"/>
+      <w:bookmarkStart w:id="36" w:name="_Toc531593957"/>
       <w:r>
         <w:t xml:space="preserve">Slika </w:t>
       </w:r>
@@ -8113,7 +8113,7 @@
         <w:pStyle w:val="Caption"/>
         <w:jc w:val="center"/>
       </w:pPr>
-      <w:bookmarkStart w:id="38" w:name="_Toc531209180"/>
+      <w:bookmarkStart w:id="38" w:name="_Toc531593958"/>
       <w:r>
         <w:t xml:space="preserve">Slika </w:t>
       </w:r>
@@ -8191,8 +8191,8 @@
           <w:noProof/>
         </w:rPr>
         <w:drawing>
-          <wp:inline distT="0" distB="0" distL="0" distR="0" wp14:anchorId="3FE22210" wp14:editId="6141A770">
-            <wp:extent cx="5760349" cy="3315694"/>
+          <wp:inline distT="0" distB="0" distL="0" distR="0" wp14:anchorId="3FE22210" wp14:editId="7174EB3A">
+            <wp:extent cx="5734050" cy="3336925"/>
             <wp:effectExtent l="0" t="0" r="0" b="0"/>
             <wp:docPr id="15" name="Picture 15"/>
             <wp:cNvGraphicFramePr>
@@ -8206,7 +8206,13 @@
                     <pic:cNvPicPr/>
                   </pic:nvPicPr>
                   <pic:blipFill>
-                    <a:blip r:embed="rId23"/>
+                    <a:blip r:embed="rId23">
+                      <a:extLst>
+                        <a:ext uri="{28A0092B-C50C-407E-A947-70E740481C1C}">
+                          <a14:useLocalDpi xmlns:a14="http://schemas.microsoft.com/office/drawing/2010/main" val="0"/>
+                        </a:ext>
+                      </a:extLst>
+                    </a:blip>
                     <a:stretch>
                       <a:fillRect/>
                     </a:stretch>
@@ -8214,7 +8220,7 @@
                   <pic:spPr>
                     <a:xfrm>
                       <a:off x="0" y="0"/>
-                      <a:ext cx="5775422" cy="3324370"/>
+                      <a:ext cx="5752552" cy="3347692"/>
                     </a:xfrm>
                     <a:prstGeom prst="rect">
                       <a:avLst/>
@@ -8232,7 +8238,7 @@
         <w:pStyle w:val="Caption"/>
         <w:jc w:val="center"/>
       </w:pPr>
-      <w:bookmarkStart w:id="40" w:name="_Toc531209181"/>
+      <w:bookmarkStart w:id="40" w:name="_Toc531593959"/>
       <w:r>
         <w:t xml:space="preserve">Slika </w:t>
       </w:r>
@@ -8519,15 +8525,94 @@
       </w:r>
     </w:p>
     <w:p/>
+    <w:p/>
+    <w:p>
+      <w:pPr>
+        <w:keepNext/>
+      </w:pPr>
+      <w:r>
+        <w:rPr>
+          <w:noProof/>
+        </w:rPr>
+        <w:drawing>
+          <wp:inline distT="0" distB="0" distL="0" distR="0" wp14:anchorId="2F3BE87F" wp14:editId="4CEE1361">
+            <wp:extent cx="5760720" cy="4714240"/>
+            <wp:effectExtent l="0" t="0" r="0" b="0"/>
+            <wp:docPr id="19" name="Picture 19"/>
+            <wp:cNvGraphicFramePr>
+              <a:graphicFrameLocks xmlns:a="http://schemas.openxmlformats.org/drawingml/2006/main" noChangeAspect="1"/>
+            </wp:cNvGraphicFramePr>
+            <a:graphic xmlns:a="http://schemas.openxmlformats.org/drawingml/2006/main">
+              <a:graphicData uri="http://schemas.openxmlformats.org/drawingml/2006/picture">
+                <pic:pic xmlns:pic="http://schemas.openxmlformats.org/drawingml/2006/picture">
+                  <pic:nvPicPr>
+                    <pic:cNvPr id="1" name=""/>
+                    <pic:cNvPicPr/>
+                  </pic:nvPicPr>
+                  <pic:blipFill>
+                    <a:blip r:embed="rId24"/>
+                    <a:stretch>
+                      <a:fillRect/>
+                    </a:stretch>
+                  </pic:blipFill>
+                  <pic:spPr>
+                    <a:xfrm>
+                      <a:off x="0" y="0"/>
+                      <a:ext cx="5760720" cy="4714240"/>
+                    </a:xfrm>
+                    <a:prstGeom prst="rect">
+                      <a:avLst/>
+                    </a:prstGeom>
+                  </pic:spPr>
+                </pic:pic>
+              </a:graphicData>
+            </a:graphic>
+          </wp:inline>
+        </w:drawing>
+      </w:r>
+    </w:p>
+    <w:p>
+      <w:pPr>
+        <w:pStyle w:val="Caption"/>
+        <w:jc w:val="center"/>
+      </w:pPr>
+      <w:bookmarkStart w:id="45" w:name="_Toc531593960"/>
+      <w:r>
+        <w:t xml:space="preserve">Slika </w:t>
+      </w:r>
+      <w:fldSimple w:instr=" SEQ Slika \* ARABIC ">
+        <w:r>
+          <w:rPr>
+            <w:noProof/>
+          </w:rPr>
+          <w:t>14</w:t>
+        </w:r>
+      </w:fldSimple>
+      <w:r>
+        <w:t xml:space="preserve"> ER model baze podataka</w:t>
+      </w:r>
+      <w:bookmarkEnd w:id="45"/>
+    </w:p>
+    <w:p/>
+    <w:p/>
+    <w:p/>
+    <w:p/>
+    <w:p/>
+    <w:p/>
+    <w:p/>
+    <w:p/>
+    <w:p/>
+    <w:p/>
+    <w:p/>
     <w:p>
       <w:pPr>
         <w:pStyle w:val="Heading3"/>
       </w:pPr>
-      <w:bookmarkStart w:id="45" w:name="_Toc531209218"/>
+      <w:bookmarkStart w:id="46" w:name="_Toc531209218"/>
       <w:r>
         <w:t>Opisi entiteta ER modela baze podataka</w:t>
       </w:r>
-      <w:bookmarkEnd w:id="45"/>
+      <w:bookmarkEnd w:id="46"/>
     </w:p>
     <w:p/>
     <w:p>
@@ -8712,11 +8797,17 @@
       </w:pPr>
     </w:p>
     <w:p>
-      <w:r>
+      <w:pPr>
         <w:rPr>
           <w:b/>
         </w:rPr>
-        <w:lastRenderedPageBreak/>
+      </w:pPr>
+    </w:p>
+    <w:p>
+      <w:r>
+        <w:rPr>
+          <w:b/>
+        </w:rPr>
         <w:t>odabireServisera</w:t>
       </w:r>
       <w:r>
@@ -8934,7 +9025,6 @@
         <w:rPr>
           <w:b/>
         </w:rPr>
-        <w:lastRenderedPageBreak/>
         <w:t xml:space="preserve">Prijava – </w:t>
       </w:r>
       <w:r>
@@ -9523,12 +9613,11 @@
       <w:pPr>
         <w:pStyle w:val="Heading2"/>
       </w:pPr>
-      <w:bookmarkStart w:id="46" w:name="_Toc531209219"/>
-      <w:r>
-        <w:lastRenderedPageBreak/>
+      <w:bookmarkStart w:id="47" w:name="_Toc531209219"/>
+      <w:r>
         <w:t>Dijagram razreda</w:t>
       </w:r>
-      <w:bookmarkEnd w:id="46"/>
+      <w:bookmarkEnd w:id="47"/>
     </w:p>
     <w:p/>
     <w:p>
@@ -9564,7 +9653,7 @@
                     </pic:cNvPicPr>
                   </pic:nvPicPr>
                   <pic:blipFill>
-                    <a:blip r:embed="rId24">
+                    <a:blip r:embed="rId25">
                       <a:extLst>
                         <a:ext uri="{28A0092B-C50C-407E-A947-70E740481C1C}">
                           <a14:useLocalDpi xmlns:a14="http://schemas.microsoft.com/office/drawing/2010/main" val="0"/>
@@ -9601,7 +9690,7 @@
         <w:pStyle w:val="Caption"/>
         <w:jc w:val="center"/>
       </w:pPr>
-      <w:bookmarkStart w:id="47" w:name="_Toc531209182"/>
+      <w:bookmarkStart w:id="48" w:name="_Toc531593961"/>
       <w:r>
         <w:t xml:space="preserve">Slika </w:t>
       </w:r>
@@ -9627,7 +9716,7 @@
         <w:rPr>
           <w:noProof/>
         </w:rPr>
-        <w:t>14</w:t>
+        <w:t>15</w:t>
       </w:r>
       <w:r>
         <w:rPr>
@@ -9638,7 +9727,7 @@
       <w:r>
         <w:t>. Dijagram razreda</w:t>
       </w:r>
-      <w:bookmarkEnd w:id="47"/>
+      <w:bookmarkEnd w:id="48"/>
     </w:p>
     <w:p>
       <w:pPr>
@@ -10042,12 +10131,11 @@
       <w:pPr>
         <w:pStyle w:val="Heading2"/>
       </w:pPr>
-      <w:bookmarkStart w:id="48" w:name="_Toc531209220"/>
-      <w:r>
-        <w:lastRenderedPageBreak/>
+      <w:bookmarkStart w:id="49" w:name="_Toc531209220"/>
+      <w:r>
         <w:t>Dijagram objekata</w:t>
       </w:r>
-      <w:bookmarkEnd w:id="48"/>
+      <w:bookmarkEnd w:id="49"/>
     </w:p>
     <w:p>
       <w:pPr>
@@ -10082,7 +10170,7 @@
                     </pic:cNvPicPr>
                   </pic:nvPicPr>
                   <pic:blipFill>
-                    <a:blip r:embed="rId25">
+                    <a:blip r:embed="rId26">
                       <a:extLst>
                         <a:ext uri="{28A0092B-C50C-407E-A947-70E740481C1C}">
                           <a14:useLocalDpi xmlns:a14="http://schemas.microsoft.com/office/drawing/2010/main" val="0"/>
@@ -10119,7 +10207,7 @@
         <w:pStyle w:val="Caption"/>
         <w:jc w:val="center"/>
       </w:pPr>
-      <w:bookmarkStart w:id="49" w:name="_Toc531209183"/>
+      <w:bookmarkStart w:id="50" w:name="_Toc531593962"/>
       <w:r>
         <w:t xml:space="preserve">Slika </w:t>
       </w:r>
@@ -10145,7 +10233,7 @@
         <w:rPr>
           <w:noProof/>
         </w:rPr>
-        <w:t>15</w:t>
+        <w:t>16</w:t>
       </w:r>
       <w:r>
         <w:rPr>
@@ -10156,7 +10244,7 @@
       <w:r>
         <w:t>. Dijagram objekata</w:t>
       </w:r>
-      <w:bookmarkEnd w:id="49"/>
+      <w:bookmarkEnd w:id="50"/>
     </w:p>
     <w:p>
       <w:pPr>
@@ -10203,12 +10291,11 @@
       <w:pPr>
         <w:pStyle w:val="Heading1"/>
       </w:pPr>
-      <w:bookmarkStart w:id="50" w:name="_Toc531209221"/>
-      <w:r>
-        <w:lastRenderedPageBreak/>
+      <w:bookmarkStart w:id="51" w:name="_Toc531209221"/>
+      <w:r>
         <w:t>Implementacija i korisničko sučelje</w:t>
       </w:r>
-      <w:bookmarkEnd w:id="50"/>
+      <w:bookmarkEnd w:id="51"/>
     </w:p>
     <w:p/>
     <w:p/>
@@ -10243,12 +10330,12 @@
       <w:pPr>
         <w:pStyle w:val="Heading1"/>
       </w:pPr>
-      <w:bookmarkStart w:id="51" w:name="_Toc531209222"/>
+      <w:bookmarkStart w:id="52" w:name="_Toc531209222"/>
       <w:r>
         <w:lastRenderedPageBreak/>
         <w:t>Zaključak i budući rad</w:t>
       </w:r>
-      <w:bookmarkEnd w:id="51"/>
+      <w:bookmarkEnd w:id="52"/>
     </w:p>
     <w:p/>
     <w:p>
@@ -10292,12 +10379,12 @@
       <w:pPr>
         <w:pStyle w:val="Heading1"/>
       </w:pPr>
-      <w:bookmarkStart w:id="52" w:name="_Toc531209223"/>
+      <w:bookmarkStart w:id="53" w:name="_Toc531209223"/>
       <w:r>
         <w:lastRenderedPageBreak/>
         <w:t>Popis literature</w:t>
       </w:r>
-      <w:bookmarkEnd w:id="52"/>
+      <w:bookmarkEnd w:id="53"/>
     </w:p>
     <w:p/>
     <w:p>
@@ -10316,7 +10403,7 @@
         </w:rPr>
         <w:t xml:space="preserve">Oblikovanje programske potpore, FER ZEMRIS, </w:t>
       </w:r>
-      <w:hyperlink r:id="rId26">
+      <w:hyperlink r:id="rId27">
         <w:r>
           <w:rPr>
             <w:rFonts w:ascii="Arial" w:eastAsia="Arial" w:hAnsi="Arial" w:cs="Arial"/>
@@ -10326,7 +10413,7 @@
           <w:t>http://www.fer.hr/predmet/opp</w:t>
         </w:r>
       </w:hyperlink>
-      <w:hyperlink r:id="rId27"/>
+      <w:hyperlink r:id="rId28"/>
     </w:p>
     <w:p>
       <w:pPr>
@@ -10344,7 +10431,7 @@
         </w:rPr>
         <w:t xml:space="preserve">Astah Community, </w:t>
       </w:r>
-      <w:hyperlink r:id="rId28" w:history="1">
+      <w:hyperlink r:id="rId29" w:history="1">
         <w:r>
           <w:rPr>
             <w:rStyle w:val="Hyperlink"/>
@@ -10370,7 +10457,7 @@
         </w:rPr>
         <w:t xml:space="preserve">SourceTree tool, </w:t>
       </w:r>
-      <w:hyperlink r:id="rId29" w:history="1">
+      <w:hyperlink r:id="rId30" w:history="1">
         <w:r>
           <w:rPr>
             <w:rStyle w:val="Hyperlink"/>
@@ -10379,7 +10466,7 @@
           <w:t>https://www.sourcetreeapp.com/</w:t>
         </w:r>
       </w:hyperlink>
-      <w:hyperlink r:id="rId30"/>
+      <w:hyperlink r:id="rId31"/>
     </w:p>
     <w:p/>
     <w:p/>
@@ -10414,12 +10501,12 @@
           <w:numId w:val="0"/>
         </w:numPr>
       </w:pPr>
-      <w:bookmarkStart w:id="53" w:name="_Toc531209224"/>
+      <w:bookmarkStart w:id="54" w:name="_Toc531209224"/>
       <w:r>
         <w:lastRenderedPageBreak/>
         <w:t>Dodatak A: Indeks (slika, dijagrama, tablica, ispisa kôda)</w:t>
       </w:r>
-      <w:bookmarkEnd w:id="53"/>
+      <w:bookmarkEnd w:id="54"/>
     </w:p>
     <w:p/>
     <w:p/>
@@ -10444,7 +10531,7 @@
       <w:r>
         <w:fldChar w:fldCharType="separate"/>
       </w:r>
-      <w:hyperlink w:anchor="_Toc531209169" w:history="1">
+      <w:hyperlink w:anchor="_Toc531593947" w:history="1">
         <w:r>
           <w:rPr>
             <w:rStyle w:val="Hyperlink"/>
@@ -10471,7 +10558,7 @@
             <w:noProof/>
             <w:webHidden/>
           </w:rPr>
-          <w:instrText xml:space="preserve"> PAGEREF _Toc531209169 \h </w:instrText>
+          <w:instrText xml:space="preserve"> PAGEREF _Toc531593947 \h </w:instrText>
         </w:r>
         <w:r>
           <w:rPr>
@@ -10514,7 +10601,7 @@
           <w:lang w:eastAsia="hr-HR"/>
         </w:rPr>
       </w:pPr>
-      <w:hyperlink w:anchor="_Toc531209170" w:history="1">
+      <w:hyperlink w:anchor="_Toc531593948" w:history="1">
         <w:r>
           <w:rPr>
             <w:rStyle w:val="Hyperlink"/>
@@ -10541,7 +10628,7 @@
             <w:noProof/>
             <w:webHidden/>
           </w:rPr>
-          <w:instrText xml:space="preserve"> PAGEREF _Toc531209170 \h </w:instrText>
+          <w:instrText xml:space="preserve"> PAGEREF _Toc531593948 \h </w:instrText>
         </w:r>
         <w:r>
           <w:rPr>
@@ -10584,7 +10671,7 @@
           <w:lang w:eastAsia="hr-HR"/>
         </w:rPr>
       </w:pPr>
-      <w:hyperlink w:anchor="_Toc531209171" w:history="1">
+      <w:hyperlink w:anchor="_Toc531593949" w:history="1">
         <w:r>
           <w:rPr>
             <w:rStyle w:val="Hyperlink"/>
@@ -10611,7 +10698,7 @@
             <w:noProof/>
             <w:webHidden/>
           </w:rPr>
-          <w:instrText xml:space="preserve"> PAGEREF _Toc531209171 \h </w:instrText>
+          <w:instrText xml:space="preserve"> PAGEREF _Toc531593949 \h </w:instrText>
         </w:r>
         <w:r>
           <w:rPr>
@@ -10654,7 +10741,7 @@
           <w:lang w:eastAsia="hr-HR"/>
         </w:rPr>
       </w:pPr>
-      <w:hyperlink w:anchor="_Toc531209172" w:history="1">
+      <w:hyperlink w:anchor="_Toc531593950" w:history="1">
         <w:r>
           <w:rPr>
             <w:rStyle w:val="Hyperlink"/>
@@ -10681,7 +10768,7 @@
             <w:noProof/>
             <w:webHidden/>
           </w:rPr>
-          <w:instrText xml:space="preserve"> PAGEREF _Toc531209172 \h </w:instrText>
+          <w:instrText xml:space="preserve"> PAGEREF _Toc531593950 \h </w:instrText>
         </w:r>
         <w:r>
           <w:rPr>
@@ -10724,7 +10811,7 @@
           <w:lang w:eastAsia="hr-HR"/>
         </w:rPr>
       </w:pPr>
-      <w:hyperlink w:anchor="_Toc531209173" w:history="1">
+      <w:hyperlink w:anchor="_Toc531593951" w:history="1">
         <w:r>
           <w:rPr>
             <w:rStyle w:val="Hyperlink"/>
@@ -10751,7 +10838,7 @@
             <w:noProof/>
             <w:webHidden/>
           </w:rPr>
-          <w:instrText xml:space="preserve"> PAGEREF _Toc531209173 \h </w:instrText>
+          <w:instrText xml:space="preserve"> PAGEREF _Toc531593951 \h </w:instrText>
         </w:r>
         <w:r>
           <w:rPr>
@@ -10794,7 +10881,7 @@
           <w:lang w:eastAsia="hr-HR"/>
         </w:rPr>
       </w:pPr>
-      <w:hyperlink w:anchor="_Toc531209174" w:history="1">
+      <w:hyperlink w:anchor="_Toc531593952" w:history="1">
         <w:r>
           <w:rPr>
             <w:rStyle w:val="Hyperlink"/>
@@ -10821,7 +10908,7 @@
             <w:noProof/>
             <w:webHidden/>
           </w:rPr>
-          <w:instrText xml:space="preserve"> PAGEREF _Toc531209174 \h </w:instrText>
+          <w:instrText xml:space="preserve"> PAGEREF _Toc531593952 \h </w:instrText>
         </w:r>
         <w:r>
           <w:rPr>
@@ -10864,7 +10951,7 @@
           <w:lang w:eastAsia="hr-HR"/>
         </w:rPr>
       </w:pPr>
-      <w:hyperlink w:anchor="_Toc531209175" w:history="1">
+      <w:hyperlink w:anchor="_Toc531593953" w:history="1">
         <w:r>
           <w:rPr>
             <w:rStyle w:val="Hyperlink"/>
@@ -10891,7 +10978,7 @@
             <w:noProof/>
             <w:webHidden/>
           </w:rPr>
-          <w:instrText xml:space="preserve"> PAGEREF _Toc531209175 \h </w:instrText>
+          <w:instrText xml:space="preserve"> PAGEREF _Toc531593953 \h </w:instrText>
         </w:r>
         <w:r>
           <w:rPr>
@@ -10934,7 +11021,7 @@
           <w:lang w:eastAsia="hr-HR"/>
         </w:rPr>
       </w:pPr>
-      <w:hyperlink w:anchor="_Toc531209176" w:history="1">
+      <w:hyperlink w:anchor="_Toc531593954" w:history="1">
         <w:r>
           <w:rPr>
             <w:rStyle w:val="Hyperlink"/>
@@ -10961,7 +11048,7 @@
             <w:noProof/>
             <w:webHidden/>
           </w:rPr>
-          <w:instrText xml:space="preserve"> PAGEREF _Toc531209176 \h </w:instrText>
+          <w:instrText xml:space="preserve"> PAGEREF _Toc531593954 \h </w:instrText>
         </w:r>
         <w:r>
           <w:rPr>
@@ -11004,7 +11091,7 @@
           <w:lang w:eastAsia="hr-HR"/>
         </w:rPr>
       </w:pPr>
-      <w:hyperlink w:anchor="_Toc531209177" w:history="1">
+      <w:hyperlink w:anchor="_Toc531593955" w:history="1">
         <w:r>
           <w:rPr>
             <w:rStyle w:val="Hyperlink"/>
@@ -11031,7 +11118,7 @@
             <w:noProof/>
             <w:webHidden/>
           </w:rPr>
-          <w:instrText xml:space="preserve"> PAGEREF _Toc531209177 \h </w:instrText>
+          <w:instrText xml:space="preserve"> PAGEREF _Toc531593955 \h </w:instrText>
         </w:r>
         <w:r>
           <w:rPr>
@@ -11074,7 +11161,7 @@
           <w:lang w:eastAsia="hr-HR"/>
         </w:rPr>
       </w:pPr>
-      <w:hyperlink w:anchor="_Toc531209178" w:history="1">
+      <w:hyperlink w:anchor="_Toc531593956" w:history="1">
         <w:r>
           <w:rPr>
             <w:rStyle w:val="Hyperlink"/>
@@ -11101,7 +11188,7 @@
             <w:noProof/>
             <w:webHidden/>
           </w:rPr>
-          <w:instrText xml:space="preserve"> PAGEREF _Toc531209178 \h </w:instrText>
+          <w:instrText xml:space="preserve"> PAGEREF _Toc531593956 \h </w:instrText>
         </w:r>
         <w:r>
           <w:rPr>
@@ -11144,7 +11231,7 @@
           <w:lang w:eastAsia="hr-HR"/>
         </w:rPr>
       </w:pPr>
-      <w:hyperlink w:anchor="_Toc531209179" w:history="1">
+      <w:hyperlink w:anchor="_Toc531593957" w:history="1">
         <w:r>
           <w:rPr>
             <w:rStyle w:val="Hyperlink"/>
@@ -11171,7 +11258,7 @@
             <w:noProof/>
             <w:webHidden/>
           </w:rPr>
-          <w:instrText xml:space="preserve"> PAGEREF _Toc531209179 \h </w:instrText>
+          <w:instrText xml:space="preserve"> PAGEREF _Toc531593957 \h </w:instrText>
         </w:r>
         <w:r>
           <w:rPr>
@@ -11214,7 +11301,7 @@
           <w:lang w:eastAsia="hr-HR"/>
         </w:rPr>
       </w:pPr>
-      <w:hyperlink w:anchor="_Toc531209180" w:history="1">
+      <w:hyperlink w:anchor="_Toc531593958" w:history="1">
         <w:r>
           <w:rPr>
             <w:rStyle w:val="Hyperlink"/>
@@ -11241,7 +11328,7 @@
             <w:noProof/>
             <w:webHidden/>
           </w:rPr>
-          <w:instrText xml:space="preserve"> PAGEREF _Toc531209180 \h </w:instrText>
+          <w:instrText xml:space="preserve"> PAGEREF _Toc531593958 \h </w:instrText>
         </w:r>
         <w:r>
           <w:rPr>
@@ -11284,7 +11371,7 @@
           <w:lang w:eastAsia="hr-HR"/>
         </w:rPr>
       </w:pPr>
-      <w:hyperlink w:anchor="_Toc531209181" w:history="1">
+      <w:hyperlink w:anchor="_Toc531593959" w:history="1">
         <w:r>
           <w:rPr>
             <w:rStyle w:val="Hyperlink"/>
@@ -11311,7 +11398,7 @@
             <w:noProof/>
             <w:webHidden/>
           </w:rPr>
-          <w:instrText xml:space="preserve"> PAGEREF _Toc531209181 \h </w:instrText>
+          <w:instrText xml:space="preserve"> PAGEREF _Toc531593959 \h </w:instrText>
         </w:r>
         <w:r>
           <w:rPr>
@@ -11354,13 +11441,13 @@
           <w:lang w:eastAsia="hr-HR"/>
         </w:rPr>
       </w:pPr>
-      <w:hyperlink w:anchor="_Toc531209182" w:history="1">
+      <w:hyperlink w:anchor="_Toc531593960" w:history="1">
         <w:r>
           <w:rPr>
             <w:rStyle w:val="Hyperlink"/>
             <w:noProof/>
           </w:rPr>
-          <w:t>Slika 14. Dijagram razreda</w:t>
+          <w:t>Slika 14 ER model baze podataka</w:t>
         </w:r>
         <w:r>
           <w:rPr>
@@ -11381,7 +11468,7 @@
             <w:noProof/>
             <w:webHidden/>
           </w:rPr>
-          <w:instrText xml:space="preserve"> PAGEREF _Toc531209182 \h </w:instrText>
+          <w:instrText xml:space="preserve"> PAGEREF _Toc531593960 \h </w:instrText>
         </w:r>
         <w:r>
           <w:rPr>
@@ -11401,7 +11488,7 @@
             <w:noProof/>
             <w:webHidden/>
           </w:rPr>
-          <w:t>24</w:t>
+          <w:t>21</w:t>
         </w:r>
         <w:r>
           <w:rPr>
@@ -11424,13 +11511,13 @@
           <w:lang w:eastAsia="hr-HR"/>
         </w:rPr>
       </w:pPr>
-      <w:hyperlink w:anchor="_Toc531209183" w:history="1">
+      <w:hyperlink w:anchor="_Toc531593961" w:history="1">
         <w:r>
           <w:rPr>
             <w:rStyle w:val="Hyperlink"/>
             <w:noProof/>
           </w:rPr>
-          <w:t>Slika 15. Dijagram objekata</w:t>
+          <w:t>Slika 15. Dijagram razreda</w:t>
         </w:r>
         <w:r>
           <w:rPr>
@@ -11451,7 +11538,7 @@
             <w:noProof/>
             <w:webHidden/>
           </w:rPr>
-          <w:instrText xml:space="preserve"> PAGEREF _Toc531209183 \h </w:instrText>
+          <w:instrText xml:space="preserve"> PAGEREF _Toc531593961 \h </w:instrText>
         </w:r>
         <w:r>
           <w:rPr>
@@ -11494,13 +11581,13 @@
           <w:lang w:eastAsia="hr-HR"/>
         </w:rPr>
       </w:pPr>
-      <w:hyperlink w:anchor="_Toc531209184" w:history="1">
+      <w:hyperlink w:anchor="_Toc531593962" w:history="1">
         <w:r>
           <w:rPr>
             <w:rStyle w:val="Hyperlink"/>
             <w:noProof/>
           </w:rPr>
-          <w:t>Slika 16 Aktivnost grupe u grani master</w:t>
+          <w:t>Slika 16. Dijagram objekata</w:t>
         </w:r>
         <w:r>
           <w:rPr>
@@ -11521,7 +11608,7 @@
             <w:noProof/>
             <w:webHidden/>
           </w:rPr>
-          <w:instrText xml:space="preserve"> PAGEREF _Toc531209184 \h </w:instrText>
+          <w:instrText xml:space="preserve"> PAGEREF _Toc531593962 \h </w:instrText>
         </w:r>
         <w:r>
           <w:rPr>
@@ -11541,7 +11628,7 @@
             <w:noProof/>
             <w:webHidden/>
           </w:rPr>
-          <w:t>32</w:t>
+          <w:t>26</w:t>
         </w:r>
         <w:r>
           <w:rPr>
@@ -11564,13 +11651,13 @@
           <w:lang w:eastAsia="hr-HR"/>
         </w:rPr>
       </w:pPr>
-      <w:hyperlink w:anchor="_Toc531209185" w:history="1">
+      <w:hyperlink w:anchor="_Toc531593963" w:history="1">
         <w:r>
           <w:rPr>
             <w:rStyle w:val="Hyperlink"/>
             <w:noProof/>
           </w:rPr>
-          <w:t>Slika 17 Aktivnost grupe u grani Doklumentacija</w:t>
+          <w:t>Slika 17 Aktivnost grupe u grani master</w:t>
         </w:r>
         <w:r>
           <w:rPr>
@@ -11591,7 +11678,7 @@
             <w:noProof/>
             <w:webHidden/>
           </w:rPr>
-          <w:instrText xml:space="preserve"> PAGEREF _Toc531209185 \h </w:instrText>
+          <w:instrText xml:space="preserve"> PAGEREF _Toc531593963 \h </w:instrText>
         </w:r>
         <w:r>
           <w:rPr>
@@ -11611,7 +11698,7 @@
             <w:noProof/>
             <w:webHidden/>
           </w:rPr>
-          <w:t>32</w:t>
+          <w:t>33</w:t>
         </w:r>
         <w:r>
           <w:rPr>
@@ -11623,6 +11710,76 @@
       </w:hyperlink>
     </w:p>
     <w:p>
+      <w:pPr>
+        <w:pStyle w:val="TableofFigures"/>
+        <w:tabs>
+          <w:tab w:val="right" w:leader="dot" w:pos="9062"/>
+        </w:tabs>
+        <w:rPr>
+          <w:rFonts w:eastAsiaTheme="minorEastAsia"/>
+          <w:noProof/>
+          <w:lang w:eastAsia="hr-HR"/>
+        </w:rPr>
+      </w:pPr>
+      <w:hyperlink w:anchor="_Toc531593964" w:history="1">
+        <w:r>
+          <w:rPr>
+            <w:rStyle w:val="Hyperlink"/>
+            <w:noProof/>
+          </w:rPr>
+          <w:t>Slika 18 Aktivnost grupe u grani Doklumentacija</w:t>
+        </w:r>
+        <w:r>
+          <w:rPr>
+            <w:noProof/>
+            <w:webHidden/>
+          </w:rPr>
+          <w:tab/>
+        </w:r>
+        <w:r>
+          <w:rPr>
+            <w:noProof/>
+            <w:webHidden/>
+          </w:rPr>
+          <w:fldChar w:fldCharType="begin"/>
+        </w:r>
+        <w:r>
+          <w:rPr>
+            <w:noProof/>
+            <w:webHidden/>
+          </w:rPr>
+          <w:instrText xml:space="preserve"> PAGEREF _Toc531593964 \h </w:instrText>
+        </w:r>
+        <w:r>
+          <w:rPr>
+            <w:noProof/>
+            <w:webHidden/>
+          </w:rPr>
+        </w:r>
+        <w:r>
+          <w:rPr>
+            <w:noProof/>
+            <w:webHidden/>
+          </w:rPr>
+          <w:fldChar w:fldCharType="separate"/>
+        </w:r>
+        <w:r>
+          <w:rPr>
+            <w:noProof/>
+            <w:webHidden/>
+          </w:rPr>
+          <w:t>33</w:t>
+        </w:r>
+        <w:r>
+          <w:rPr>
+            <w:noProof/>
+            <w:webHidden/>
+          </w:rPr>
+          <w:fldChar w:fldCharType="end"/>
+        </w:r>
+      </w:hyperlink>
+    </w:p>
+    <w:p>
       <w:r>
         <w:fldChar w:fldCharType="end"/>
       </w:r>
@@ -11651,12 +11808,12 @@
           <w:numId w:val="0"/>
         </w:numPr>
       </w:pPr>
-      <w:bookmarkStart w:id="54" w:name="_Toc531209225"/>
+      <w:bookmarkStart w:id="55" w:name="_Toc531209225"/>
       <w:r>
         <w:lastRenderedPageBreak/>
         <w:t>Dodatak B: Dnevnik sastajanja</w:t>
       </w:r>
-      <w:bookmarkEnd w:id="54"/>
+      <w:bookmarkEnd w:id="55"/>
     </w:p>
     <w:p/>
     <w:p/>
@@ -11909,6 +12066,68 @@
           <w:p/>
         </w:tc>
       </w:tr>
+      <w:tr>
+        <w:tc>
+          <w:tcPr>
+            <w:tcW w:w="1413" w:type="dxa"/>
+          </w:tcPr>
+          <w:p>
+            <w:r>
+              <w:t>01.12.2018.</w:t>
+            </w:r>
+          </w:p>
+        </w:tc>
+        <w:tc>
+          <w:tcPr>
+            <w:tcW w:w="1984" w:type="dxa"/>
+          </w:tcPr>
+          <w:p>
+            <w:r>
+              <w:t>Dino Avdić</w:t>
+            </w:r>
+          </w:p>
+          <w:p>
+            <w:r>
+              <w:t>Filip Janđel</w:t>
+            </w:r>
+          </w:p>
+          <w:p>
+            <w:r>
+              <w:t>Tea Kalenski</w:t>
+            </w:r>
+          </w:p>
+          <w:p>
+            <w:r>
+              <w:t>Tin Komerički</w:t>
+            </w:r>
+          </w:p>
+          <w:p>
+            <w:r>
+              <w:t>Filip Kovačević</w:t>
+            </w:r>
+          </w:p>
+          <w:p>
+            <w:r>
+              <w:t>Marko Prnić</w:t>
+            </w:r>
+          </w:p>
+        </w:tc>
+        <w:tc>
+          <w:tcPr>
+            <w:tcW w:w="5665" w:type="dxa"/>
+          </w:tcPr>
+          <w:p>
+            <w:r>
+              <w:t>Kratka rasprava o dosad napravljenoj dokumentaciji, pojašnjenje nejasnoća pojedinih područja drugim članovima.</w:t>
+            </w:r>
+          </w:p>
+          <w:p>
+            <w:r>
+              <w:t>Zakazan sljedeći sastanak za 8.12. gdje će se krenuti za planom izrade aplikacije.</w:t>
+            </w:r>
+          </w:p>
+        </w:tc>
+      </w:tr>
     </w:tbl>
     <w:p/>
     <w:p/>
@@ -11919,10 +12138,10 @@
     <w:p/>
     <w:p/>
     <w:p/>
-    <w:p/>
-    <w:p/>
-    <w:p/>
-    <w:p/>
+    <w:p>
+      <w:bookmarkStart w:id="56" w:name="_GoBack"/>
+      <w:bookmarkEnd w:id="56"/>
+    </w:p>
     <w:p>
       <w:pPr>
         <w:pStyle w:val="Heading1"/>
@@ -11931,12 +12150,12 @@
           <w:numId w:val="0"/>
         </w:numPr>
       </w:pPr>
-      <w:bookmarkStart w:id="55" w:name="_Toc531209226"/>
+      <w:bookmarkStart w:id="57" w:name="_Toc531209226"/>
       <w:r>
         <w:lastRenderedPageBreak/>
         <w:t>Dodatak C: Prikaz aktivnosti grupe</w:t>
       </w:r>
-      <w:bookmarkEnd w:id="55"/>
+      <w:bookmarkEnd w:id="57"/>
     </w:p>
     <w:p/>
     <w:p/>
@@ -12806,7 +13025,7 @@
                     <pic:cNvPicPr/>
                   </pic:nvPicPr>
                   <pic:blipFill>
-                    <a:blip r:embed="rId31"/>
+                    <a:blip r:embed="rId32"/>
                     <a:stretch>
                       <a:fillRect/>
                     </a:stretch>
@@ -12832,7 +13051,7 @@
         <w:pStyle w:val="Caption"/>
         <w:jc w:val="center"/>
       </w:pPr>
-      <w:bookmarkStart w:id="56" w:name="_Toc531209184"/>
+      <w:bookmarkStart w:id="58" w:name="_Toc531593963"/>
       <w:r>
         <w:t xml:space="preserve">Slika </w:t>
       </w:r>
@@ -12858,7 +13077,7 @@
         <w:rPr>
           <w:noProof/>
         </w:rPr>
-        <w:t>16</w:t>
+        <w:t>17</w:t>
       </w:r>
       <w:r>
         <w:rPr>
@@ -12869,7 +13088,7 @@
       <w:r>
         <w:t xml:space="preserve"> Aktivnost grupe u grani master</w:t>
       </w:r>
-      <w:bookmarkEnd w:id="56"/>
+      <w:bookmarkEnd w:id="58"/>
     </w:p>
     <w:p/>
     <w:p/>
@@ -12897,7 +13116,7 @@
                     <pic:cNvPicPr/>
                   </pic:nvPicPr>
                   <pic:blipFill>
-                    <a:blip r:embed="rId32"/>
+                    <a:blip r:embed="rId33"/>
                     <a:stretch>
                       <a:fillRect/>
                     </a:stretch>
@@ -12924,7 +13143,7 @@
         <w:ind w:left="708" w:hanging="708"/>
         <w:jc w:val="center"/>
       </w:pPr>
-      <w:bookmarkStart w:id="57" w:name="_Toc531209185"/>
+      <w:bookmarkStart w:id="59" w:name="_Toc531593964"/>
       <w:r>
         <w:t xml:space="preserve">Slika </w:t>
       </w:r>
@@ -12950,7 +13169,7 @@
         <w:rPr>
           <w:noProof/>
         </w:rPr>
-        <w:t>17</w:t>
+        <w:t>18</w:t>
       </w:r>
       <w:r>
         <w:rPr>
@@ -12961,7 +13180,7 @@
       <w:r>
         <w:t xml:space="preserve"> Aktivnost grupe u grani Doklumentacija</w:t>
       </w:r>
-      <w:bookmarkEnd w:id="57"/>
+      <w:bookmarkEnd w:id="59"/>
     </w:p>
     <w:p/>
     <w:p/>
@@ -12986,27 +13205,22 @@
           <w:numId w:val="0"/>
         </w:numPr>
       </w:pPr>
-      <w:bookmarkStart w:id="58" w:name="_Toc531209227"/>
+      <w:bookmarkStart w:id="60" w:name="_Toc531209227"/>
       <w:r>
         <w:lastRenderedPageBreak/>
         <w:t>Dodatak D: Plan rada / Pregled rada i stanje ostvarenja</w:t>
       </w:r>
-      <w:bookmarkEnd w:id="58"/>
-    </w:p>
-    <w:p/>
-    <w:p>
-      <w:r>
-        <w:t>Projekt još nije u procesu izrade, izrađen je samo dio njegove dokumentacije. Ovaj dodatak će biti naknadno razrađen</w:t>
-      </w:r>
-      <w:bookmarkStart w:id="59" w:name="_GoBack"/>
-      <w:bookmarkEnd w:id="59"/>
-      <w:r>
-        <w:t>.</w:t>
+      <w:bookmarkEnd w:id="60"/>
+    </w:p>
+    <w:p/>
+    <w:p>
+      <w:r>
+        <w:t>Projekt još nije u procesu izrade, izrađen je samo dio njegove dokumentacije. Ovaj dodatak će biti naknadno razrađen.</w:t>
       </w:r>
     </w:p>
     <w:sectPr>
-      <w:footerReference w:type="default" r:id="rId33"/>
-      <w:footerReference w:type="first" r:id="rId34"/>
+      <w:footerReference w:type="default" r:id="rId34"/>
+      <w:footerReference w:type="first" r:id="rId35"/>
       <w:pgSz w:w="11906" w:h="16838"/>
       <w:pgMar w:top="1417" w:right="1417" w:bottom="1417" w:left="1417" w:header="708" w:footer="708" w:gutter="0"/>
       <w:pgNumType w:start="1"/>
@@ -13104,8 +13318,6 @@
     </w:pPr>
     <w:r>
       <w:tab/>
-    </w:r>
-    <w:r>
       <w:t>BrainStorm</w:t>
     </w:r>
     <w:r>
@@ -17281,7 +17493,7 @@
 </file>
 
 <file path=customXml/itemProps1.xml><?xml version="1.0" encoding="utf-8"?>
-<ds:datastoreItem xmlns:ds="http://schemas.openxmlformats.org/officeDocument/2006/customXml" ds:itemID="{2EE92E4E-E997-42A6-9F56-A05F221EEE86}">
+<ds:datastoreItem xmlns:ds="http://schemas.openxmlformats.org/officeDocument/2006/customXml" ds:itemID="{7CBFA634-82A5-48D9-9297-719E97A5C511}">
   <ds:schemaRefs>
     <ds:schemaRef ds:uri="http://schemas.openxmlformats.org/officeDocument/2006/bibliography"/>
   </ds:schemaRefs>

</xml_diff>

<commit_message>
dodan dijagram razmjestaja u dokumentaciju
</commit_message>
<xml_diff>
--- a/Dokumentacija/OPP_2018_BrainStorm_v1_0.docx
+++ b/Dokumentacija/OPP_2018_BrainStorm_v1_0.docx
@@ -6,6 +6,7 @@
       <w:pPr>
         <w:pStyle w:val="Normal1"/>
         <w:spacing w:line="360" w:lineRule="auto"/>
+        <w:ind w:firstLine="708"/>
         <w:jc w:val="center"/>
       </w:pPr>
       <w:r>
@@ -8580,14 +8581,27 @@
       <w:r>
         <w:t xml:space="preserve">Slika </w:t>
       </w:r>
-      <w:fldSimple w:instr=" SEQ Slika \* ARABIC ">
-        <w:r>
-          <w:rPr>
-            <w:noProof/>
-          </w:rPr>
-          <w:t>14</w:t>
-        </w:r>
-      </w:fldSimple>
+      <w:r>
+        <w:fldChar w:fldCharType="begin"/>
+      </w:r>
+      <w:r>
+        <w:instrText xml:space="preserve"> SEQ Slika \* ARABIC </w:instrText>
+      </w:r>
+      <w:r>
+        <w:fldChar w:fldCharType="separate"/>
+      </w:r>
+      <w:r>
+        <w:rPr>
+          <w:noProof/>
+        </w:rPr>
+        <w:t>14</w:t>
+      </w:r>
+      <w:r>
+        <w:rPr>
+          <w:noProof/>
+        </w:rPr>
+        <w:fldChar w:fldCharType="end"/>
+      </w:r>
       <w:r>
         <w:t xml:space="preserve"> ER model baze podataka</w:t>
       </w:r>
@@ -10298,18 +10312,111 @@
       <w:bookmarkEnd w:id="51"/>
     </w:p>
     <w:p/>
-    <w:p/>
-    <w:p/>
-    <w:p/>
-    <w:p/>
-    <w:p/>
-    <w:p/>
-    <w:p/>
-    <w:p/>
-    <w:p/>
-    <w:p/>
-    <w:p/>
-    <w:p/>
+    <w:p>
+      <w:pPr>
+        <w:pStyle w:val="Heading2"/>
+      </w:pPr>
+      <w:r>
+        <w:t>Dijagram razmještaja</w:t>
+      </w:r>
+      <w:bookmarkStart w:id="52" w:name="_GoBack"/>
+      <w:bookmarkEnd w:id="52"/>
+    </w:p>
+    <w:p/>
+    <w:p>
+      <w:r>
+        <w:rPr>
+          <w:noProof/>
+        </w:rPr>
+        <w:drawing>
+          <wp:anchor distT="0" distB="0" distL="114300" distR="114300" simplePos="0" relativeHeight="251658240" behindDoc="0" locked="0" layoutInCell="1" allowOverlap="1" wp14:anchorId="503D5BAA" wp14:editId="5C2F0641">
+            <wp:simplePos x="0" y="0"/>
+            <wp:positionH relativeFrom="margin">
+              <wp:posOffset>427355</wp:posOffset>
+            </wp:positionH>
+            <wp:positionV relativeFrom="paragraph">
+              <wp:posOffset>113665</wp:posOffset>
+            </wp:positionV>
+            <wp:extent cx="4839970" cy="3143250"/>
+            <wp:effectExtent l="0" t="0" r="0" b="0"/>
+            <wp:wrapSquare wrapText="bothSides"/>
+            <wp:docPr id="20" name="Picture 20"/>
+            <wp:cNvGraphicFramePr>
+              <a:graphicFrameLocks xmlns:a="http://schemas.openxmlformats.org/drawingml/2006/main" noChangeAspect="1"/>
+            </wp:cNvGraphicFramePr>
+            <a:graphic xmlns:a="http://schemas.openxmlformats.org/drawingml/2006/main">
+              <a:graphicData uri="http://schemas.openxmlformats.org/drawingml/2006/picture">
+                <pic:pic xmlns:pic="http://schemas.openxmlformats.org/drawingml/2006/picture">
+                  <pic:nvPicPr>
+                    <pic:cNvPr id="1" name=""/>
+                    <pic:cNvPicPr/>
+                  </pic:nvPicPr>
+                  <pic:blipFill>
+                    <a:blip r:embed="rId27">
+                      <a:extLst>
+                        <a:ext uri="{28A0092B-C50C-407E-A947-70E740481C1C}">
+                          <a14:useLocalDpi xmlns:a14="http://schemas.microsoft.com/office/drawing/2010/main" val="0"/>
+                        </a:ext>
+                      </a:extLst>
+                    </a:blip>
+                    <a:stretch>
+                      <a:fillRect/>
+                    </a:stretch>
+                  </pic:blipFill>
+                  <pic:spPr>
+                    <a:xfrm>
+                      <a:off x="0" y="0"/>
+                      <a:ext cx="4839970" cy="3143250"/>
+                    </a:xfrm>
+                    <a:prstGeom prst="rect">
+                      <a:avLst/>
+                    </a:prstGeom>
+                  </pic:spPr>
+                </pic:pic>
+              </a:graphicData>
+            </a:graphic>
+            <wp14:sizeRelH relativeFrom="margin">
+              <wp14:pctWidth>0</wp14:pctWidth>
+            </wp14:sizeRelH>
+            <wp14:sizeRelV relativeFrom="margin">
+              <wp14:pctHeight>0</wp14:pctHeight>
+            </wp14:sizeRelV>
+          </wp:anchor>
+        </w:drawing>
+      </w:r>
+    </w:p>
+    <w:p/>
+    <w:p/>
+    <w:p/>
+    <w:p/>
+    <w:p/>
+    <w:p/>
+    <w:p/>
+    <w:p/>
+    <w:p/>
+    <w:p/>
+    <w:p/>
+    <w:p>
+      <w:pPr>
+        <w:pStyle w:val="Caption"/>
+        <w:jc w:val="center"/>
+      </w:pPr>
+      <w:r>
+        <w:t xml:space="preserve">Slika </w:t>
+      </w:r>
+      <w:r>
+        <w:t>1</w:t>
+      </w:r>
+      <w:r>
+        <w:rPr>
+          <w:noProof/>
+        </w:rPr>
+        <w:t>7</w:t>
+      </w:r>
+      <w:r>
+        <w:t>. Dijagram razmještaja</w:t>
+      </w:r>
+    </w:p>
     <w:p/>
     <w:p/>
     <w:p/>
@@ -10330,12 +10437,11 @@
       <w:pPr>
         <w:pStyle w:val="Heading1"/>
       </w:pPr>
-      <w:bookmarkStart w:id="52" w:name="_Toc531209222"/>
-      <w:r>
-        <w:lastRenderedPageBreak/>
+      <w:bookmarkStart w:id="53" w:name="_Toc531209222"/>
+      <w:r>
         <w:t>Zaključak i budući rad</w:t>
       </w:r>
-      <w:bookmarkEnd w:id="52"/>
+      <w:bookmarkEnd w:id="53"/>
     </w:p>
     <w:p/>
     <w:p>
@@ -10379,12 +10485,11 @@
       <w:pPr>
         <w:pStyle w:val="Heading1"/>
       </w:pPr>
-      <w:bookmarkStart w:id="53" w:name="_Toc531209223"/>
-      <w:r>
-        <w:lastRenderedPageBreak/>
+      <w:bookmarkStart w:id="54" w:name="_Toc531209223"/>
+      <w:r>
         <w:t>Popis literature</w:t>
       </w:r>
-      <w:bookmarkEnd w:id="53"/>
+      <w:bookmarkEnd w:id="54"/>
     </w:p>
     <w:p/>
     <w:p>
@@ -10403,7 +10508,7 @@
         </w:rPr>
         <w:t xml:space="preserve">Oblikovanje programske potpore, FER ZEMRIS, </w:t>
       </w:r>
-      <w:hyperlink r:id="rId27">
+      <w:hyperlink r:id="rId28">
         <w:r>
           <w:rPr>
             <w:rFonts w:ascii="Arial" w:eastAsia="Arial" w:hAnsi="Arial" w:cs="Arial"/>
@@ -10413,7 +10518,7 @@
           <w:t>http://www.fer.hr/predmet/opp</w:t>
         </w:r>
       </w:hyperlink>
-      <w:hyperlink r:id="rId28"/>
+      <w:hyperlink r:id="rId29"/>
     </w:p>
     <w:p>
       <w:pPr>
@@ -10431,7 +10536,7 @@
         </w:rPr>
         <w:t xml:space="preserve">Astah Community, </w:t>
       </w:r>
-      <w:hyperlink r:id="rId29" w:history="1">
+      <w:hyperlink r:id="rId30" w:history="1">
         <w:r>
           <w:rPr>
             <w:rStyle w:val="Hyperlink"/>
@@ -10457,7 +10562,7 @@
         </w:rPr>
         <w:t xml:space="preserve">SourceTree tool, </w:t>
       </w:r>
-      <w:hyperlink r:id="rId30" w:history="1">
+      <w:hyperlink r:id="rId31" w:history="1">
         <w:r>
           <w:rPr>
             <w:rStyle w:val="Hyperlink"/>
@@ -10466,7 +10571,7 @@
           <w:t>https://www.sourcetreeapp.com/</w:t>
         </w:r>
       </w:hyperlink>
-      <w:hyperlink r:id="rId31"/>
+      <w:hyperlink r:id="rId32"/>
     </w:p>
     <w:p/>
     <w:p/>
@@ -10501,12 +10606,11 @@
           <w:numId w:val="0"/>
         </w:numPr>
       </w:pPr>
-      <w:bookmarkStart w:id="54" w:name="_Toc531209224"/>
-      <w:r>
-        <w:lastRenderedPageBreak/>
+      <w:bookmarkStart w:id="55" w:name="_Toc531209224"/>
+      <w:r>
         <w:t>Dodatak A: Indeks (slika, dijagrama, tablica, ispisa kôda)</w:t>
       </w:r>
-      <w:bookmarkEnd w:id="54"/>
+      <w:bookmarkEnd w:id="55"/>
     </w:p>
     <w:p/>
     <w:p/>
@@ -11808,12 +11912,11 @@
           <w:numId w:val="0"/>
         </w:numPr>
       </w:pPr>
-      <w:bookmarkStart w:id="55" w:name="_Toc531209225"/>
-      <w:r>
-        <w:lastRenderedPageBreak/>
+      <w:bookmarkStart w:id="56" w:name="_Toc531209225"/>
+      <w:r>
         <w:t>Dodatak B: Dnevnik sastajanja</w:t>
       </w:r>
-      <w:bookmarkEnd w:id="55"/>
+      <w:bookmarkEnd w:id="56"/>
     </w:p>
     <w:p/>
     <w:p/>
@@ -12138,10 +12241,7 @@
     <w:p/>
     <w:p/>
     <w:p/>
-    <w:p>
-      <w:bookmarkStart w:id="56" w:name="_GoBack"/>
-      <w:bookmarkEnd w:id="56"/>
-    </w:p>
+    <w:p/>
     <w:p>
       <w:pPr>
         <w:pStyle w:val="Heading1"/>
@@ -12152,7 +12252,6 @@
       </w:pPr>
       <w:bookmarkStart w:id="57" w:name="_Toc531209226"/>
       <w:r>
-        <w:lastRenderedPageBreak/>
         <w:t>Dodatak C: Prikaz aktivnosti grupe</w:t>
       </w:r>
       <w:bookmarkEnd w:id="57"/>
@@ -13025,7 +13124,7 @@
                     <pic:cNvPicPr/>
                   </pic:nvPicPr>
                   <pic:blipFill>
-                    <a:blip r:embed="rId32"/>
+                    <a:blip r:embed="rId33"/>
                     <a:stretch>
                       <a:fillRect/>
                     </a:stretch>
@@ -13116,7 +13215,7 @@
                     <pic:cNvPicPr/>
                   </pic:nvPicPr>
                   <pic:blipFill>
-                    <a:blip r:embed="rId33"/>
+                    <a:blip r:embed="rId34"/>
                     <a:stretch>
                       <a:fillRect/>
                     </a:stretch>
@@ -13219,8 +13318,8 @@
       </w:r>
     </w:p>
     <w:sectPr>
-      <w:footerReference w:type="default" r:id="rId34"/>
-      <w:footerReference w:type="first" r:id="rId35"/>
+      <w:footerReference w:type="default" r:id="rId35"/>
+      <w:footerReference w:type="first" r:id="rId36"/>
       <w:pgSz w:w="11906" w:h="16838"/>
       <w:pgMar w:top="1417" w:right="1417" w:bottom="1417" w:left="1417" w:header="708" w:footer="708" w:gutter="0"/>
       <w:pgNumType w:start="1"/>
@@ -17493,7 +17592,7 @@
 </file>
 
 <file path=customXml/itemProps1.xml><?xml version="1.0" encoding="utf-8"?>
-<ds:datastoreItem xmlns:ds="http://schemas.openxmlformats.org/officeDocument/2006/customXml" ds:itemID="{7CBFA634-82A5-48D9-9297-719E97A5C511}">
+<ds:datastoreItem xmlns:ds="http://schemas.openxmlformats.org/officeDocument/2006/customXml" ds:itemID="{223F14A7-382D-42A2-A38F-71876F40EDDB}">
   <ds:schemaRefs>
     <ds:schemaRef ds:uri="http://schemas.openxmlformats.org/officeDocument/2006/bibliography"/>
   </ds:schemaRefs>

</xml_diff>

<commit_message>
dodan dijagram stanja - prijava na sustav
</commit_message>
<xml_diff>
--- a/Dokumentacija/OPP_2018_BrainStorm_v1_0.docx
+++ b/Dokumentacija/OPP_2018_BrainStorm_v1_0.docx
@@ -8581,27 +8581,14 @@
       <w:r>
         <w:t xml:space="preserve">Slika </w:t>
       </w:r>
-      <w:r>
-        <w:fldChar w:fldCharType="begin"/>
-      </w:r>
-      <w:r>
-        <w:instrText xml:space="preserve"> SEQ Slika \* ARABIC </w:instrText>
-      </w:r>
-      <w:r>
-        <w:fldChar w:fldCharType="separate"/>
-      </w:r>
-      <w:r>
-        <w:rPr>
-          <w:noProof/>
-        </w:rPr>
-        <w:t>14</w:t>
-      </w:r>
-      <w:r>
-        <w:rPr>
-          <w:noProof/>
-        </w:rPr>
-        <w:fldChar w:fldCharType="end"/>
-      </w:r>
+      <w:fldSimple w:instr=" SEQ Slika \* ARABIC ">
+        <w:r>
+          <w:rPr>
+            <w:noProof/>
+          </w:rPr>
+          <w:t>14</w:t>
+        </w:r>
+      </w:fldSimple>
       <w:r>
         <w:t xml:space="preserve"> ER model baze podataka</w:t>
       </w:r>
@@ -10319,25 +10306,22 @@
       <w:r>
         <w:t>Dijagram razmještaja</w:t>
       </w:r>
-      <w:bookmarkStart w:id="52" w:name="_GoBack"/>
-      <w:bookmarkEnd w:id="52"/>
-    </w:p>
-    <w:p/>
+    </w:p>
     <w:p>
       <w:r>
         <w:rPr>
           <w:noProof/>
         </w:rPr>
         <w:drawing>
-          <wp:anchor distT="0" distB="0" distL="114300" distR="114300" simplePos="0" relativeHeight="251658240" behindDoc="0" locked="0" layoutInCell="1" allowOverlap="1" wp14:anchorId="503D5BAA" wp14:editId="5C2F0641">
+          <wp:anchor distT="0" distB="0" distL="114300" distR="114300" simplePos="0" relativeHeight="251658240" behindDoc="0" locked="0" layoutInCell="1" allowOverlap="1" wp14:anchorId="503D5BAA" wp14:editId="7156F2B5">
             <wp:simplePos x="0" y="0"/>
             <wp:positionH relativeFrom="margin">
-              <wp:posOffset>427355</wp:posOffset>
+              <wp:align>right</wp:align>
             </wp:positionH>
             <wp:positionV relativeFrom="paragraph">
-              <wp:posOffset>113665</wp:posOffset>
+              <wp:posOffset>399415</wp:posOffset>
             </wp:positionV>
-            <wp:extent cx="4839970" cy="3143250"/>
+            <wp:extent cx="5759450" cy="3695700"/>
             <wp:effectExtent l="0" t="0" r="0" b="0"/>
             <wp:wrapSquare wrapText="bothSides"/>
             <wp:docPr id="20" name="Picture 20"/>
@@ -10366,7 +10350,7 @@
                   <pic:spPr>
                     <a:xfrm>
                       <a:off x="0" y="0"/>
-                      <a:ext cx="4839970" cy="3143250"/>
+                      <a:ext cx="5759450" cy="3695700"/>
                     </a:xfrm>
                     <a:prstGeom prst="rect">
                       <a:avLst/>
@@ -10385,27 +10369,16 @@
         </w:drawing>
       </w:r>
     </w:p>
-    <w:p/>
-    <w:p/>
-    <w:p/>
-    <w:p/>
-    <w:p/>
-    <w:p/>
-    <w:p/>
-    <w:p/>
-    <w:p/>
-    <w:p/>
-    <w:p/>
     <w:p>
       <w:pPr>
         <w:pStyle w:val="Caption"/>
         <w:jc w:val="center"/>
       </w:pPr>
       <w:r>
-        <w:t xml:space="preserve">Slika </w:t>
-      </w:r>
-      <w:r>
-        <w:t>1</w:t>
+        <w:t xml:space="preserve">  </w:t>
+      </w:r>
+      <w:r>
+        <w:t>Slika 1</w:t>
       </w:r>
       <w:r>
         <w:rPr>
@@ -10420,6 +10393,103 @@
     <w:p/>
     <w:p/>
     <w:p/>
+    <w:p/>
+    <w:p/>
+    <w:p/>
+    <w:p/>
+    <w:p/>
+    <w:p/>
+    <w:p/>
+    <w:p/>
+    <w:p>
+      <w:bookmarkStart w:id="52" w:name="_GoBack"/>
+      <w:bookmarkEnd w:id="52"/>
+    </w:p>
+    <w:p>
+      <w:pPr>
+        <w:pStyle w:val="Heading2"/>
+      </w:pPr>
+      <w:r>
+        <w:lastRenderedPageBreak/>
+        <w:t xml:space="preserve">Dijagram </w:t>
+      </w:r>
+      <w:r>
+        <w:t>stanja – prijava na sustav</w:t>
+      </w:r>
+    </w:p>
+    <w:p/>
+    <w:p>
+      <w:r>
+        <w:rPr>
+          <w:noProof/>
+        </w:rPr>
+        <w:drawing>
+          <wp:inline distT="0" distB="0" distL="0" distR="0" wp14:anchorId="4BD1A545" wp14:editId="6D8A8B36">
+            <wp:extent cx="5760720" cy="4375785"/>
+            <wp:effectExtent l="0" t="0" r="0" b="5715"/>
+            <wp:docPr id="18" name="Picture 18"/>
+            <wp:cNvGraphicFramePr>
+              <a:graphicFrameLocks xmlns:a="http://schemas.openxmlformats.org/drawingml/2006/main" noChangeAspect="1"/>
+            </wp:cNvGraphicFramePr>
+            <a:graphic xmlns:a="http://schemas.openxmlformats.org/drawingml/2006/main">
+              <a:graphicData uri="http://schemas.openxmlformats.org/drawingml/2006/picture">
+                <pic:pic xmlns:pic="http://schemas.openxmlformats.org/drawingml/2006/picture">
+                  <pic:nvPicPr>
+                    <pic:cNvPr id="1" name=""/>
+                    <pic:cNvPicPr/>
+                  </pic:nvPicPr>
+                  <pic:blipFill>
+                    <a:blip r:embed="rId28"/>
+                    <a:stretch>
+                      <a:fillRect/>
+                    </a:stretch>
+                  </pic:blipFill>
+                  <pic:spPr>
+                    <a:xfrm>
+                      <a:off x="0" y="0"/>
+                      <a:ext cx="5760720" cy="4375785"/>
+                    </a:xfrm>
+                    <a:prstGeom prst="rect">
+                      <a:avLst/>
+                    </a:prstGeom>
+                  </pic:spPr>
+                </pic:pic>
+              </a:graphicData>
+            </a:graphic>
+          </wp:inline>
+        </w:drawing>
+      </w:r>
+    </w:p>
+    <w:p>
+      <w:pPr>
+        <w:pStyle w:val="Caption"/>
+        <w:ind w:left="2832"/>
+      </w:pPr>
+      <w:r>
+        <w:t xml:space="preserve">     </w:t>
+      </w:r>
+      <w:r>
+        <w:t>Slika 1</w:t>
+      </w:r>
+      <w:r>
+        <w:t>8. Dijagram stanja – prijava na sustav</w:t>
+      </w:r>
+    </w:p>
+    <w:p/>
+    <w:p>
+      <w:r>
+        <w:tab/>
+      </w:r>
+      <w:r>
+        <w:tab/>
+      </w:r>
+      <w:r>
+        <w:tab/>
+      </w:r>
+      <w:r>
+        <w:tab/>
+      </w:r>
+    </w:p>
     <w:p/>
     <w:p/>
     <w:p/>
@@ -10508,7 +10578,7 @@
         </w:rPr>
         <w:t xml:space="preserve">Oblikovanje programske potpore, FER ZEMRIS, </w:t>
       </w:r>
-      <w:hyperlink r:id="rId28">
+      <w:hyperlink r:id="rId29">
         <w:r>
           <w:rPr>
             <w:rFonts w:ascii="Arial" w:eastAsia="Arial" w:hAnsi="Arial" w:cs="Arial"/>
@@ -10518,7 +10588,7 @@
           <w:t>http://www.fer.hr/predmet/opp</w:t>
         </w:r>
       </w:hyperlink>
-      <w:hyperlink r:id="rId29"/>
+      <w:hyperlink r:id="rId30"/>
     </w:p>
     <w:p>
       <w:pPr>
@@ -10536,7 +10606,7 @@
         </w:rPr>
         <w:t xml:space="preserve">Astah Community, </w:t>
       </w:r>
-      <w:hyperlink r:id="rId30" w:history="1">
+      <w:hyperlink r:id="rId31" w:history="1">
         <w:r>
           <w:rPr>
             <w:rStyle w:val="Hyperlink"/>
@@ -10562,7 +10632,7 @@
         </w:rPr>
         <w:t xml:space="preserve">SourceTree tool, </w:t>
       </w:r>
-      <w:hyperlink r:id="rId31" w:history="1">
+      <w:hyperlink r:id="rId32" w:history="1">
         <w:r>
           <w:rPr>
             <w:rStyle w:val="Hyperlink"/>
@@ -10571,7 +10641,7 @@
           <w:t>https://www.sourcetreeapp.com/</w:t>
         </w:r>
       </w:hyperlink>
-      <w:hyperlink r:id="rId32"/>
+      <w:hyperlink r:id="rId33"/>
     </w:p>
     <w:p/>
     <w:p/>
@@ -10608,6 +10678,7 @@
       </w:pPr>
       <w:bookmarkStart w:id="55" w:name="_Toc531209224"/>
       <w:r>
+        <w:lastRenderedPageBreak/>
         <w:t>Dodatak A: Indeks (slika, dijagrama, tablica, ispisa kôda)</w:t>
       </w:r>
       <w:bookmarkEnd w:id="55"/>
@@ -11914,6 +11985,7 @@
       </w:pPr>
       <w:bookmarkStart w:id="56" w:name="_Toc531209225"/>
       <w:r>
+        <w:lastRenderedPageBreak/>
         <w:t>Dodatak B: Dnevnik sastajanja</w:t>
       </w:r>
       <w:bookmarkEnd w:id="56"/>
@@ -12252,6 +12324,7 @@
       </w:pPr>
       <w:bookmarkStart w:id="57" w:name="_Toc531209226"/>
       <w:r>
+        <w:lastRenderedPageBreak/>
         <w:t>Dodatak C: Prikaz aktivnosti grupe</w:t>
       </w:r>
       <w:bookmarkEnd w:id="57"/>
@@ -13124,7 +13197,7 @@
                     <pic:cNvPicPr/>
                   </pic:nvPicPr>
                   <pic:blipFill>
-                    <a:blip r:embed="rId33"/>
+                    <a:blip r:embed="rId34"/>
                     <a:stretch>
                       <a:fillRect/>
                     </a:stretch>
@@ -13215,7 +13288,7 @@
                     <pic:cNvPicPr/>
                   </pic:nvPicPr>
                   <pic:blipFill>
-                    <a:blip r:embed="rId34"/>
+                    <a:blip r:embed="rId35"/>
                     <a:stretch>
                       <a:fillRect/>
                     </a:stretch>
@@ -13318,8 +13391,8 @@
       </w:r>
     </w:p>
     <w:sectPr>
-      <w:footerReference w:type="default" r:id="rId35"/>
-      <w:footerReference w:type="first" r:id="rId36"/>
+      <w:footerReference w:type="default" r:id="rId36"/>
+      <w:footerReference w:type="first" r:id="rId37"/>
       <w:pgSz w:w="11906" w:h="16838"/>
       <w:pgMar w:top="1417" w:right="1417" w:bottom="1417" w:left="1417" w:header="708" w:footer="708" w:gutter="0"/>
       <w:pgNumType w:start="1"/>
@@ -17592,7 +17665,7 @@
 </file>
 
 <file path=customXml/itemProps1.xml><?xml version="1.0" encoding="utf-8"?>
-<ds:datastoreItem xmlns:ds="http://schemas.openxmlformats.org/officeDocument/2006/customXml" ds:itemID="{223F14A7-382D-42A2-A38F-71876F40EDDB}">
+<ds:datastoreItem xmlns:ds="http://schemas.openxmlformats.org/officeDocument/2006/customXml" ds:itemID="{D10D3D0B-8C91-46BE-9F97-421FF5D1F5E6}">
   <ds:schemaRefs>
     <ds:schemaRef ds:uri="http://schemas.openxmlformats.org/officeDocument/2006/bibliography"/>
   </ds:schemaRefs>

</xml_diff>

<commit_message>
dodan dijagram stanja – izmjena podataka o korisniku
</commit_message>
<xml_diff>
--- a/Dokumentacija/OPP_2018_BrainStorm_v1_0.docx
+++ b/Dokumentacija/OPP_2018_BrainStorm_v1_0.docx
@@ -312,11 +312,9 @@
           <w:pPr>
             <w:pStyle w:val="TOCHeading"/>
           </w:pPr>
-          <w:proofErr w:type="spellStart"/>
           <w:r>
             <w:t>Sadržaj</w:t>
           </w:r>
-          <w:proofErr w:type="spellEnd"/>
         </w:p>
         <w:p>
           <w:pPr>
@@ -10401,10 +10399,7 @@
     <w:p/>
     <w:p/>
     <w:p/>
-    <w:p>
-      <w:bookmarkStart w:id="52" w:name="_GoBack"/>
-      <w:bookmarkEnd w:id="52"/>
-    </w:p>
+    <w:p/>
     <w:p>
       <w:pPr>
         <w:pStyle w:val="Heading2"/>
@@ -10501,6 +10496,107 @@
     <w:p/>
     <w:p/>
     <w:p/>
+    <w:p>
+      <w:pPr>
+        <w:pStyle w:val="Heading2"/>
+      </w:pPr>
+      <w:r>
+        <w:lastRenderedPageBreak/>
+        <w:t>Dijagram stanja – izmjena podataka o korisniku</w:t>
+      </w:r>
+    </w:p>
+    <w:p/>
+    <w:p>
+      <w:r>
+        <w:rPr>
+          <w:noProof/>
+        </w:rPr>
+        <w:drawing>
+          <wp:inline distT="0" distB="0" distL="0" distR="0" wp14:anchorId="2089EB31" wp14:editId="0337C4A7">
+            <wp:extent cx="5760720" cy="4432935"/>
+            <wp:effectExtent l="0" t="0" r="0" b="5715"/>
+            <wp:docPr id="21" name="Picture 21"/>
+            <wp:cNvGraphicFramePr>
+              <a:graphicFrameLocks xmlns:a="http://schemas.openxmlformats.org/drawingml/2006/main" noChangeAspect="1"/>
+            </wp:cNvGraphicFramePr>
+            <a:graphic xmlns:a="http://schemas.openxmlformats.org/drawingml/2006/main">
+              <a:graphicData uri="http://schemas.openxmlformats.org/drawingml/2006/picture">
+                <pic:pic xmlns:pic="http://schemas.openxmlformats.org/drawingml/2006/picture">
+                  <pic:nvPicPr>
+                    <pic:cNvPr id="1" name=""/>
+                    <pic:cNvPicPr/>
+                  </pic:nvPicPr>
+                  <pic:blipFill>
+                    <a:blip r:embed="rId29"/>
+                    <a:stretch>
+                      <a:fillRect/>
+                    </a:stretch>
+                  </pic:blipFill>
+                  <pic:spPr>
+                    <a:xfrm>
+                      <a:off x="0" y="0"/>
+                      <a:ext cx="5760720" cy="4432935"/>
+                    </a:xfrm>
+                    <a:prstGeom prst="rect">
+                      <a:avLst/>
+                    </a:prstGeom>
+                  </pic:spPr>
+                </pic:pic>
+              </a:graphicData>
+            </a:graphic>
+          </wp:inline>
+        </w:drawing>
+      </w:r>
+    </w:p>
+    <w:p>
+      <w:pPr>
+        <w:pStyle w:val="Caption"/>
+      </w:pPr>
+      <w:r>
+        <w:t xml:space="preserve">                                                               </w:t>
+      </w:r>
+      <w:r>
+        <w:t>Slika 1</w:t>
+      </w:r>
+      <w:r>
+        <w:t>8. D</w:t>
+      </w:r>
+      <w:bookmarkStart w:id="52" w:name="_GoBack"/>
+      <w:bookmarkEnd w:id="52"/>
+      <w:r>
+        <w:t xml:space="preserve">ijagram stanja – </w:t>
+      </w:r>
+      <w:r>
+        <w:t>izmjena podataka o korisniku</w:t>
+      </w:r>
+    </w:p>
+    <w:p/>
+    <w:p/>
+    <w:p/>
+    <w:p/>
+    <w:p/>
+    <w:p/>
+    <w:p/>
+    <w:p/>
+    <w:p/>
+    <w:p/>
+    <w:p/>
+    <w:p/>
+    <w:p/>
+    <w:p/>
+    <w:p/>
+    <w:p/>
+    <w:p/>
+    <w:p/>
+    <w:p/>
+    <w:p/>
+    <w:p/>
+    <w:p/>
+    <w:p/>
+    <w:p/>
+    <w:p/>
+    <w:p/>
+    <w:p/>
     <w:p/>
     <w:p/>
     <w:p>
@@ -10578,7 +10674,7 @@
         </w:rPr>
         <w:t xml:space="preserve">Oblikovanje programske potpore, FER ZEMRIS, </w:t>
       </w:r>
-      <w:hyperlink r:id="rId29">
+      <w:hyperlink r:id="rId30">
         <w:r>
           <w:rPr>
             <w:rFonts w:ascii="Arial" w:eastAsia="Arial" w:hAnsi="Arial" w:cs="Arial"/>
@@ -10588,7 +10684,7 @@
           <w:t>http://www.fer.hr/predmet/opp</w:t>
         </w:r>
       </w:hyperlink>
-      <w:hyperlink r:id="rId30"/>
+      <w:hyperlink r:id="rId31"/>
     </w:p>
     <w:p>
       <w:pPr>
@@ -10606,7 +10702,7 @@
         </w:rPr>
         <w:t xml:space="preserve">Astah Community, </w:t>
       </w:r>
-      <w:hyperlink r:id="rId31" w:history="1">
+      <w:hyperlink r:id="rId32" w:history="1">
         <w:r>
           <w:rPr>
             <w:rStyle w:val="Hyperlink"/>
@@ -10632,7 +10728,7 @@
         </w:rPr>
         <w:t xml:space="preserve">SourceTree tool, </w:t>
       </w:r>
-      <w:hyperlink r:id="rId32" w:history="1">
+      <w:hyperlink r:id="rId33" w:history="1">
         <w:r>
           <w:rPr>
             <w:rStyle w:val="Hyperlink"/>
@@ -10641,7 +10737,7 @@
           <w:t>https://www.sourcetreeapp.com/</w:t>
         </w:r>
       </w:hyperlink>
-      <w:hyperlink r:id="rId33"/>
+      <w:hyperlink r:id="rId34"/>
     </w:p>
     <w:p/>
     <w:p/>
@@ -10678,7 +10774,6 @@
       </w:pPr>
       <w:bookmarkStart w:id="55" w:name="_Toc531209224"/>
       <w:r>
-        <w:lastRenderedPageBreak/>
         <w:t>Dodatak A: Indeks (slika, dijagrama, tablica, ispisa kôda)</w:t>
       </w:r>
       <w:bookmarkEnd w:id="55"/>
@@ -11985,7 +12080,6 @@
       </w:pPr>
       <w:bookmarkStart w:id="56" w:name="_Toc531209225"/>
       <w:r>
-        <w:lastRenderedPageBreak/>
         <w:t>Dodatak B: Dnevnik sastajanja</w:t>
       </w:r>
       <w:bookmarkEnd w:id="56"/>
@@ -12185,6 +12279,7 @@
           </w:tcPr>
           <w:p>
             <w:r>
+              <w:lastRenderedPageBreak/>
               <w:t>18.11.2018.</w:t>
             </w:r>
           </w:p>
@@ -12324,7 +12419,6 @@
       </w:pPr>
       <w:bookmarkStart w:id="57" w:name="_Toc531209226"/>
       <w:r>
-        <w:lastRenderedPageBreak/>
         <w:t>Dodatak C: Prikaz aktivnosti grupe</w:t>
       </w:r>
       <w:bookmarkEnd w:id="57"/>
@@ -12994,6 +13088,7 @@
           </w:tcPr>
           <w:p>
             <w:r>
+              <w:lastRenderedPageBreak/>
               <w:t>Opis relacija baze podataka</w:t>
             </w:r>
           </w:p>
@@ -13180,103 +13275,11 @@
         <w:rPr>
           <w:noProof/>
         </w:rPr>
-        <w:lastRenderedPageBreak/>
         <w:drawing>
           <wp:inline distT="0" distB="0" distL="0" distR="0" wp14:anchorId="73EFEF64" wp14:editId="56BFD5F9">
             <wp:extent cx="5760720" cy="1496060"/>
             <wp:effectExtent l="0" t="0" r="0" b="8890"/>
             <wp:docPr id="16" name="Picture 16"/>
-            <wp:cNvGraphicFramePr>
-              <a:graphicFrameLocks xmlns:a="http://schemas.openxmlformats.org/drawingml/2006/main" noChangeAspect="1"/>
-            </wp:cNvGraphicFramePr>
-            <a:graphic xmlns:a="http://schemas.openxmlformats.org/drawingml/2006/main">
-              <a:graphicData uri="http://schemas.openxmlformats.org/drawingml/2006/picture">
-                <pic:pic xmlns:pic="http://schemas.openxmlformats.org/drawingml/2006/picture">
-                  <pic:nvPicPr>
-                    <pic:cNvPr id="1" name=""/>
-                    <pic:cNvPicPr/>
-                  </pic:nvPicPr>
-                  <pic:blipFill>
-                    <a:blip r:embed="rId34"/>
-                    <a:stretch>
-                      <a:fillRect/>
-                    </a:stretch>
-                  </pic:blipFill>
-                  <pic:spPr>
-                    <a:xfrm>
-                      <a:off x="0" y="0"/>
-                      <a:ext cx="5760720" cy="1496060"/>
-                    </a:xfrm>
-                    <a:prstGeom prst="rect">
-                      <a:avLst/>
-                    </a:prstGeom>
-                  </pic:spPr>
-                </pic:pic>
-              </a:graphicData>
-            </a:graphic>
-          </wp:inline>
-        </w:drawing>
-      </w:r>
-    </w:p>
-    <w:p>
-      <w:pPr>
-        <w:pStyle w:val="Caption"/>
-        <w:jc w:val="center"/>
-      </w:pPr>
-      <w:bookmarkStart w:id="58" w:name="_Toc531593963"/>
-      <w:r>
-        <w:t xml:space="preserve">Slika </w:t>
-      </w:r>
-      <w:r>
-        <w:rPr>
-          <w:noProof/>
-        </w:rPr>
-        <w:fldChar w:fldCharType="begin"/>
-      </w:r>
-      <w:r>
-        <w:rPr>
-          <w:noProof/>
-        </w:rPr>
-        <w:instrText xml:space="preserve"> SEQ Slika \* ARABIC </w:instrText>
-      </w:r>
-      <w:r>
-        <w:rPr>
-          <w:noProof/>
-        </w:rPr>
-        <w:fldChar w:fldCharType="separate"/>
-      </w:r>
-      <w:r>
-        <w:rPr>
-          <w:noProof/>
-        </w:rPr>
-        <w:t>17</w:t>
-      </w:r>
-      <w:r>
-        <w:rPr>
-          <w:noProof/>
-        </w:rPr>
-        <w:fldChar w:fldCharType="end"/>
-      </w:r>
-      <w:r>
-        <w:t xml:space="preserve"> Aktivnost grupe u grani master</w:t>
-      </w:r>
-      <w:bookmarkEnd w:id="58"/>
-    </w:p>
-    <w:p/>
-    <w:p/>
-    <w:p>
-      <w:pPr>
-        <w:keepNext/>
-      </w:pPr>
-      <w:r>
-        <w:rPr>
-          <w:noProof/>
-        </w:rPr>
-        <w:drawing>
-          <wp:inline distT="0" distB="0" distL="0" distR="0" wp14:anchorId="18809B09" wp14:editId="18C85920">
-            <wp:extent cx="5760720" cy="1526540"/>
-            <wp:effectExtent l="0" t="0" r="0" b="0"/>
-            <wp:docPr id="17" name="Picture 17"/>
             <wp:cNvGraphicFramePr>
               <a:graphicFrameLocks xmlns:a="http://schemas.openxmlformats.org/drawingml/2006/main" noChangeAspect="1"/>
             </wp:cNvGraphicFramePr>
@@ -13296,6 +13299,97 @@
                   <pic:spPr>
                     <a:xfrm>
                       <a:off x="0" y="0"/>
+                      <a:ext cx="5760720" cy="1496060"/>
+                    </a:xfrm>
+                    <a:prstGeom prst="rect">
+                      <a:avLst/>
+                    </a:prstGeom>
+                  </pic:spPr>
+                </pic:pic>
+              </a:graphicData>
+            </a:graphic>
+          </wp:inline>
+        </w:drawing>
+      </w:r>
+    </w:p>
+    <w:p>
+      <w:pPr>
+        <w:pStyle w:val="Caption"/>
+        <w:jc w:val="center"/>
+      </w:pPr>
+      <w:bookmarkStart w:id="58" w:name="_Toc531593963"/>
+      <w:r>
+        <w:t xml:space="preserve">Slika </w:t>
+      </w:r>
+      <w:r>
+        <w:rPr>
+          <w:noProof/>
+        </w:rPr>
+        <w:fldChar w:fldCharType="begin"/>
+      </w:r>
+      <w:r>
+        <w:rPr>
+          <w:noProof/>
+        </w:rPr>
+        <w:instrText xml:space="preserve"> SEQ Slika \* ARABIC </w:instrText>
+      </w:r>
+      <w:r>
+        <w:rPr>
+          <w:noProof/>
+        </w:rPr>
+        <w:fldChar w:fldCharType="separate"/>
+      </w:r>
+      <w:r>
+        <w:rPr>
+          <w:noProof/>
+        </w:rPr>
+        <w:t>17</w:t>
+      </w:r>
+      <w:r>
+        <w:rPr>
+          <w:noProof/>
+        </w:rPr>
+        <w:fldChar w:fldCharType="end"/>
+      </w:r>
+      <w:r>
+        <w:t xml:space="preserve"> Aktivnost grupe u grani master</w:t>
+      </w:r>
+      <w:bookmarkEnd w:id="58"/>
+    </w:p>
+    <w:p/>
+    <w:p/>
+    <w:p>
+      <w:pPr>
+        <w:keepNext/>
+      </w:pPr>
+      <w:r>
+        <w:rPr>
+          <w:noProof/>
+        </w:rPr>
+        <w:drawing>
+          <wp:inline distT="0" distB="0" distL="0" distR="0" wp14:anchorId="18809B09" wp14:editId="18C85920">
+            <wp:extent cx="5760720" cy="1526540"/>
+            <wp:effectExtent l="0" t="0" r="0" b="0"/>
+            <wp:docPr id="17" name="Picture 17"/>
+            <wp:cNvGraphicFramePr>
+              <a:graphicFrameLocks xmlns:a="http://schemas.openxmlformats.org/drawingml/2006/main" noChangeAspect="1"/>
+            </wp:cNvGraphicFramePr>
+            <a:graphic xmlns:a="http://schemas.openxmlformats.org/drawingml/2006/main">
+              <a:graphicData uri="http://schemas.openxmlformats.org/drawingml/2006/picture">
+                <pic:pic xmlns:pic="http://schemas.openxmlformats.org/drawingml/2006/picture">
+                  <pic:nvPicPr>
+                    <pic:cNvPr id="1" name=""/>
+                    <pic:cNvPicPr/>
+                  </pic:nvPicPr>
+                  <pic:blipFill>
+                    <a:blip r:embed="rId36"/>
+                    <a:stretch>
+                      <a:fillRect/>
+                    </a:stretch>
+                  </pic:blipFill>
+                  <pic:spPr>
+                    <a:xfrm>
+                      <a:off x="0" y="0"/>
                       <a:ext cx="5760720" cy="1526540"/>
                     </a:xfrm>
                     <a:prstGeom prst="rect">
@@ -13379,7 +13473,6 @@
       </w:pPr>
       <w:bookmarkStart w:id="60" w:name="_Toc531209227"/>
       <w:r>
-        <w:lastRenderedPageBreak/>
         <w:t>Dodatak D: Plan rada / Pregled rada i stanje ostvarenja</w:t>
       </w:r>
       <w:bookmarkEnd w:id="60"/>
@@ -13391,8 +13484,8 @@
       </w:r>
     </w:p>
     <w:sectPr>
-      <w:footerReference w:type="default" r:id="rId36"/>
-      <w:footerReference w:type="first" r:id="rId37"/>
+      <w:footerReference w:type="default" r:id="rId37"/>
+      <w:footerReference w:type="first" r:id="rId38"/>
       <w:pgSz w:w="11906" w:h="16838"/>
       <w:pgMar w:top="1417" w:right="1417" w:bottom="1417" w:left="1417" w:header="708" w:footer="708" w:gutter="0"/>
       <w:pgNumType w:start="1"/>
@@ -17665,7 +17758,7 @@
 </file>
 
 <file path=customXml/itemProps1.xml><?xml version="1.0" encoding="utf-8"?>
-<ds:datastoreItem xmlns:ds="http://schemas.openxmlformats.org/officeDocument/2006/customXml" ds:itemID="{D10D3D0B-8C91-46BE-9F97-421FF5D1F5E6}">
+<ds:datastoreItem xmlns:ds="http://schemas.openxmlformats.org/officeDocument/2006/customXml" ds:itemID="{8C8E3FB9-7943-46E6-B5CF-40491867B0B3}">
   <ds:schemaRefs>
     <ds:schemaRef ds:uri="http://schemas.openxmlformats.org/officeDocument/2006/bibliography"/>
   </ds:schemaRefs>

</xml_diff>

<commit_message>
dodan dijagram aktivnosti - registracija korisnika
</commit_message>
<xml_diff>
--- a/Dokumentacija/OPP_2018_BrainStorm_v1_0.docx
+++ b/Dokumentacija/OPP_2018_BrainStorm_v1_0.docx
@@ -312,9 +312,11 @@
           <w:pPr>
             <w:pStyle w:val="TOCHeading"/>
           </w:pPr>
+          <w:proofErr w:type="spellStart"/>
           <w:r>
             <w:t>Sadržaj</w:t>
           </w:r>
+          <w:proofErr w:type="spellEnd"/>
         </w:p>
         <w:p>
           <w:pPr>
@@ -10373,9 +10375,6 @@
         <w:jc w:val="center"/>
       </w:pPr>
       <w:r>
-        <w:t xml:space="preserve">  </w:t>
-      </w:r>
-      <w:r>
         <w:t>Slika 1</w:t>
       </w:r>
       <w:r>
@@ -10461,9 +10460,6 @@
         <w:ind w:left="2832"/>
       </w:pPr>
       <w:r>
-        <w:t xml:space="preserve">     </w:t>
-      </w:r>
-      <w:r>
         <w:t>Slika 1</w:t>
       </w:r>
       <w:r>
@@ -10551,27 +10547,200 @@
     <w:p>
       <w:pPr>
         <w:pStyle w:val="Caption"/>
-      </w:pPr>
-      <w:r>
-        <w:t xml:space="preserve">                                                               </w:t>
-      </w:r>
+        <w:jc w:val="center"/>
+      </w:pPr>
       <w:r>
         <w:t>Slika 1</w:t>
       </w:r>
       <w:r>
-        <w:t>8. D</w:t>
+        <w:t>9</w:t>
+      </w:r>
+      <w:r>
+        <w:t>. D</w:t>
+      </w:r>
+      <w:r>
+        <w:t xml:space="preserve">ijagram stanja – </w:t>
+      </w:r>
+      <w:r>
+        <w:t>izmjena podataka o korisniku</w:t>
+      </w:r>
+    </w:p>
+    <w:p/>
+    <w:p/>
+    <w:p/>
+    <w:p/>
+    <w:p/>
+    <w:p/>
+    <w:p/>
+    <w:p/>
+    <w:p/>
+    <w:p/>
+    <w:p/>
+    <w:p/>
+    <w:p>
+      <w:pPr>
+        <w:pStyle w:val="Heading2"/>
+      </w:pPr>
+      <w:r>
+        <w:lastRenderedPageBreak/>
+        <w:t>Dijagram aktivnosti – registracija korisnika</w:t>
+      </w:r>
+    </w:p>
+    <w:p/>
+    <w:p>
+      <w:r>
+        <w:rPr>
+          <w:noProof/>
+        </w:rPr>
+        <w:drawing>
+          <wp:inline distT="0" distB="0" distL="0" distR="0" wp14:anchorId="1B725358" wp14:editId="1A1B65F3">
+            <wp:extent cx="5760720" cy="3451860"/>
+            <wp:effectExtent l="0" t="0" r="0" b="0"/>
+            <wp:docPr id="22" name="Picture 22"/>
+            <wp:cNvGraphicFramePr>
+              <a:graphicFrameLocks xmlns:a="http://schemas.openxmlformats.org/drawingml/2006/main" noChangeAspect="1"/>
+            </wp:cNvGraphicFramePr>
+            <a:graphic xmlns:a="http://schemas.openxmlformats.org/drawingml/2006/main">
+              <a:graphicData uri="http://schemas.openxmlformats.org/drawingml/2006/picture">
+                <pic:pic xmlns:pic="http://schemas.openxmlformats.org/drawingml/2006/picture">
+                  <pic:nvPicPr>
+                    <pic:cNvPr id="1" name=""/>
+                    <pic:cNvPicPr/>
+                  </pic:nvPicPr>
+                  <pic:blipFill>
+                    <a:blip r:embed="rId30"/>
+                    <a:stretch>
+                      <a:fillRect/>
+                    </a:stretch>
+                  </pic:blipFill>
+                  <pic:spPr>
+                    <a:xfrm>
+                      <a:off x="0" y="0"/>
+                      <a:ext cx="5760720" cy="3451860"/>
+                    </a:xfrm>
+                    <a:prstGeom prst="rect">
+                      <a:avLst/>
+                    </a:prstGeom>
+                  </pic:spPr>
+                </pic:pic>
+              </a:graphicData>
+            </a:graphic>
+          </wp:inline>
+        </w:drawing>
+      </w:r>
+    </w:p>
+    <w:p>
+      <w:pPr>
+        <w:pStyle w:val="Caption"/>
+        <w:jc w:val="center"/>
+      </w:pPr>
+      <w:r>
+        <w:t>Slika 20</w:t>
+      </w:r>
+      <w:r>
+        <w:t xml:space="preserve">. Dijagram </w:t>
+      </w:r>
+      <w:r>
+        <w:t>aktivnosti</w:t>
+      </w:r>
+      <w:r>
+        <w:t xml:space="preserve"> – </w:t>
+      </w:r>
+      <w:r>
+        <w:t>registracija korisnika</w:t>
+      </w:r>
+    </w:p>
+    <w:p/>
+    <w:p/>
+    <w:p/>
+    <w:p/>
+    <w:p/>
+    <w:p/>
+    <w:p/>
+    <w:p/>
+    <w:p/>
+    <w:p/>
+    <w:p/>
+    <w:p/>
+    <w:p/>
+    <w:p/>
+    <w:p/>
+    <w:p/>
+    <w:p>
+      <w:pPr>
+        <w:pStyle w:val="Heading2"/>
+      </w:pPr>
+      <w:r>
+        <w:lastRenderedPageBreak/>
+        <w:t>Dijagram aktivnosti – pregled korisnika</w:t>
+      </w:r>
+    </w:p>
+    <w:p/>
+    <w:p>
+      <w:r>
+        <w:rPr>
+          <w:noProof/>
+        </w:rPr>
+        <w:drawing>
+          <wp:inline distT="0" distB="0" distL="0" distR="0" wp14:anchorId="69E9C989" wp14:editId="1A4DF6B2">
+            <wp:extent cx="5760720" cy="3940175"/>
+            <wp:effectExtent l="0" t="0" r="0" b="3175"/>
+            <wp:docPr id="23" name="Picture 23"/>
+            <wp:cNvGraphicFramePr>
+              <a:graphicFrameLocks xmlns:a="http://schemas.openxmlformats.org/drawingml/2006/main" noChangeAspect="1"/>
+            </wp:cNvGraphicFramePr>
+            <a:graphic xmlns:a="http://schemas.openxmlformats.org/drawingml/2006/main">
+              <a:graphicData uri="http://schemas.openxmlformats.org/drawingml/2006/picture">
+                <pic:pic xmlns:pic="http://schemas.openxmlformats.org/drawingml/2006/picture">
+                  <pic:nvPicPr>
+                    <pic:cNvPr id="1" name=""/>
+                    <pic:cNvPicPr/>
+                  </pic:nvPicPr>
+                  <pic:blipFill>
+                    <a:blip r:embed="rId31"/>
+                    <a:stretch>
+                      <a:fillRect/>
+                    </a:stretch>
+                  </pic:blipFill>
+                  <pic:spPr>
+                    <a:xfrm>
+                      <a:off x="0" y="0"/>
+                      <a:ext cx="5760720" cy="3940175"/>
+                    </a:xfrm>
+                    <a:prstGeom prst="rect">
+                      <a:avLst/>
+                    </a:prstGeom>
+                  </pic:spPr>
+                </pic:pic>
+              </a:graphicData>
+            </a:graphic>
+          </wp:inline>
+        </w:drawing>
+      </w:r>
+    </w:p>
+    <w:p>
+      <w:pPr>
+        <w:pStyle w:val="Caption"/>
+        <w:jc w:val="center"/>
+      </w:pPr>
+      <w:r>
+        <w:t>Slika 21</w:t>
+      </w:r>
+      <w:r>
+        <w:t xml:space="preserve">. Dijagram </w:t>
+      </w:r>
+      <w:r>
+        <w:t>aktivnosti</w:t>
+      </w:r>
+      <w:r>
+        <w:t xml:space="preserve"> – </w:t>
+      </w:r>
+      <w:r>
+        <w:t>pregled korisnika</w:t>
       </w:r>
       <w:bookmarkStart w:id="52" w:name="_GoBack"/>
       <w:bookmarkEnd w:id="52"/>
-      <w:r>
-        <w:t xml:space="preserve">ijagram stanja – </w:t>
-      </w:r>
-      <w:r>
-        <w:t>izmjena podataka o korisniku</w:t>
-      </w:r>
-    </w:p>
-    <w:p/>
-    <w:p/>
+    </w:p>
     <w:p/>
     <w:p/>
     <w:p/>
@@ -10674,7 +10843,7 @@
         </w:rPr>
         <w:t xml:space="preserve">Oblikovanje programske potpore, FER ZEMRIS, </w:t>
       </w:r>
-      <w:hyperlink r:id="rId30">
+      <w:hyperlink r:id="rId32">
         <w:r>
           <w:rPr>
             <w:rFonts w:ascii="Arial" w:eastAsia="Arial" w:hAnsi="Arial" w:cs="Arial"/>
@@ -10684,7 +10853,7 @@
           <w:t>http://www.fer.hr/predmet/opp</w:t>
         </w:r>
       </w:hyperlink>
-      <w:hyperlink r:id="rId31"/>
+      <w:hyperlink r:id="rId33"/>
     </w:p>
     <w:p>
       <w:pPr>
@@ -10702,7 +10871,7 @@
         </w:rPr>
         <w:t xml:space="preserve">Astah Community, </w:t>
       </w:r>
-      <w:hyperlink r:id="rId32" w:history="1">
+      <w:hyperlink r:id="rId34" w:history="1">
         <w:r>
           <w:rPr>
             <w:rStyle w:val="Hyperlink"/>
@@ -10728,7 +10897,7 @@
         </w:rPr>
         <w:t xml:space="preserve">SourceTree tool, </w:t>
       </w:r>
-      <w:hyperlink r:id="rId33" w:history="1">
+      <w:hyperlink r:id="rId35" w:history="1">
         <w:r>
           <w:rPr>
             <w:rStyle w:val="Hyperlink"/>
@@ -10737,7 +10906,7 @@
           <w:t>https://www.sourcetreeapp.com/</w:t>
         </w:r>
       </w:hyperlink>
-      <w:hyperlink r:id="rId34"/>
+      <w:hyperlink r:id="rId36"/>
     </w:p>
     <w:p/>
     <w:p/>
@@ -12279,7 +12448,6 @@
           </w:tcPr>
           <w:p>
             <w:r>
-              <w:lastRenderedPageBreak/>
               <w:t>18.11.2018.</w:t>
             </w:r>
           </w:p>
@@ -12368,6 +12536,7 @@
           </w:p>
           <w:p>
             <w:r>
+              <w:lastRenderedPageBreak/>
               <w:t>Tin Komerički</w:t>
             </w:r>
           </w:p>
@@ -12388,11 +12557,13 @@
           </w:tcPr>
           <w:p>
             <w:r>
+              <w:lastRenderedPageBreak/>
               <w:t>Kratka rasprava o dosad napravljenoj dokumentaciji, pojašnjenje nejasnoća pojedinih područja drugim članovima.</w:t>
             </w:r>
           </w:p>
           <w:p>
             <w:r>
+              <w:lastRenderedPageBreak/>
               <w:t>Zakazan sljedeći sastanak za 8.12. gdje će se krenuti za planom izrade aplikacije.</w:t>
             </w:r>
           </w:p>
@@ -13088,7 +13259,6 @@
           </w:tcPr>
           <w:p>
             <w:r>
-              <w:lastRenderedPageBreak/>
               <w:t>Opis relacija baze podataka</w:t>
             </w:r>
           </w:p>
@@ -13291,7 +13461,7 @@
                     <pic:cNvPicPr/>
                   </pic:nvPicPr>
                   <pic:blipFill>
-                    <a:blip r:embed="rId35"/>
+                    <a:blip r:embed="rId37"/>
                     <a:stretch>
                       <a:fillRect/>
                     </a:stretch>
@@ -13382,7 +13552,7 @@
                     <pic:cNvPicPr/>
                   </pic:nvPicPr>
                   <pic:blipFill>
-                    <a:blip r:embed="rId36"/>
+                    <a:blip r:embed="rId38"/>
                     <a:stretch>
                       <a:fillRect/>
                     </a:stretch>
@@ -13484,8 +13654,8 @@
       </w:r>
     </w:p>
     <w:sectPr>
-      <w:footerReference w:type="default" r:id="rId37"/>
-      <w:footerReference w:type="first" r:id="rId38"/>
+      <w:footerReference w:type="default" r:id="rId39"/>
+      <w:footerReference w:type="first" r:id="rId40"/>
       <w:pgSz w:w="11906" w:h="16838"/>
       <w:pgMar w:top="1417" w:right="1417" w:bottom="1417" w:left="1417" w:header="708" w:footer="708" w:gutter="0"/>
       <w:pgNumType w:start="1"/>
@@ -17758,7 +17928,7 @@
 </file>
 
 <file path=customXml/itemProps1.xml><?xml version="1.0" encoding="utf-8"?>
-<ds:datastoreItem xmlns:ds="http://schemas.openxmlformats.org/officeDocument/2006/customXml" ds:itemID="{8C8E3FB9-7943-46E6-B5CF-40491867B0B3}">
+<ds:datastoreItem xmlns:ds="http://schemas.openxmlformats.org/officeDocument/2006/customXml" ds:itemID="{00E503BE-BA45-4401-9030-10F9422FAE9A}">
   <ds:schemaRefs>
     <ds:schemaRef ds:uri="http://schemas.openxmlformats.org/officeDocument/2006/bibliography"/>
   </ds:schemaRefs>

</xml_diff>

<commit_message>
dodan dijagram aktivnosti - pregled korisnika + dodan sadrzaj
</commit_message>
<xml_diff>
--- a/Dokumentacija/OPP_2018_BrainStorm_v1_0.docx
+++ b/Dokumentacija/OPP_2018_BrainStorm_v1_0.docx
@@ -287,14 +287,7 @@
     </w:p>
     <w:sdt>
       <w:sdtPr>
-        <w:rPr>
-          <w:rFonts w:asciiTheme="minorHAnsi" w:eastAsiaTheme="minorHAnsi" w:hAnsiTheme="minorHAnsi" w:cstheme="minorBidi"/>
-          <w:color w:val="auto"/>
-          <w:sz w:val="22"/>
-          <w:szCs w:val="22"/>
-          <w:lang w:val="hr-HR"/>
-        </w:rPr>
-        <w:id w:val="1089727800"/>
+        <w:id w:val="-1461568200"/>
         <w:docPartObj>
           <w:docPartGallery w:val="Table of Contents"/>
           <w:docPartUnique/>
@@ -302,9 +295,14 @@
       </w:sdtPr>
       <w:sdtEndPr>
         <w:rPr>
+          <w:rFonts w:asciiTheme="minorHAnsi" w:eastAsiaTheme="minorHAnsi" w:hAnsiTheme="minorHAnsi" w:cstheme="minorBidi"/>
           <w:b/>
           <w:bCs/>
           <w:noProof/>
+          <w:color w:val="auto"/>
+          <w:sz w:val="22"/>
+          <w:szCs w:val="22"/>
+          <w:lang w:val="hr-HR"/>
         </w:rPr>
       </w:sdtEndPr>
       <w:sdtContent>
@@ -313,15 +311,8 @@
             <w:pStyle w:val="TOCHeading"/>
           </w:pPr>
           <w:r>
-            <w:t>Sadržaj</w:t>
+            <w:t>Contents</w:t>
           </w:r>
-        </w:p>
-        <w:p>
-          <w:pPr>
-            <w:rPr>
-              <w:lang w:val="en-US"/>
-            </w:rPr>
-          </w:pPr>
         </w:p>
         <w:p>
           <w:pPr>
@@ -333,34 +324,19 @@
             <w:rPr>
               <w:rFonts w:eastAsiaTheme="minorEastAsia"/>
               <w:noProof/>
-              <w:lang w:eastAsia="hr-HR"/>
+              <w:lang w:val="en-US"/>
             </w:rPr>
           </w:pPr>
           <w:r>
-            <w:rPr>
-              <w:b/>
-              <w:bCs/>
-              <w:noProof/>
-            </w:rPr>
             <w:fldChar w:fldCharType="begin"/>
           </w:r>
           <w:r>
-            <w:rPr>
-              <w:b/>
-              <w:bCs/>
-              <w:noProof/>
-            </w:rPr>
             <w:instrText xml:space="preserve"> TOC \o "1-3" \h \z \u </w:instrText>
           </w:r>
           <w:r>
-            <w:rPr>
-              <w:b/>
-              <w:bCs/>
-              <w:noProof/>
-            </w:rPr>
             <w:fldChar w:fldCharType="separate"/>
           </w:r>
-          <w:hyperlink w:anchor="_Toc531209187" w:history="1">
+          <w:hyperlink w:anchor="_Toc534977733" w:history="1">
             <w:r>
               <w:rPr>
                 <w:rStyle w:val="Hyperlink"/>
@@ -372,7 +348,7 @@
               <w:rPr>
                 <w:rFonts w:eastAsiaTheme="minorEastAsia"/>
                 <w:noProof/>
-                <w:lang w:eastAsia="hr-HR"/>
+                <w:lang w:val="en-US"/>
               </w:rPr>
               <w:tab/>
             </w:r>
@@ -402,7 +378,7 @@
                 <w:noProof/>
                 <w:webHidden/>
               </w:rPr>
-              <w:instrText xml:space="preserve"> PAGEREF _Toc531209187 \h </w:instrText>
+              <w:instrText xml:space="preserve"> PAGEREF _Toc534977733 \h </w:instrText>
             </w:r>
             <w:r>
               <w:rPr>
@@ -443,10 +419,10 @@
             <w:rPr>
               <w:rFonts w:eastAsiaTheme="minorEastAsia"/>
               <w:noProof/>
-              <w:lang w:eastAsia="hr-HR"/>
+              <w:lang w:val="en-US"/>
             </w:rPr>
           </w:pPr>
-          <w:hyperlink w:anchor="_Toc531209188" w:history="1">
+          <w:hyperlink w:anchor="_Toc534977734" w:history="1">
             <w:r>
               <w:rPr>
                 <w:rStyle w:val="Hyperlink"/>
@@ -458,7 +434,7 @@
               <w:rPr>
                 <w:rFonts w:eastAsiaTheme="minorEastAsia"/>
                 <w:noProof/>
-                <w:lang w:eastAsia="hr-HR"/>
+                <w:lang w:val="en-US"/>
               </w:rPr>
               <w:tab/>
             </w:r>
@@ -488,7 +464,7 @@
                 <w:noProof/>
                 <w:webHidden/>
               </w:rPr>
-              <w:instrText xml:space="preserve"> PAGEREF _Toc531209188 \h </w:instrText>
+              <w:instrText xml:space="preserve"> PAGEREF _Toc534977734 \h </w:instrText>
             </w:r>
             <w:r>
               <w:rPr>
@@ -529,10 +505,10 @@
             <w:rPr>
               <w:rFonts w:eastAsiaTheme="minorEastAsia"/>
               <w:noProof/>
-              <w:lang w:eastAsia="hr-HR"/>
+              <w:lang w:val="en-US"/>
             </w:rPr>
           </w:pPr>
-          <w:hyperlink w:anchor="_Toc531209189" w:history="1">
+          <w:hyperlink w:anchor="_Toc534977735" w:history="1">
             <w:r>
               <w:rPr>
                 <w:rStyle w:val="Hyperlink"/>
@@ -544,7 +520,7 @@
               <w:rPr>
                 <w:rFonts w:eastAsiaTheme="minorEastAsia"/>
                 <w:noProof/>
-                <w:lang w:eastAsia="hr-HR"/>
+                <w:lang w:val="en-US"/>
               </w:rPr>
               <w:tab/>
             </w:r>
@@ -574,7 +550,7 @@
                 <w:noProof/>
                 <w:webHidden/>
               </w:rPr>
-              <w:instrText xml:space="preserve"> PAGEREF _Toc531209189 \h </w:instrText>
+              <w:instrText xml:space="preserve"> PAGEREF _Toc534977735 \h </w:instrText>
             </w:r>
             <w:r>
               <w:rPr>
@@ -615,10 +591,10 @@
             <w:rPr>
               <w:rFonts w:eastAsiaTheme="minorEastAsia"/>
               <w:noProof/>
-              <w:lang w:eastAsia="hr-HR"/>
+              <w:lang w:val="en-US"/>
             </w:rPr>
           </w:pPr>
-          <w:hyperlink w:anchor="_Toc531209190" w:history="1">
+          <w:hyperlink w:anchor="_Toc534977736" w:history="1">
             <w:r>
               <w:rPr>
                 <w:rStyle w:val="Hyperlink"/>
@@ -630,7 +606,7 @@
               <w:rPr>
                 <w:rFonts w:eastAsiaTheme="minorEastAsia"/>
                 <w:noProof/>
-                <w:lang w:eastAsia="hr-HR"/>
+                <w:lang w:val="en-US"/>
               </w:rPr>
               <w:tab/>
             </w:r>
@@ -660,7 +636,7 @@
                 <w:noProof/>
                 <w:webHidden/>
               </w:rPr>
-              <w:instrText xml:space="preserve"> PAGEREF _Toc531209190 \h </w:instrText>
+              <w:instrText xml:space="preserve"> PAGEREF _Toc534977736 \h </w:instrText>
             </w:r>
             <w:r>
               <w:rPr>
@@ -701,10 +677,10 @@
             <w:rPr>
               <w:rFonts w:eastAsiaTheme="minorEastAsia"/>
               <w:noProof/>
-              <w:lang w:eastAsia="hr-HR"/>
+              <w:lang w:val="en-US"/>
             </w:rPr>
           </w:pPr>
-          <w:hyperlink w:anchor="_Toc531209191" w:history="1">
+          <w:hyperlink w:anchor="_Toc534977737" w:history="1">
             <w:r>
               <w:rPr>
                 <w:rStyle w:val="Hyperlink"/>
@@ -716,7 +692,7 @@
               <w:rPr>
                 <w:rFonts w:eastAsiaTheme="minorEastAsia"/>
                 <w:noProof/>
-                <w:lang w:eastAsia="hr-HR"/>
+                <w:lang w:val="en-US"/>
               </w:rPr>
               <w:tab/>
             </w:r>
@@ -746,7 +722,7 @@
                 <w:noProof/>
                 <w:webHidden/>
               </w:rPr>
-              <w:instrText xml:space="preserve"> PAGEREF _Toc531209191 \h </w:instrText>
+              <w:instrText xml:space="preserve"> PAGEREF _Toc534977737 \h </w:instrText>
             </w:r>
             <w:r>
               <w:rPr>
@@ -787,10 +763,10 @@
             <w:rPr>
               <w:rFonts w:eastAsiaTheme="minorEastAsia"/>
               <w:noProof/>
-              <w:lang w:eastAsia="hr-HR"/>
+              <w:lang w:val="en-US"/>
             </w:rPr>
           </w:pPr>
-          <w:hyperlink w:anchor="_Toc531209192" w:history="1">
+          <w:hyperlink w:anchor="_Toc534977738" w:history="1">
             <w:r>
               <w:rPr>
                 <w:rStyle w:val="Hyperlink"/>
@@ -802,7 +778,7 @@
               <w:rPr>
                 <w:rFonts w:eastAsiaTheme="minorEastAsia"/>
                 <w:noProof/>
-                <w:lang w:eastAsia="hr-HR"/>
+                <w:lang w:val="en-US"/>
               </w:rPr>
               <w:tab/>
             </w:r>
@@ -832,7 +808,7 @@
                 <w:noProof/>
                 <w:webHidden/>
               </w:rPr>
-              <w:instrText xml:space="preserve"> PAGEREF _Toc531209192 \h </w:instrText>
+              <w:instrText xml:space="preserve"> PAGEREF _Toc534977738 \h </w:instrText>
             </w:r>
             <w:r>
               <w:rPr>
@@ -873,10 +849,10 @@
             <w:rPr>
               <w:rFonts w:eastAsiaTheme="minorEastAsia"/>
               <w:noProof/>
-              <w:lang w:eastAsia="hr-HR"/>
+              <w:lang w:val="en-US"/>
             </w:rPr>
           </w:pPr>
-          <w:hyperlink w:anchor="_Toc531209193" w:history="1">
+          <w:hyperlink w:anchor="_Toc534977739" w:history="1">
             <w:r>
               <w:rPr>
                 <w:rStyle w:val="Hyperlink"/>
@@ -888,7 +864,7 @@
               <w:rPr>
                 <w:rFonts w:eastAsiaTheme="minorEastAsia"/>
                 <w:noProof/>
-                <w:lang w:eastAsia="hr-HR"/>
+                <w:lang w:val="en-US"/>
               </w:rPr>
               <w:tab/>
             </w:r>
@@ -918,7 +894,7 @@
                 <w:noProof/>
                 <w:webHidden/>
               </w:rPr>
-              <w:instrText xml:space="preserve"> PAGEREF _Toc531209193 \h </w:instrText>
+              <w:instrText xml:space="preserve"> PAGEREF _Toc534977739 \h </w:instrText>
             </w:r>
             <w:r>
               <w:rPr>
@@ -959,10 +935,10 @@
             <w:rPr>
               <w:rFonts w:eastAsiaTheme="minorEastAsia"/>
               <w:noProof/>
-              <w:lang w:eastAsia="hr-HR"/>
+              <w:lang w:val="en-US"/>
             </w:rPr>
           </w:pPr>
-          <w:hyperlink w:anchor="_Toc531209194" w:history="1">
+          <w:hyperlink w:anchor="_Toc534977740" w:history="1">
             <w:r>
               <w:rPr>
                 <w:rStyle w:val="Hyperlink"/>
@@ -974,7 +950,7 @@
               <w:rPr>
                 <w:rFonts w:eastAsiaTheme="minorEastAsia"/>
                 <w:noProof/>
-                <w:lang w:eastAsia="hr-HR"/>
+                <w:lang w:val="en-US"/>
               </w:rPr>
               <w:tab/>
             </w:r>
@@ -1004,7 +980,7 @@
                 <w:noProof/>
                 <w:webHidden/>
               </w:rPr>
-              <w:instrText xml:space="preserve"> PAGEREF _Toc531209194 \h </w:instrText>
+              <w:instrText xml:space="preserve"> PAGEREF _Toc534977740 \h </w:instrText>
             </w:r>
             <w:r>
               <w:rPr>
@@ -1045,10 +1021,10 @@
             <w:rPr>
               <w:rFonts w:eastAsiaTheme="minorEastAsia"/>
               <w:noProof/>
-              <w:lang w:eastAsia="hr-HR"/>
+              <w:lang w:val="en-US"/>
             </w:rPr>
           </w:pPr>
-          <w:hyperlink w:anchor="_Toc531209195" w:history="1">
+          <w:hyperlink w:anchor="_Toc534977741" w:history="1">
             <w:r>
               <w:rPr>
                 <w:rStyle w:val="Hyperlink"/>
@@ -1060,7 +1036,7 @@
               <w:rPr>
                 <w:rFonts w:eastAsiaTheme="minorEastAsia"/>
                 <w:noProof/>
-                <w:lang w:eastAsia="hr-HR"/>
+                <w:lang w:val="en-US"/>
               </w:rPr>
               <w:tab/>
             </w:r>
@@ -1090,7 +1066,7 @@
                 <w:noProof/>
                 <w:webHidden/>
               </w:rPr>
-              <w:instrText xml:space="preserve"> PAGEREF _Toc531209195 \h </w:instrText>
+              <w:instrText xml:space="preserve"> PAGEREF _Toc534977741 \h </w:instrText>
             </w:r>
             <w:r>
               <w:rPr>
@@ -1131,10 +1107,10 @@
             <w:rPr>
               <w:rFonts w:eastAsiaTheme="minorEastAsia"/>
               <w:noProof/>
-              <w:lang w:eastAsia="hr-HR"/>
+              <w:lang w:val="en-US"/>
             </w:rPr>
           </w:pPr>
-          <w:hyperlink w:anchor="_Toc531209196" w:history="1">
+          <w:hyperlink w:anchor="_Toc534977742" w:history="1">
             <w:r>
               <w:rPr>
                 <w:rStyle w:val="Hyperlink"/>
@@ -1146,7 +1122,7 @@
               <w:rPr>
                 <w:rFonts w:eastAsiaTheme="minorEastAsia"/>
                 <w:noProof/>
-                <w:lang w:eastAsia="hr-HR"/>
+                <w:lang w:val="en-US"/>
               </w:rPr>
               <w:tab/>
             </w:r>
@@ -1176,7 +1152,7 @@
                 <w:noProof/>
                 <w:webHidden/>
               </w:rPr>
-              <w:instrText xml:space="preserve"> PAGEREF _Toc531209196 \h </w:instrText>
+              <w:instrText xml:space="preserve"> PAGEREF _Toc534977742 \h </w:instrText>
             </w:r>
             <w:r>
               <w:rPr>
@@ -1217,10 +1193,10 @@
             <w:rPr>
               <w:rFonts w:eastAsiaTheme="minorEastAsia"/>
               <w:noProof/>
-              <w:lang w:eastAsia="hr-HR"/>
+              <w:lang w:val="en-US"/>
             </w:rPr>
           </w:pPr>
-          <w:hyperlink w:anchor="_Toc531209197" w:history="1">
+          <w:hyperlink w:anchor="_Toc534977743" w:history="1">
             <w:r>
               <w:rPr>
                 <w:rStyle w:val="Hyperlink"/>
@@ -1232,7 +1208,7 @@
               <w:rPr>
                 <w:rFonts w:eastAsiaTheme="minorEastAsia"/>
                 <w:noProof/>
-                <w:lang w:eastAsia="hr-HR"/>
+                <w:lang w:val="en-US"/>
               </w:rPr>
               <w:tab/>
             </w:r>
@@ -1262,7 +1238,7 @@
                 <w:noProof/>
                 <w:webHidden/>
               </w:rPr>
-              <w:instrText xml:space="preserve"> PAGEREF _Toc531209197 \h </w:instrText>
+              <w:instrText xml:space="preserve"> PAGEREF _Toc534977743 \h </w:instrText>
             </w:r>
             <w:r>
               <w:rPr>
@@ -1303,10 +1279,10 @@
             <w:rPr>
               <w:rFonts w:eastAsiaTheme="minorEastAsia"/>
               <w:noProof/>
-              <w:lang w:eastAsia="hr-HR"/>
+              <w:lang w:val="en-US"/>
             </w:rPr>
           </w:pPr>
-          <w:hyperlink w:anchor="_Toc531209198" w:history="1">
+          <w:hyperlink w:anchor="_Toc534977744" w:history="1">
             <w:r>
               <w:rPr>
                 <w:rStyle w:val="Hyperlink"/>
@@ -1318,7 +1294,7 @@
               <w:rPr>
                 <w:rFonts w:eastAsiaTheme="minorEastAsia"/>
                 <w:noProof/>
-                <w:lang w:eastAsia="hr-HR"/>
+                <w:lang w:val="en-US"/>
               </w:rPr>
               <w:tab/>
             </w:r>
@@ -1348,7 +1324,7 @@
                 <w:noProof/>
                 <w:webHidden/>
               </w:rPr>
-              <w:instrText xml:space="preserve"> PAGEREF _Toc531209198 \h </w:instrText>
+              <w:instrText xml:space="preserve"> PAGEREF _Toc534977744 \h </w:instrText>
             </w:r>
             <w:r>
               <w:rPr>
@@ -1389,10 +1365,10 @@
             <w:rPr>
               <w:rFonts w:eastAsiaTheme="minorEastAsia"/>
               <w:noProof/>
-              <w:lang w:eastAsia="hr-HR"/>
+              <w:lang w:val="en-US"/>
             </w:rPr>
           </w:pPr>
-          <w:hyperlink w:anchor="_Toc531209199" w:history="1">
+          <w:hyperlink w:anchor="_Toc534977745" w:history="1">
             <w:r>
               <w:rPr>
                 <w:rStyle w:val="Hyperlink"/>
@@ -1404,7 +1380,7 @@
               <w:rPr>
                 <w:rFonts w:eastAsiaTheme="minorEastAsia"/>
                 <w:noProof/>
-                <w:lang w:eastAsia="hr-HR"/>
+                <w:lang w:val="en-US"/>
               </w:rPr>
               <w:tab/>
             </w:r>
@@ -1434,7 +1410,7 @@
                 <w:noProof/>
                 <w:webHidden/>
               </w:rPr>
-              <w:instrText xml:space="preserve"> PAGEREF _Toc531209199 \h </w:instrText>
+              <w:instrText xml:space="preserve"> PAGEREF _Toc534977745 \h </w:instrText>
             </w:r>
             <w:r>
               <w:rPr>
@@ -1475,10 +1451,10 @@
             <w:rPr>
               <w:rFonts w:eastAsiaTheme="minorEastAsia"/>
               <w:noProof/>
-              <w:lang w:eastAsia="hr-HR"/>
+              <w:lang w:val="en-US"/>
             </w:rPr>
           </w:pPr>
-          <w:hyperlink w:anchor="_Toc531209200" w:history="1">
+          <w:hyperlink w:anchor="_Toc534977746" w:history="1">
             <w:r>
               <w:rPr>
                 <w:rStyle w:val="Hyperlink"/>
@@ -1490,7 +1466,7 @@
               <w:rPr>
                 <w:rFonts w:eastAsiaTheme="minorEastAsia"/>
                 <w:noProof/>
-                <w:lang w:eastAsia="hr-HR"/>
+                <w:lang w:val="en-US"/>
               </w:rPr>
               <w:tab/>
             </w:r>
@@ -1520,7 +1496,7 @@
                 <w:noProof/>
                 <w:webHidden/>
               </w:rPr>
-              <w:instrText xml:space="preserve"> PAGEREF _Toc531209200 \h </w:instrText>
+              <w:instrText xml:space="preserve"> PAGEREF _Toc534977746 \h </w:instrText>
             </w:r>
             <w:r>
               <w:rPr>
@@ -1561,10 +1537,10 @@
             <w:rPr>
               <w:rFonts w:eastAsiaTheme="minorEastAsia"/>
               <w:noProof/>
-              <w:lang w:eastAsia="hr-HR"/>
+              <w:lang w:val="en-US"/>
             </w:rPr>
           </w:pPr>
-          <w:hyperlink w:anchor="_Toc531209201" w:history="1">
+          <w:hyperlink w:anchor="_Toc534977747" w:history="1">
             <w:r>
               <w:rPr>
                 <w:rStyle w:val="Hyperlink"/>
@@ -1576,7 +1552,7 @@
               <w:rPr>
                 <w:rFonts w:eastAsiaTheme="minorEastAsia"/>
                 <w:noProof/>
-                <w:lang w:eastAsia="hr-HR"/>
+                <w:lang w:val="en-US"/>
               </w:rPr>
               <w:tab/>
             </w:r>
@@ -1606,7 +1582,7 @@
                 <w:noProof/>
                 <w:webHidden/>
               </w:rPr>
-              <w:instrText xml:space="preserve"> PAGEREF _Toc531209201 \h </w:instrText>
+              <w:instrText xml:space="preserve"> PAGEREF _Toc534977747 \h </w:instrText>
             </w:r>
             <w:r>
               <w:rPr>
@@ -1647,10 +1623,10 @@
             <w:rPr>
               <w:rFonts w:eastAsiaTheme="minorEastAsia"/>
               <w:noProof/>
-              <w:lang w:eastAsia="hr-HR"/>
+              <w:lang w:val="en-US"/>
             </w:rPr>
           </w:pPr>
-          <w:hyperlink w:anchor="_Toc531209202" w:history="1">
+          <w:hyperlink w:anchor="_Toc534977748" w:history="1">
             <w:r>
               <w:rPr>
                 <w:rStyle w:val="Hyperlink"/>
@@ -1662,7 +1638,7 @@
               <w:rPr>
                 <w:rFonts w:eastAsiaTheme="minorEastAsia"/>
                 <w:noProof/>
-                <w:lang w:eastAsia="hr-HR"/>
+                <w:lang w:val="en-US"/>
               </w:rPr>
               <w:tab/>
             </w:r>
@@ -1692,7 +1668,7 @@
                 <w:noProof/>
                 <w:webHidden/>
               </w:rPr>
-              <w:instrText xml:space="preserve"> PAGEREF _Toc531209202 \h </w:instrText>
+              <w:instrText xml:space="preserve"> PAGEREF _Toc534977748 \h </w:instrText>
             </w:r>
             <w:r>
               <w:rPr>
@@ -1733,10 +1709,10 @@
             <w:rPr>
               <w:rFonts w:eastAsiaTheme="minorEastAsia"/>
               <w:noProof/>
-              <w:lang w:eastAsia="hr-HR"/>
+              <w:lang w:val="en-US"/>
             </w:rPr>
           </w:pPr>
-          <w:hyperlink w:anchor="_Toc531209203" w:history="1">
+          <w:hyperlink w:anchor="_Toc534977749" w:history="1">
             <w:r>
               <w:rPr>
                 <w:rStyle w:val="Hyperlink"/>
@@ -1748,7 +1724,7 @@
               <w:rPr>
                 <w:rFonts w:eastAsiaTheme="minorEastAsia"/>
                 <w:noProof/>
-                <w:lang w:eastAsia="hr-HR"/>
+                <w:lang w:val="en-US"/>
               </w:rPr>
               <w:tab/>
             </w:r>
@@ -1778,7 +1754,7 @@
                 <w:noProof/>
                 <w:webHidden/>
               </w:rPr>
-              <w:instrText xml:space="preserve"> PAGEREF _Toc531209203 \h </w:instrText>
+              <w:instrText xml:space="preserve"> PAGEREF _Toc534977749 \h </w:instrText>
             </w:r>
             <w:r>
               <w:rPr>
@@ -1819,10 +1795,10 @@
             <w:rPr>
               <w:rFonts w:eastAsiaTheme="minorEastAsia"/>
               <w:noProof/>
-              <w:lang w:eastAsia="hr-HR"/>
+              <w:lang w:val="en-US"/>
             </w:rPr>
           </w:pPr>
-          <w:hyperlink w:anchor="_Toc531209204" w:history="1">
+          <w:hyperlink w:anchor="_Toc534977750" w:history="1">
             <w:r>
               <w:rPr>
                 <w:rStyle w:val="Hyperlink"/>
@@ -1834,7 +1810,7 @@
               <w:rPr>
                 <w:rFonts w:eastAsiaTheme="minorEastAsia"/>
                 <w:noProof/>
-                <w:lang w:eastAsia="hr-HR"/>
+                <w:lang w:val="en-US"/>
               </w:rPr>
               <w:tab/>
             </w:r>
@@ -1864,7 +1840,7 @@
                 <w:noProof/>
                 <w:webHidden/>
               </w:rPr>
-              <w:instrText xml:space="preserve"> PAGEREF _Toc531209204 \h </w:instrText>
+              <w:instrText xml:space="preserve"> PAGEREF _Toc534977750 \h </w:instrText>
             </w:r>
             <w:r>
               <w:rPr>
@@ -1905,10 +1881,10 @@
             <w:rPr>
               <w:rFonts w:eastAsiaTheme="minorEastAsia"/>
               <w:noProof/>
-              <w:lang w:eastAsia="hr-HR"/>
+              <w:lang w:val="en-US"/>
             </w:rPr>
           </w:pPr>
-          <w:hyperlink w:anchor="_Toc531209205" w:history="1">
+          <w:hyperlink w:anchor="_Toc534977751" w:history="1">
             <w:r>
               <w:rPr>
                 <w:rStyle w:val="Hyperlink"/>
@@ -1920,7 +1896,7 @@
               <w:rPr>
                 <w:rFonts w:eastAsiaTheme="minorEastAsia"/>
                 <w:noProof/>
-                <w:lang w:eastAsia="hr-HR"/>
+                <w:lang w:val="en-US"/>
               </w:rPr>
               <w:tab/>
             </w:r>
@@ -1950,7 +1926,7 @@
                 <w:noProof/>
                 <w:webHidden/>
               </w:rPr>
-              <w:instrText xml:space="preserve"> PAGEREF _Toc531209205 \h </w:instrText>
+              <w:instrText xml:space="preserve"> PAGEREF _Toc534977751 \h </w:instrText>
             </w:r>
             <w:r>
               <w:rPr>
@@ -1991,10 +1967,10 @@
             <w:rPr>
               <w:rFonts w:eastAsiaTheme="minorEastAsia"/>
               <w:noProof/>
-              <w:lang w:eastAsia="hr-HR"/>
+              <w:lang w:val="en-US"/>
             </w:rPr>
           </w:pPr>
-          <w:hyperlink w:anchor="_Toc531209206" w:history="1">
+          <w:hyperlink w:anchor="_Toc534977752" w:history="1">
             <w:r>
               <w:rPr>
                 <w:rStyle w:val="Hyperlink"/>
@@ -2006,7 +1982,7 @@
               <w:rPr>
                 <w:rFonts w:eastAsiaTheme="minorEastAsia"/>
                 <w:noProof/>
-                <w:lang w:eastAsia="hr-HR"/>
+                <w:lang w:val="en-US"/>
               </w:rPr>
               <w:tab/>
             </w:r>
@@ -2036,7 +2012,7 @@
                 <w:noProof/>
                 <w:webHidden/>
               </w:rPr>
-              <w:instrText xml:space="preserve"> PAGEREF _Toc531209206 \h </w:instrText>
+              <w:instrText xml:space="preserve"> PAGEREF _Toc534977752 \h </w:instrText>
             </w:r>
             <w:r>
               <w:rPr>
@@ -2077,10 +2053,10 @@
             <w:rPr>
               <w:rFonts w:eastAsiaTheme="minorEastAsia"/>
               <w:noProof/>
-              <w:lang w:eastAsia="hr-HR"/>
+              <w:lang w:val="en-US"/>
             </w:rPr>
           </w:pPr>
-          <w:hyperlink w:anchor="_Toc531209207" w:history="1">
+          <w:hyperlink w:anchor="_Toc534977753" w:history="1">
             <w:r>
               <w:rPr>
                 <w:rStyle w:val="Hyperlink"/>
@@ -2092,7 +2068,7 @@
               <w:rPr>
                 <w:rFonts w:eastAsiaTheme="minorEastAsia"/>
                 <w:noProof/>
-                <w:lang w:eastAsia="hr-HR"/>
+                <w:lang w:val="en-US"/>
               </w:rPr>
               <w:tab/>
             </w:r>
@@ -2122,7 +2098,7 @@
                 <w:noProof/>
                 <w:webHidden/>
               </w:rPr>
-              <w:instrText xml:space="preserve"> PAGEREF _Toc531209207 \h </w:instrText>
+              <w:instrText xml:space="preserve"> PAGEREF _Toc534977753 \h </w:instrText>
             </w:r>
             <w:r>
               <w:rPr>
@@ -2163,10 +2139,10 @@
             <w:rPr>
               <w:rFonts w:eastAsiaTheme="minorEastAsia"/>
               <w:noProof/>
-              <w:lang w:eastAsia="hr-HR"/>
+              <w:lang w:val="en-US"/>
             </w:rPr>
           </w:pPr>
-          <w:hyperlink w:anchor="_Toc531209208" w:history="1">
+          <w:hyperlink w:anchor="_Toc534977754" w:history="1">
             <w:r>
               <w:rPr>
                 <w:rStyle w:val="Hyperlink"/>
@@ -2178,7 +2154,7 @@
               <w:rPr>
                 <w:rFonts w:eastAsiaTheme="minorEastAsia"/>
                 <w:noProof/>
-                <w:lang w:eastAsia="hr-HR"/>
+                <w:lang w:val="en-US"/>
               </w:rPr>
               <w:tab/>
             </w:r>
@@ -2208,7 +2184,7 @@
                 <w:noProof/>
                 <w:webHidden/>
               </w:rPr>
-              <w:instrText xml:space="preserve"> PAGEREF _Toc531209208 \h </w:instrText>
+              <w:instrText xml:space="preserve"> PAGEREF _Toc534977754 \h </w:instrText>
             </w:r>
             <w:r>
               <w:rPr>
@@ -2249,10 +2225,10 @@
             <w:rPr>
               <w:rFonts w:eastAsiaTheme="minorEastAsia"/>
               <w:noProof/>
-              <w:lang w:eastAsia="hr-HR"/>
+              <w:lang w:val="en-US"/>
             </w:rPr>
           </w:pPr>
-          <w:hyperlink w:anchor="_Toc531209209" w:history="1">
+          <w:hyperlink w:anchor="_Toc534977755" w:history="1">
             <w:r>
               <w:rPr>
                 <w:rStyle w:val="Hyperlink"/>
@@ -2264,7 +2240,7 @@
               <w:rPr>
                 <w:rFonts w:eastAsiaTheme="minorEastAsia"/>
                 <w:noProof/>
-                <w:lang w:eastAsia="hr-HR"/>
+                <w:lang w:val="en-US"/>
               </w:rPr>
               <w:tab/>
             </w:r>
@@ -2294,7 +2270,7 @@
                 <w:noProof/>
                 <w:webHidden/>
               </w:rPr>
-              <w:instrText xml:space="preserve"> PAGEREF _Toc531209209 \h </w:instrText>
+              <w:instrText xml:space="preserve"> PAGEREF _Toc534977755 \h </w:instrText>
             </w:r>
             <w:r>
               <w:rPr>
@@ -2335,10 +2311,10 @@
             <w:rPr>
               <w:rFonts w:eastAsiaTheme="minorEastAsia"/>
               <w:noProof/>
-              <w:lang w:eastAsia="hr-HR"/>
+              <w:lang w:val="en-US"/>
             </w:rPr>
           </w:pPr>
-          <w:hyperlink w:anchor="_Toc531209210" w:history="1">
+          <w:hyperlink w:anchor="_Toc534977756" w:history="1">
             <w:r>
               <w:rPr>
                 <w:rStyle w:val="Hyperlink"/>
@@ -2350,7 +2326,7 @@
               <w:rPr>
                 <w:rFonts w:eastAsiaTheme="minorEastAsia"/>
                 <w:noProof/>
-                <w:lang w:eastAsia="hr-HR"/>
+                <w:lang w:val="en-US"/>
               </w:rPr>
               <w:tab/>
             </w:r>
@@ -2380,7 +2356,7 @@
                 <w:noProof/>
                 <w:webHidden/>
               </w:rPr>
-              <w:instrText xml:space="preserve"> PAGEREF _Toc531209210 \h </w:instrText>
+              <w:instrText xml:space="preserve"> PAGEREF _Toc534977756 \h </w:instrText>
             </w:r>
             <w:r>
               <w:rPr>
@@ -2421,10 +2397,10 @@
             <w:rPr>
               <w:rFonts w:eastAsiaTheme="minorEastAsia"/>
               <w:noProof/>
-              <w:lang w:eastAsia="hr-HR"/>
+              <w:lang w:val="en-US"/>
             </w:rPr>
           </w:pPr>
-          <w:hyperlink w:anchor="_Toc531209211" w:history="1">
+          <w:hyperlink w:anchor="_Toc534977757" w:history="1">
             <w:r>
               <w:rPr>
                 <w:rStyle w:val="Hyperlink"/>
@@ -2436,7 +2412,7 @@
               <w:rPr>
                 <w:rFonts w:eastAsiaTheme="minorEastAsia"/>
                 <w:noProof/>
-                <w:lang w:eastAsia="hr-HR"/>
+                <w:lang w:val="en-US"/>
               </w:rPr>
               <w:tab/>
             </w:r>
@@ -2466,7 +2442,7 @@
                 <w:noProof/>
                 <w:webHidden/>
               </w:rPr>
-              <w:instrText xml:space="preserve"> PAGEREF _Toc531209211 \h </w:instrText>
+              <w:instrText xml:space="preserve"> PAGEREF _Toc534977757 \h </w:instrText>
             </w:r>
             <w:r>
               <w:rPr>
@@ -2507,10 +2483,10 @@
             <w:rPr>
               <w:rFonts w:eastAsiaTheme="minorEastAsia"/>
               <w:noProof/>
-              <w:lang w:eastAsia="hr-HR"/>
+              <w:lang w:val="en-US"/>
             </w:rPr>
           </w:pPr>
-          <w:hyperlink w:anchor="_Toc531209212" w:history="1">
+          <w:hyperlink w:anchor="_Toc534977758" w:history="1">
             <w:r>
               <w:rPr>
                 <w:rStyle w:val="Hyperlink"/>
@@ -2522,7 +2498,7 @@
               <w:rPr>
                 <w:rFonts w:eastAsiaTheme="minorEastAsia"/>
                 <w:noProof/>
-                <w:lang w:eastAsia="hr-HR"/>
+                <w:lang w:val="en-US"/>
               </w:rPr>
               <w:tab/>
             </w:r>
@@ -2552,7 +2528,7 @@
                 <w:noProof/>
                 <w:webHidden/>
               </w:rPr>
-              <w:instrText xml:space="preserve"> PAGEREF _Toc531209212 \h </w:instrText>
+              <w:instrText xml:space="preserve"> PAGEREF _Toc534977758 \h </w:instrText>
             </w:r>
             <w:r>
               <w:rPr>
@@ -2593,10 +2569,10 @@
             <w:rPr>
               <w:rFonts w:eastAsiaTheme="minorEastAsia"/>
               <w:noProof/>
-              <w:lang w:eastAsia="hr-HR"/>
+              <w:lang w:val="en-US"/>
             </w:rPr>
           </w:pPr>
-          <w:hyperlink w:anchor="_Toc531209213" w:history="1">
+          <w:hyperlink w:anchor="_Toc534977759" w:history="1">
             <w:r>
               <w:rPr>
                 <w:rStyle w:val="Hyperlink"/>
@@ -2608,7 +2584,7 @@
               <w:rPr>
                 <w:rFonts w:eastAsiaTheme="minorEastAsia"/>
                 <w:noProof/>
-                <w:lang w:eastAsia="hr-HR"/>
+                <w:lang w:val="en-US"/>
               </w:rPr>
               <w:tab/>
             </w:r>
@@ -2638,7 +2614,7 @@
                 <w:noProof/>
                 <w:webHidden/>
               </w:rPr>
-              <w:instrText xml:space="preserve"> PAGEREF _Toc531209213 \h </w:instrText>
+              <w:instrText xml:space="preserve"> PAGEREF _Toc534977759 \h </w:instrText>
             </w:r>
             <w:r>
               <w:rPr>
@@ -2679,10 +2655,10 @@
             <w:rPr>
               <w:rFonts w:eastAsiaTheme="minorEastAsia"/>
               <w:noProof/>
-              <w:lang w:eastAsia="hr-HR"/>
+              <w:lang w:val="en-US"/>
             </w:rPr>
           </w:pPr>
-          <w:hyperlink w:anchor="_Toc531209214" w:history="1">
+          <w:hyperlink w:anchor="_Toc534977760" w:history="1">
             <w:r>
               <w:rPr>
                 <w:rStyle w:val="Hyperlink"/>
@@ -2694,7 +2670,7 @@
               <w:rPr>
                 <w:rFonts w:eastAsiaTheme="minorEastAsia"/>
                 <w:noProof/>
-                <w:lang w:eastAsia="hr-HR"/>
+                <w:lang w:val="en-US"/>
               </w:rPr>
               <w:tab/>
             </w:r>
@@ -2724,7 +2700,7 @@
                 <w:noProof/>
                 <w:webHidden/>
               </w:rPr>
-              <w:instrText xml:space="preserve"> PAGEREF _Toc531209214 \h </w:instrText>
+              <w:instrText xml:space="preserve"> PAGEREF _Toc534977760 \h </w:instrText>
             </w:r>
             <w:r>
               <w:rPr>
@@ -2765,10 +2741,10 @@
             <w:rPr>
               <w:rFonts w:eastAsiaTheme="minorEastAsia"/>
               <w:noProof/>
-              <w:lang w:eastAsia="hr-HR"/>
+              <w:lang w:val="en-US"/>
             </w:rPr>
           </w:pPr>
-          <w:hyperlink w:anchor="_Toc531209215" w:history="1">
+          <w:hyperlink w:anchor="_Toc534977761" w:history="1">
             <w:r>
               <w:rPr>
                 <w:rStyle w:val="Hyperlink"/>
@@ -2780,7 +2756,7 @@
               <w:rPr>
                 <w:rFonts w:eastAsiaTheme="minorEastAsia"/>
                 <w:noProof/>
-                <w:lang w:eastAsia="hr-HR"/>
+                <w:lang w:val="en-US"/>
               </w:rPr>
               <w:tab/>
             </w:r>
@@ -2810,7 +2786,7 @@
                 <w:noProof/>
                 <w:webHidden/>
               </w:rPr>
-              <w:instrText xml:space="preserve"> PAGEREF _Toc531209215 \h </w:instrText>
+              <w:instrText xml:space="preserve"> PAGEREF _Toc534977761 \h </w:instrText>
             </w:r>
             <w:r>
               <w:rPr>
@@ -2851,10 +2827,10 @@
             <w:rPr>
               <w:rFonts w:eastAsiaTheme="minorEastAsia"/>
               <w:noProof/>
-              <w:lang w:eastAsia="hr-HR"/>
+              <w:lang w:val="en-US"/>
             </w:rPr>
           </w:pPr>
-          <w:hyperlink w:anchor="_Toc531209216" w:history="1">
+          <w:hyperlink w:anchor="_Toc534977762" w:history="1">
             <w:r>
               <w:rPr>
                 <w:rStyle w:val="Hyperlink"/>
@@ -2866,7 +2842,7 @@
               <w:rPr>
                 <w:rFonts w:eastAsiaTheme="minorEastAsia"/>
                 <w:noProof/>
-                <w:lang w:eastAsia="hr-HR"/>
+                <w:lang w:val="en-US"/>
               </w:rPr>
               <w:tab/>
             </w:r>
@@ -2896,7 +2872,7 @@
                 <w:noProof/>
                 <w:webHidden/>
               </w:rPr>
-              <w:instrText xml:space="preserve"> PAGEREF _Toc531209216 \h </w:instrText>
+              <w:instrText xml:space="preserve"> PAGEREF _Toc534977762 \h </w:instrText>
             </w:r>
             <w:r>
               <w:rPr>
@@ -2937,10 +2913,10 @@
             <w:rPr>
               <w:rFonts w:eastAsiaTheme="minorEastAsia"/>
               <w:noProof/>
-              <w:lang w:eastAsia="hr-HR"/>
+              <w:lang w:val="en-US"/>
             </w:rPr>
           </w:pPr>
-          <w:hyperlink w:anchor="_Toc531209217" w:history="1">
+          <w:hyperlink w:anchor="_Toc534977763" w:history="1">
             <w:r>
               <w:rPr>
                 <w:rStyle w:val="Hyperlink"/>
@@ -2953,7 +2929,7 @@
               <w:rPr>
                 <w:rFonts w:eastAsiaTheme="minorEastAsia"/>
                 <w:noProof/>
-                <w:lang w:eastAsia="hr-HR"/>
+                <w:lang w:val="en-US"/>
               </w:rPr>
               <w:tab/>
             </w:r>
@@ -2984,7 +2960,7 @@
                 <w:noProof/>
                 <w:webHidden/>
               </w:rPr>
-              <w:instrText xml:space="preserve"> PAGEREF _Toc531209217 \h </w:instrText>
+              <w:instrText xml:space="preserve"> PAGEREF _Toc534977763 \h </w:instrText>
             </w:r>
             <w:r>
               <w:rPr>
@@ -3025,10 +3001,10 @@
             <w:rPr>
               <w:rFonts w:eastAsiaTheme="minorEastAsia"/>
               <w:noProof/>
-              <w:lang w:eastAsia="hr-HR"/>
+              <w:lang w:val="en-US"/>
             </w:rPr>
           </w:pPr>
-          <w:hyperlink w:anchor="_Toc531209218" w:history="1">
+          <w:hyperlink w:anchor="_Toc534977764" w:history="1">
             <w:r>
               <w:rPr>
                 <w:rStyle w:val="Hyperlink"/>
@@ -3040,7 +3016,7 @@
               <w:rPr>
                 <w:rFonts w:eastAsiaTheme="minorEastAsia"/>
                 <w:noProof/>
-                <w:lang w:eastAsia="hr-HR"/>
+                <w:lang w:val="en-US"/>
               </w:rPr>
               <w:tab/>
             </w:r>
@@ -3070,7 +3046,7 @@
                 <w:noProof/>
                 <w:webHidden/>
               </w:rPr>
-              <w:instrText xml:space="preserve"> PAGEREF _Toc531209218 \h </w:instrText>
+              <w:instrText xml:space="preserve"> PAGEREF _Toc534977764 \h </w:instrText>
             </w:r>
             <w:r>
               <w:rPr>
@@ -3090,7 +3066,7 @@
                 <w:noProof/>
                 <w:webHidden/>
               </w:rPr>
-              <w:t>21</w:t>
+              <w:t>22</w:t>
             </w:r>
             <w:r>
               <w:rPr>
@@ -3111,10 +3087,10 @@
             <w:rPr>
               <w:rFonts w:eastAsiaTheme="minorEastAsia"/>
               <w:noProof/>
-              <w:lang w:eastAsia="hr-HR"/>
+              <w:lang w:val="en-US"/>
             </w:rPr>
           </w:pPr>
-          <w:hyperlink w:anchor="_Toc531209219" w:history="1">
+          <w:hyperlink w:anchor="_Toc534977765" w:history="1">
             <w:r>
               <w:rPr>
                 <w:rStyle w:val="Hyperlink"/>
@@ -3126,7 +3102,7 @@
               <w:rPr>
                 <w:rFonts w:eastAsiaTheme="minorEastAsia"/>
                 <w:noProof/>
-                <w:lang w:eastAsia="hr-HR"/>
+                <w:lang w:val="en-US"/>
               </w:rPr>
               <w:tab/>
             </w:r>
@@ -3156,7 +3132,7 @@
                 <w:noProof/>
                 <w:webHidden/>
               </w:rPr>
-              <w:instrText xml:space="preserve"> PAGEREF _Toc531209219 \h </w:instrText>
+              <w:instrText xml:space="preserve"> PAGEREF _Toc534977765 \h </w:instrText>
             </w:r>
             <w:r>
               <w:rPr>
@@ -3176,7 +3152,7 @@
                 <w:noProof/>
                 <w:webHidden/>
               </w:rPr>
-              <w:t>24</w:t>
+              <w:t>25</w:t>
             </w:r>
             <w:r>
               <w:rPr>
@@ -3197,10 +3173,10 @@
             <w:rPr>
               <w:rFonts w:eastAsiaTheme="minorEastAsia"/>
               <w:noProof/>
-              <w:lang w:eastAsia="hr-HR"/>
+              <w:lang w:val="en-US"/>
             </w:rPr>
           </w:pPr>
-          <w:hyperlink w:anchor="_Toc531209220" w:history="1">
+          <w:hyperlink w:anchor="_Toc534977766" w:history="1">
             <w:r>
               <w:rPr>
                 <w:rStyle w:val="Hyperlink"/>
@@ -3212,7 +3188,7 @@
               <w:rPr>
                 <w:rFonts w:eastAsiaTheme="minorEastAsia"/>
                 <w:noProof/>
-                <w:lang w:eastAsia="hr-HR"/>
+                <w:lang w:val="en-US"/>
               </w:rPr>
               <w:tab/>
             </w:r>
@@ -3242,7 +3218,7 @@
                 <w:noProof/>
                 <w:webHidden/>
               </w:rPr>
-              <w:instrText xml:space="preserve"> PAGEREF _Toc531209220 \h </w:instrText>
+              <w:instrText xml:space="preserve"> PAGEREF _Toc534977766 \h </w:instrText>
             </w:r>
             <w:r>
               <w:rPr>
@@ -3262,7 +3238,7 @@
                 <w:noProof/>
                 <w:webHidden/>
               </w:rPr>
-              <w:t>25</w:t>
+              <w:t>26</w:t>
             </w:r>
             <w:r>
               <w:rPr>
@@ -3283,10 +3259,10 @@
             <w:rPr>
               <w:rFonts w:eastAsiaTheme="minorEastAsia"/>
               <w:noProof/>
-              <w:lang w:eastAsia="hr-HR"/>
+              <w:lang w:val="en-US"/>
             </w:rPr>
           </w:pPr>
-          <w:hyperlink w:anchor="_Toc531209221" w:history="1">
+          <w:hyperlink w:anchor="_Toc534977767" w:history="1">
             <w:r>
               <w:rPr>
                 <w:rStyle w:val="Hyperlink"/>
@@ -3298,7 +3274,7 @@
               <w:rPr>
                 <w:rFonts w:eastAsiaTheme="minorEastAsia"/>
                 <w:noProof/>
-                <w:lang w:eastAsia="hr-HR"/>
+                <w:lang w:val="en-US"/>
               </w:rPr>
               <w:tab/>
             </w:r>
@@ -3328,7 +3304,7 @@
                 <w:noProof/>
                 <w:webHidden/>
               </w:rPr>
-              <w:instrText xml:space="preserve"> PAGEREF _Toc531209221 \h </w:instrText>
+              <w:instrText xml:space="preserve"> PAGEREF _Toc534977767 \h </w:instrText>
             </w:r>
             <w:r>
               <w:rPr>
@@ -3348,7 +3324,437 @@
                 <w:noProof/>
                 <w:webHidden/>
               </w:rPr>
-              <w:t>26</w:t>
+              <w:t>27</w:t>
+            </w:r>
+            <w:r>
+              <w:rPr>
+                <w:noProof/>
+                <w:webHidden/>
+              </w:rPr>
+              <w:fldChar w:fldCharType="end"/>
+            </w:r>
+          </w:hyperlink>
+        </w:p>
+        <w:p>
+          <w:pPr>
+            <w:pStyle w:val="TOC2"/>
+            <w:tabs>
+              <w:tab w:val="left" w:pos="880"/>
+              <w:tab w:val="right" w:leader="dot" w:pos="9062"/>
+            </w:tabs>
+            <w:rPr>
+              <w:rFonts w:eastAsiaTheme="minorEastAsia"/>
+              <w:noProof/>
+              <w:lang w:val="en-US"/>
+            </w:rPr>
+          </w:pPr>
+          <w:hyperlink w:anchor="_Toc534977768" w:history="1">
+            <w:r>
+              <w:rPr>
+                <w:rStyle w:val="Hyperlink"/>
+                <w:noProof/>
+              </w:rPr>
+              <w:t>7.1.</w:t>
+            </w:r>
+            <w:r>
+              <w:rPr>
+                <w:rFonts w:eastAsiaTheme="minorEastAsia"/>
+                <w:noProof/>
+                <w:lang w:val="en-US"/>
+              </w:rPr>
+              <w:tab/>
+            </w:r>
+            <w:r>
+              <w:rPr>
+                <w:rStyle w:val="Hyperlink"/>
+                <w:noProof/>
+              </w:rPr>
+              <w:t>Dijagram razmještaja</w:t>
+            </w:r>
+            <w:r>
+              <w:rPr>
+                <w:noProof/>
+                <w:webHidden/>
+              </w:rPr>
+              <w:tab/>
+            </w:r>
+            <w:r>
+              <w:rPr>
+                <w:noProof/>
+                <w:webHidden/>
+              </w:rPr>
+              <w:fldChar w:fldCharType="begin"/>
+            </w:r>
+            <w:r>
+              <w:rPr>
+                <w:noProof/>
+                <w:webHidden/>
+              </w:rPr>
+              <w:instrText xml:space="preserve"> PAGEREF _Toc534977768 \h </w:instrText>
+            </w:r>
+            <w:r>
+              <w:rPr>
+                <w:noProof/>
+                <w:webHidden/>
+              </w:rPr>
+            </w:r>
+            <w:r>
+              <w:rPr>
+                <w:noProof/>
+                <w:webHidden/>
+              </w:rPr>
+              <w:fldChar w:fldCharType="separate"/>
+            </w:r>
+            <w:r>
+              <w:rPr>
+                <w:noProof/>
+                <w:webHidden/>
+              </w:rPr>
+              <w:t>27</w:t>
+            </w:r>
+            <w:r>
+              <w:rPr>
+                <w:noProof/>
+                <w:webHidden/>
+              </w:rPr>
+              <w:fldChar w:fldCharType="end"/>
+            </w:r>
+          </w:hyperlink>
+        </w:p>
+        <w:p>
+          <w:pPr>
+            <w:pStyle w:val="TOC2"/>
+            <w:tabs>
+              <w:tab w:val="left" w:pos="880"/>
+              <w:tab w:val="right" w:leader="dot" w:pos="9062"/>
+            </w:tabs>
+            <w:rPr>
+              <w:rFonts w:eastAsiaTheme="minorEastAsia"/>
+              <w:noProof/>
+              <w:lang w:val="en-US"/>
+            </w:rPr>
+          </w:pPr>
+          <w:hyperlink w:anchor="_Toc534977769" w:history="1">
+            <w:r>
+              <w:rPr>
+                <w:rStyle w:val="Hyperlink"/>
+                <w:noProof/>
+              </w:rPr>
+              <w:t>7.2.</w:t>
+            </w:r>
+            <w:r>
+              <w:rPr>
+                <w:rFonts w:eastAsiaTheme="minorEastAsia"/>
+                <w:noProof/>
+                <w:lang w:val="en-US"/>
+              </w:rPr>
+              <w:tab/>
+            </w:r>
+            <w:r>
+              <w:rPr>
+                <w:rStyle w:val="Hyperlink"/>
+                <w:noProof/>
+              </w:rPr>
+              <w:t>Dijagram stanja – prijava na sustav</w:t>
+            </w:r>
+            <w:r>
+              <w:rPr>
+                <w:noProof/>
+                <w:webHidden/>
+              </w:rPr>
+              <w:tab/>
+            </w:r>
+            <w:r>
+              <w:rPr>
+                <w:noProof/>
+                <w:webHidden/>
+              </w:rPr>
+              <w:fldChar w:fldCharType="begin"/>
+            </w:r>
+            <w:r>
+              <w:rPr>
+                <w:noProof/>
+                <w:webHidden/>
+              </w:rPr>
+              <w:instrText xml:space="preserve"> PAGEREF _Toc534977769 \h </w:instrText>
+            </w:r>
+            <w:r>
+              <w:rPr>
+                <w:noProof/>
+                <w:webHidden/>
+              </w:rPr>
+            </w:r>
+            <w:r>
+              <w:rPr>
+                <w:noProof/>
+                <w:webHidden/>
+              </w:rPr>
+              <w:fldChar w:fldCharType="separate"/>
+            </w:r>
+            <w:r>
+              <w:rPr>
+                <w:noProof/>
+                <w:webHidden/>
+              </w:rPr>
+              <w:t>28</w:t>
+            </w:r>
+            <w:r>
+              <w:rPr>
+                <w:noProof/>
+                <w:webHidden/>
+              </w:rPr>
+              <w:fldChar w:fldCharType="end"/>
+            </w:r>
+          </w:hyperlink>
+        </w:p>
+        <w:p>
+          <w:pPr>
+            <w:pStyle w:val="TOC2"/>
+            <w:tabs>
+              <w:tab w:val="left" w:pos="880"/>
+              <w:tab w:val="right" w:leader="dot" w:pos="9062"/>
+            </w:tabs>
+            <w:rPr>
+              <w:rFonts w:eastAsiaTheme="minorEastAsia"/>
+              <w:noProof/>
+              <w:lang w:val="en-US"/>
+            </w:rPr>
+          </w:pPr>
+          <w:hyperlink w:anchor="_Toc534977770" w:history="1">
+            <w:r>
+              <w:rPr>
+                <w:rStyle w:val="Hyperlink"/>
+                <w:noProof/>
+              </w:rPr>
+              <w:t>7.3.</w:t>
+            </w:r>
+            <w:r>
+              <w:rPr>
+                <w:rFonts w:eastAsiaTheme="minorEastAsia"/>
+                <w:noProof/>
+                <w:lang w:val="en-US"/>
+              </w:rPr>
+              <w:tab/>
+            </w:r>
+            <w:r>
+              <w:rPr>
+                <w:rStyle w:val="Hyperlink"/>
+                <w:noProof/>
+              </w:rPr>
+              <w:t>Dijagram stanja – izmjena podataka o korisniku</w:t>
+            </w:r>
+            <w:r>
+              <w:rPr>
+                <w:noProof/>
+                <w:webHidden/>
+              </w:rPr>
+              <w:tab/>
+            </w:r>
+            <w:r>
+              <w:rPr>
+                <w:noProof/>
+                <w:webHidden/>
+              </w:rPr>
+              <w:fldChar w:fldCharType="begin"/>
+            </w:r>
+            <w:r>
+              <w:rPr>
+                <w:noProof/>
+                <w:webHidden/>
+              </w:rPr>
+              <w:instrText xml:space="preserve"> PAGEREF _Toc534977770 \h </w:instrText>
+            </w:r>
+            <w:r>
+              <w:rPr>
+                <w:noProof/>
+                <w:webHidden/>
+              </w:rPr>
+            </w:r>
+            <w:r>
+              <w:rPr>
+                <w:noProof/>
+                <w:webHidden/>
+              </w:rPr>
+              <w:fldChar w:fldCharType="separate"/>
+            </w:r>
+            <w:r>
+              <w:rPr>
+                <w:noProof/>
+                <w:webHidden/>
+              </w:rPr>
+              <w:t>29</w:t>
+            </w:r>
+            <w:r>
+              <w:rPr>
+                <w:noProof/>
+                <w:webHidden/>
+              </w:rPr>
+              <w:fldChar w:fldCharType="end"/>
+            </w:r>
+          </w:hyperlink>
+        </w:p>
+        <w:p>
+          <w:pPr>
+            <w:pStyle w:val="TOC2"/>
+            <w:tabs>
+              <w:tab w:val="left" w:pos="880"/>
+              <w:tab w:val="right" w:leader="dot" w:pos="9062"/>
+            </w:tabs>
+            <w:rPr>
+              <w:rFonts w:eastAsiaTheme="minorEastAsia"/>
+              <w:noProof/>
+              <w:lang w:val="en-US"/>
+            </w:rPr>
+          </w:pPr>
+          <w:hyperlink w:anchor="_Toc534977771" w:history="1">
+            <w:r>
+              <w:rPr>
+                <w:rStyle w:val="Hyperlink"/>
+                <w:noProof/>
+              </w:rPr>
+              <w:t>7.4.</w:t>
+            </w:r>
+            <w:r>
+              <w:rPr>
+                <w:rFonts w:eastAsiaTheme="minorEastAsia"/>
+                <w:noProof/>
+                <w:lang w:val="en-US"/>
+              </w:rPr>
+              <w:tab/>
+            </w:r>
+            <w:r>
+              <w:rPr>
+                <w:rStyle w:val="Hyperlink"/>
+                <w:noProof/>
+              </w:rPr>
+              <w:t>Dijagram aktivnosti – registracija korisnika</w:t>
+            </w:r>
+            <w:r>
+              <w:rPr>
+                <w:noProof/>
+                <w:webHidden/>
+              </w:rPr>
+              <w:tab/>
+            </w:r>
+            <w:r>
+              <w:rPr>
+                <w:noProof/>
+                <w:webHidden/>
+              </w:rPr>
+              <w:fldChar w:fldCharType="begin"/>
+            </w:r>
+            <w:r>
+              <w:rPr>
+                <w:noProof/>
+                <w:webHidden/>
+              </w:rPr>
+              <w:instrText xml:space="preserve"> PAGEREF _Toc534977771 \h </w:instrText>
+            </w:r>
+            <w:r>
+              <w:rPr>
+                <w:noProof/>
+                <w:webHidden/>
+              </w:rPr>
+            </w:r>
+            <w:r>
+              <w:rPr>
+                <w:noProof/>
+                <w:webHidden/>
+              </w:rPr>
+              <w:fldChar w:fldCharType="separate"/>
+            </w:r>
+            <w:r>
+              <w:rPr>
+                <w:noProof/>
+                <w:webHidden/>
+              </w:rPr>
+              <w:t>30</w:t>
+            </w:r>
+            <w:r>
+              <w:rPr>
+                <w:noProof/>
+                <w:webHidden/>
+              </w:rPr>
+              <w:fldChar w:fldCharType="end"/>
+            </w:r>
+          </w:hyperlink>
+        </w:p>
+        <w:p>
+          <w:pPr>
+            <w:pStyle w:val="TOC2"/>
+            <w:tabs>
+              <w:tab w:val="left" w:pos="880"/>
+              <w:tab w:val="right" w:leader="dot" w:pos="9062"/>
+            </w:tabs>
+            <w:rPr>
+              <w:rFonts w:eastAsiaTheme="minorEastAsia"/>
+              <w:noProof/>
+              <w:lang w:val="en-US"/>
+            </w:rPr>
+          </w:pPr>
+          <w:hyperlink w:anchor="_Toc534977772" w:history="1">
+            <w:r>
+              <w:rPr>
+                <w:rStyle w:val="Hyperlink"/>
+                <w:noProof/>
+              </w:rPr>
+              <w:t>7.5.</w:t>
+            </w:r>
+            <w:r>
+              <w:rPr>
+                <w:rFonts w:eastAsiaTheme="minorEastAsia"/>
+                <w:noProof/>
+                <w:lang w:val="en-US"/>
+              </w:rPr>
+              <w:tab/>
+            </w:r>
+            <w:r>
+              <w:rPr>
+                <w:rStyle w:val="Hyperlink"/>
+                <w:noProof/>
+              </w:rPr>
+              <w:t>Dijagram aktivnosti – pregled korisnika</w:t>
+            </w:r>
+            <w:r>
+              <w:rPr>
+                <w:noProof/>
+                <w:webHidden/>
+              </w:rPr>
+              <w:tab/>
+            </w:r>
+            <w:r>
+              <w:rPr>
+                <w:noProof/>
+                <w:webHidden/>
+              </w:rPr>
+              <w:fldChar w:fldCharType="begin"/>
+            </w:r>
+            <w:r>
+              <w:rPr>
+                <w:noProof/>
+                <w:webHidden/>
+              </w:rPr>
+              <w:instrText xml:space="preserve"> PAGEREF _Toc534977772 \h </w:instrText>
+            </w:r>
+            <w:r>
+              <w:rPr>
+                <w:noProof/>
+                <w:webHidden/>
+              </w:rPr>
+            </w:r>
+            <w:r>
+              <w:rPr>
+                <w:noProof/>
+                <w:webHidden/>
+              </w:rPr>
+              <w:fldChar w:fldCharType="separate"/>
+            </w:r>
+            <w:r>
+              <w:rPr>
+                <w:noProof/>
+                <w:webHidden/>
+              </w:rPr>
+              <w:t>31</w:t>
             </w:r>
             <w:r>
               <w:rPr>
@@ -3369,10 +3775,10 @@
             <w:rPr>
               <w:rFonts w:eastAsiaTheme="minorEastAsia"/>
               <w:noProof/>
-              <w:lang w:eastAsia="hr-HR"/>
+              <w:lang w:val="en-US"/>
             </w:rPr>
           </w:pPr>
-          <w:hyperlink w:anchor="_Toc531209222" w:history="1">
+          <w:hyperlink w:anchor="_Toc534977773" w:history="1">
             <w:r>
               <w:rPr>
                 <w:rStyle w:val="Hyperlink"/>
@@ -3384,7 +3790,7 @@
               <w:rPr>
                 <w:rFonts w:eastAsiaTheme="minorEastAsia"/>
                 <w:noProof/>
-                <w:lang w:eastAsia="hr-HR"/>
+                <w:lang w:val="en-US"/>
               </w:rPr>
               <w:tab/>
             </w:r>
@@ -3414,7 +3820,7 @@
                 <w:noProof/>
                 <w:webHidden/>
               </w:rPr>
-              <w:instrText xml:space="preserve"> PAGEREF _Toc531209222 \h </w:instrText>
+              <w:instrText xml:space="preserve"> PAGEREF _Toc534977773 \h </w:instrText>
             </w:r>
             <w:r>
               <w:rPr>
@@ -3434,7 +3840,7 @@
                 <w:noProof/>
                 <w:webHidden/>
               </w:rPr>
-              <w:t>27</w:t>
+              <w:t>32</w:t>
             </w:r>
             <w:r>
               <w:rPr>
@@ -3455,10 +3861,10 @@
             <w:rPr>
               <w:rFonts w:eastAsiaTheme="minorEastAsia"/>
               <w:noProof/>
-              <w:lang w:eastAsia="hr-HR"/>
+              <w:lang w:val="en-US"/>
             </w:rPr>
           </w:pPr>
-          <w:hyperlink w:anchor="_Toc531209223" w:history="1">
+          <w:hyperlink w:anchor="_Toc534977774" w:history="1">
             <w:r>
               <w:rPr>
                 <w:rStyle w:val="Hyperlink"/>
@@ -3470,7 +3876,7 @@
               <w:rPr>
                 <w:rFonts w:eastAsiaTheme="minorEastAsia"/>
                 <w:noProof/>
-                <w:lang w:eastAsia="hr-HR"/>
+                <w:lang w:val="en-US"/>
               </w:rPr>
               <w:tab/>
             </w:r>
@@ -3500,7 +3906,7 @@
                 <w:noProof/>
                 <w:webHidden/>
               </w:rPr>
-              <w:instrText xml:space="preserve"> PAGEREF _Toc531209223 \h </w:instrText>
+              <w:instrText xml:space="preserve"> PAGEREF _Toc534977774 \h </w:instrText>
             </w:r>
             <w:r>
               <w:rPr>
@@ -3520,7 +3926,7 @@
                 <w:noProof/>
                 <w:webHidden/>
               </w:rPr>
-              <w:t>28</w:t>
+              <w:t>33</w:t>
             </w:r>
             <w:r>
               <w:rPr>
@@ -3540,10 +3946,10 @@
             <w:rPr>
               <w:rFonts w:eastAsiaTheme="minorEastAsia"/>
               <w:noProof/>
-              <w:lang w:eastAsia="hr-HR"/>
+              <w:lang w:val="en-US"/>
             </w:rPr>
           </w:pPr>
-          <w:hyperlink w:anchor="_Toc531209224" w:history="1">
+          <w:hyperlink w:anchor="_Toc534977775" w:history="1">
             <w:r>
               <w:rPr>
                 <w:rStyle w:val="Hyperlink"/>
@@ -3570,7 +3976,7 @@
                 <w:noProof/>
                 <w:webHidden/>
               </w:rPr>
-              <w:instrText xml:space="preserve"> PAGEREF _Toc531209224 \h </w:instrText>
+              <w:instrText xml:space="preserve"> PAGEREF _Toc534977775 \h </w:instrText>
             </w:r>
             <w:r>
               <w:rPr>
@@ -3590,7 +3996,7 @@
                 <w:noProof/>
                 <w:webHidden/>
               </w:rPr>
-              <w:t>29</w:t>
+              <w:t>34</w:t>
             </w:r>
             <w:r>
               <w:rPr>
@@ -3610,10 +4016,10 @@
             <w:rPr>
               <w:rFonts w:eastAsiaTheme="minorEastAsia"/>
               <w:noProof/>
-              <w:lang w:eastAsia="hr-HR"/>
+              <w:lang w:val="en-US"/>
             </w:rPr>
           </w:pPr>
-          <w:hyperlink w:anchor="_Toc531209225" w:history="1">
+          <w:hyperlink w:anchor="_Toc534977776" w:history="1">
             <w:r>
               <w:rPr>
                 <w:rStyle w:val="Hyperlink"/>
@@ -3640,7 +4046,7 @@
                 <w:noProof/>
                 <w:webHidden/>
               </w:rPr>
-              <w:instrText xml:space="preserve"> PAGEREF _Toc531209225 \h </w:instrText>
+              <w:instrText xml:space="preserve"> PAGEREF _Toc534977776 \h </w:instrText>
             </w:r>
             <w:r>
               <w:rPr>
@@ -3660,7 +4066,7 @@
                 <w:noProof/>
                 <w:webHidden/>
               </w:rPr>
-              <w:t>30</w:t>
+              <w:t>35</w:t>
             </w:r>
             <w:r>
               <w:rPr>
@@ -3680,10 +4086,10 @@
             <w:rPr>
               <w:rFonts w:eastAsiaTheme="minorEastAsia"/>
               <w:noProof/>
-              <w:lang w:eastAsia="hr-HR"/>
+              <w:lang w:val="en-US"/>
             </w:rPr>
           </w:pPr>
-          <w:hyperlink w:anchor="_Toc531209226" w:history="1">
+          <w:hyperlink w:anchor="_Toc534977777" w:history="1">
             <w:r>
               <w:rPr>
                 <w:rStyle w:val="Hyperlink"/>
@@ -3710,7 +4116,7 @@
                 <w:noProof/>
                 <w:webHidden/>
               </w:rPr>
-              <w:instrText xml:space="preserve"> PAGEREF _Toc531209226 \h </w:instrText>
+              <w:instrText xml:space="preserve"> PAGEREF _Toc534977777 \h </w:instrText>
             </w:r>
             <w:r>
               <w:rPr>
@@ -3730,7 +4136,7 @@
                 <w:noProof/>
                 <w:webHidden/>
               </w:rPr>
-              <w:t>31</w:t>
+              <w:t>36</w:t>
             </w:r>
             <w:r>
               <w:rPr>
@@ -3750,10 +4156,10 @@
             <w:rPr>
               <w:rFonts w:eastAsiaTheme="minorEastAsia"/>
               <w:noProof/>
-              <w:lang w:eastAsia="hr-HR"/>
+              <w:lang w:val="en-US"/>
             </w:rPr>
           </w:pPr>
-          <w:hyperlink w:anchor="_Toc531209227" w:history="1">
+          <w:hyperlink w:anchor="_Toc534977778" w:history="1">
             <w:r>
               <w:rPr>
                 <w:rStyle w:val="Hyperlink"/>
@@ -3780,7 +4186,7 @@
                 <w:noProof/>
                 <w:webHidden/>
               </w:rPr>
-              <w:instrText xml:space="preserve"> PAGEREF _Toc531209227 \h </w:instrText>
+              <w:instrText xml:space="preserve"> PAGEREF _Toc534977778 \h </w:instrText>
             </w:r>
             <w:r>
               <w:rPr>
@@ -3800,7 +4206,7 @@
                 <w:noProof/>
                 <w:webHidden/>
               </w:rPr>
-              <w:t>33</w:t>
+              <w:t>38</w:t>
             </w:r>
             <w:r>
               <w:rPr>
@@ -3823,7 +4229,10 @@
         </w:p>
       </w:sdtContent>
     </w:sdt>
-    <w:p/>
+    <w:p>
+      <w:bookmarkStart w:id="0" w:name="_GoBack"/>
+      <w:bookmarkEnd w:id="0"/>
+    </w:p>
     <w:p/>
     <w:p/>
     <w:p>
@@ -3847,11 +4256,11 @@
       <w:pPr>
         <w:pStyle w:val="Heading1"/>
       </w:pPr>
-      <w:bookmarkStart w:id="0" w:name="_Toc531209187"/>
+      <w:bookmarkStart w:id="1" w:name="_Toc534977733"/>
       <w:r>
         <w:t>Dnevnik promjena dokumentacije</w:t>
       </w:r>
-      <w:bookmarkEnd w:id="0"/>
+      <w:bookmarkEnd w:id="1"/>
     </w:p>
     <w:p/>
     <w:tbl>
@@ -4311,14 +4720,14 @@
       <w:pPr>
         <w:pStyle w:val="Heading1"/>
       </w:pPr>
-      <w:bookmarkStart w:id="1" w:name="_Toc431806046"/>
-      <w:bookmarkStart w:id="2" w:name="_Toc531209188"/>
+      <w:bookmarkStart w:id="2" w:name="_Toc431806046"/>
+      <w:bookmarkStart w:id="3" w:name="_Toc534977734"/>
       <w:r>
         <w:lastRenderedPageBreak/>
         <w:t>Opis projektnog zadatka</w:t>
       </w:r>
-      <w:bookmarkEnd w:id="1"/>
       <w:bookmarkEnd w:id="2"/>
+      <w:bookmarkEnd w:id="3"/>
     </w:p>
     <w:p/>
     <w:p>
@@ -4417,12 +4826,12 @@
       <w:pPr>
         <w:pStyle w:val="Heading1"/>
       </w:pPr>
-      <w:bookmarkStart w:id="3" w:name="_Toc531209189"/>
+      <w:bookmarkStart w:id="4" w:name="_Toc534977735"/>
       <w:r>
         <w:lastRenderedPageBreak/>
         <w:t>Pojmovnik</w:t>
       </w:r>
-      <w:bookmarkEnd w:id="3"/>
+      <w:bookmarkEnd w:id="4"/>
     </w:p>
     <w:p/>
     <w:p>
@@ -4610,23 +5019,23 @@
       <w:pPr>
         <w:pStyle w:val="Heading1"/>
       </w:pPr>
-      <w:bookmarkStart w:id="4" w:name="_Toc531209190"/>
+      <w:bookmarkStart w:id="5" w:name="_Toc534977736"/>
       <w:r>
         <w:lastRenderedPageBreak/>
         <w:t>Funkcionalni zahtjevi</w:t>
       </w:r>
-      <w:bookmarkEnd w:id="4"/>
+      <w:bookmarkEnd w:id="5"/>
     </w:p>
     <w:p/>
     <w:p>
       <w:pPr>
         <w:pStyle w:val="Heading2"/>
       </w:pPr>
-      <w:bookmarkStart w:id="5" w:name="_Toc531209191"/>
+      <w:bookmarkStart w:id="6" w:name="_Toc534977737"/>
       <w:r>
         <w:t>Dionici</w:t>
       </w:r>
-      <w:bookmarkEnd w:id="5"/>
+      <w:bookmarkEnd w:id="6"/>
     </w:p>
     <w:p>
       <w:r>
@@ -4637,11 +5046,11 @@
       <w:pPr>
         <w:pStyle w:val="Heading2"/>
       </w:pPr>
-      <w:bookmarkStart w:id="6" w:name="_Toc531209192"/>
+      <w:bookmarkStart w:id="7" w:name="_Toc534977738"/>
       <w:r>
         <w:t>Aktori</w:t>
       </w:r>
-      <w:bookmarkEnd w:id="6"/>
+      <w:bookmarkEnd w:id="7"/>
     </w:p>
     <w:p>
       <w:pPr>
@@ -4707,11 +5116,11 @@
       <w:pPr>
         <w:pStyle w:val="Heading3"/>
       </w:pPr>
-      <w:bookmarkStart w:id="7" w:name="_Toc531209193"/>
+      <w:bookmarkStart w:id="8" w:name="_Toc534977739"/>
       <w:r>
         <w:t>Administrator</w:t>
       </w:r>
-      <w:bookmarkEnd w:id="7"/>
+      <w:bookmarkEnd w:id="8"/>
     </w:p>
     <w:p>
       <w:pPr>
@@ -4777,11 +5186,11 @@
       <w:pPr>
         <w:pStyle w:val="Heading3"/>
       </w:pPr>
-      <w:bookmarkStart w:id="8" w:name="_Toc531209194"/>
+      <w:bookmarkStart w:id="9" w:name="_Toc534977740"/>
       <w:r>
         <w:t>Ovlašteni serviser</w:t>
       </w:r>
-      <w:bookmarkEnd w:id="8"/>
+      <w:bookmarkEnd w:id="9"/>
     </w:p>
     <w:p>
       <w:pPr>
@@ -4839,11 +5248,11 @@
       <w:pPr>
         <w:pStyle w:val="Heading3"/>
       </w:pPr>
-      <w:bookmarkStart w:id="9" w:name="_Toc531209195"/>
+      <w:bookmarkStart w:id="10" w:name="_Toc534977741"/>
       <w:r>
         <w:t>Registrirani korisnik</w:t>
       </w:r>
-      <w:bookmarkEnd w:id="9"/>
+      <w:bookmarkEnd w:id="10"/>
     </w:p>
     <w:p>
       <w:pPr>
@@ -4949,11 +5358,11 @@
       <w:pPr>
         <w:pStyle w:val="Heading3"/>
       </w:pPr>
-      <w:bookmarkStart w:id="10" w:name="_Toc531209196"/>
+      <w:bookmarkStart w:id="11" w:name="_Toc534977742"/>
       <w:r>
         <w:t>Neregistrirani korisnik</w:t>
       </w:r>
-      <w:bookmarkEnd w:id="10"/>
+      <w:bookmarkEnd w:id="11"/>
     </w:p>
     <w:p>
       <w:pPr>
@@ -4991,11 +5400,11 @@
       <w:pPr>
         <w:pStyle w:val="Heading3"/>
       </w:pPr>
-      <w:bookmarkStart w:id="11" w:name="_Toc531209197"/>
+      <w:bookmarkStart w:id="12" w:name="_Toc534977743"/>
       <w:r>
         <w:t>Baza podataka</w:t>
       </w:r>
-      <w:bookmarkEnd w:id="11"/>
+      <w:bookmarkEnd w:id="12"/>
     </w:p>
     <w:p>
       <w:pPr>
@@ -5042,12 +5451,12 @@
       <w:pPr>
         <w:pStyle w:val="Heading2"/>
       </w:pPr>
-      <w:bookmarkStart w:id="12" w:name="_Toc531209198"/>
+      <w:bookmarkStart w:id="13" w:name="_Toc534977744"/>
       <w:r>
         <w:lastRenderedPageBreak/>
         <w:t>Opisi obrazaca uporabe</w:t>
       </w:r>
-      <w:bookmarkEnd w:id="12"/>
+      <w:bookmarkEnd w:id="13"/>
     </w:p>
     <w:p/>
     <w:p>
@@ -6725,23 +7134,23 @@
       <w:pPr>
         <w:pStyle w:val="Heading2"/>
       </w:pPr>
-      <w:bookmarkStart w:id="13" w:name="_Toc531209199"/>
+      <w:bookmarkStart w:id="14" w:name="_Toc534977745"/>
       <w:r>
         <w:lastRenderedPageBreak/>
         <w:t>Dijagrami obrazaca uporabe</w:t>
       </w:r>
-      <w:bookmarkEnd w:id="13"/>
+      <w:bookmarkEnd w:id="14"/>
     </w:p>
     <w:p/>
     <w:p>
       <w:pPr>
         <w:pStyle w:val="Heading3"/>
       </w:pPr>
-      <w:bookmarkStart w:id="14" w:name="_Toc531209200"/>
+      <w:bookmarkStart w:id="15" w:name="_Toc534977746"/>
       <w:r>
         <w:t>Dijagram obrazaca uporabe za cijeli auto servis</w:t>
       </w:r>
-      <w:bookmarkEnd w:id="14"/>
+      <w:bookmarkEnd w:id="15"/>
     </w:p>
     <w:p/>
     <w:p>
@@ -6794,7 +7203,7 @@
         <w:pStyle w:val="Caption"/>
         <w:jc w:val="center"/>
       </w:pPr>
-      <w:bookmarkStart w:id="15" w:name="_Toc531593947"/>
+      <w:bookmarkStart w:id="16" w:name="_Toc531593947"/>
       <w:r>
         <w:t xml:space="preserve">Slika </w:t>
       </w:r>
@@ -6837,7 +7246,7 @@
       <w:r>
         <w:t xml:space="preserve"> Dijagram obrazaca uporabe za cijeli auto servis</w:t>
       </w:r>
-      <w:bookmarkEnd w:id="15"/>
+      <w:bookmarkEnd w:id="16"/>
     </w:p>
     <w:p/>
     <w:p/>
@@ -6846,12 +7255,12 @@
       <w:pPr>
         <w:pStyle w:val="Heading3"/>
       </w:pPr>
-      <w:bookmarkStart w:id="16" w:name="_Toc531209201"/>
+      <w:bookmarkStart w:id="17" w:name="_Toc534977747"/>
       <w:r>
         <w:lastRenderedPageBreak/>
         <w:t>Dijagram obrazaca uporabe za administratora</w:t>
       </w:r>
-      <w:bookmarkEnd w:id="16"/>
+      <w:bookmarkEnd w:id="17"/>
     </w:p>
     <w:p/>
     <w:p>
@@ -6904,7 +7313,7 @@
         <w:pStyle w:val="Caption"/>
         <w:jc w:val="center"/>
       </w:pPr>
-      <w:bookmarkStart w:id="17" w:name="_Toc531593948"/>
+      <w:bookmarkStart w:id="18" w:name="_Toc531593948"/>
       <w:r>
         <w:t xml:space="preserve">Slika </w:t>
       </w:r>
@@ -6950,7 +7359,7 @@
       <w:r>
         <w:t>Dijagram obrazaca uporabe za administratora</w:t>
       </w:r>
-      <w:bookmarkEnd w:id="17"/>
+      <w:bookmarkEnd w:id="18"/>
     </w:p>
     <w:p/>
     <w:p/>
@@ -6959,11 +7368,11 @@
       <w:pPr>
         <w:pStyle w:val="Heading3"/>
       </w:pPr>
-      <w:bookmarkStart w:id="18" w:name="_Toc531209202"/>
+      <w:bookmarkStart w:id="19" w:name="_Toc534977748"/>
       <w:r>
         <w:t>Dijagram obrazaca uporabe za korisnika</w:t>
       </w:r>
-      <w:bookmarkEnd w:id="18"/>
+      <w:bookmarkEnd w:id="19"/>
     </w:p>
     <w:p/>
     <w:p>
@@ -7016,7 +7425,7 @@
         <w:pStyle w:val="Caption"/>
         <w:jc w:val="center"/>
       </w:pPr>
-      <w:bookmarkStart w:id="19" w:name="_Toc531593949"/>
+      <w:bookmarkStart w:id="20" w:name="_Toc531593949"/>
       <w:r>
         <w:t xml:space="preserve">Slika </w:t>
       </w:r>
@@ -7062,18 +7471,18 @@
       <w:r>
         <w:t>obrazaca uporabe za korisnika</w:t>
       </w:r>
-      <w:bookmarkEnd w:id="19"/>
+      <w:bookmarkEnd w:id="20"/>
     </w:p>
     <w:p>
       <w:pPr>
         <w:pStyle w:val="Heading3"/>
       </w:pPr>
-      <w:bookmarkStart w:id="20" w:name="_Toc531209203"/>
+      <w:bookmarkStart w:id="21" w:name="_Toc534977749"/>
       <w:r>
         <w:lastRenderedPageBreak/>
         <w:t>Dijagram obrazaca uporabe za prijavu</w:t>
       </w:r>
-      <w:bookmarkEnd w:id="20"/>
+      <w:bookmarkEnd w:id="21"/>
     </w:p>
     <w:p/>
     <w:p>
@@ -7126,7 +7535,7 @@
         <w:pStyle w:val="Caption"/>
         <w:jc w:val="center"/>
       </w:pPr>
-      <w:bookmarkStart w:id="21" w:name="_Toc531593950"/>
+      <w:bookmarkStart w:id="22" w:name="_Toc531593950"/>
       <w:r>
         <w:t xml:space="preserve">Slika </w:t>
       </w:r>
@@ -7172,7 +7581,7 @@
       <w:r>
         <w:t>obrazaca uporabe za prijavu</w:t>
       </w:r>
-      <w:bookmarkEnd w:id="21"/>
+      <w:bookmarkEnd w:id="22"/>
     </w:p>
     <w:p/>
     <w:p/>
@@ -7180,11 +7589,11 @@
       <w:pPr>
         <w:pStyle w:val="Heading3"/>
       </w:pPr>
-      <w:bookmarkStart w:id="22" w:name="_Toc531209204"/>
+      <w:bookmarkStart w:id="23" w:name="_Toc534977750"/>
       <w:r>
         <w:t>Dijagram obrazaca uporabe za servisera</w:t>
       </w:r>
-      <w:bookmarkEnd w:id="22"/>
+      <w:bookmarkEnd w:id="23"/>
     </w:p>
     <w:p/>
     <w:p>
@@ -7237,7 +7646,7 @@
         <w:pStyle w:val="Caption"/>
         <w:jc w:val="center"/>
       </w:pPr>
-      <w:bookmarkStart w:id="23" w:name="_Toc531593951"/>
+      <w:bookmarkStart w:id="24" w:name="_Toc531593951"/>
       <w:r>
         <w:t xml:space="preserve">Slika </w:t>
       </w:r>
@@ -7283,7 +7692,7 @@
       <w:r>
         <w:t>ijagram obrazaca uporabe za servisera</w:t>
       </w:r>
-      <w:bookmarkEnd w:id="23"/>
+      <w:bookmarkEnd w:id="24"/>
     </w:p>
     <w:p/>
     <w:p/>
@@ -7291,12 +7700,12 @@
       <w:pPr>
         <w:pStyle w:val="Heading3"/>
       </w:pPr>
-      <w:bookmarkStart w:id="24" w:name="_Toc531209205"/>
+      <w:bookmarkStart w:id="25" w:name="_Toc534977751"/>
       <w:r>
         <w:lastRenderedPageBreak/>
         <w:t>Dijagram obrazaca uporabe za obradu prijave vozila</w:t>
       </w:r>
-      <w:bookmarkEnd w:id="24"/>
+      <w:bookmarkEnd w:id="25"/>
     </w:p>
     <w:p/>
     <w:p>
@@ -7349,7 +7758,7 @@
         <w:pStyle w:val="Caption"/>
         <w:jc w:val="center"/>
       </w:pPr>
-      <w:bookmarkStart w:id="25" w:name="_Toc531593952"/>
+      <w:bookmarkStart w:id="26" w:name="_Toc531593952"/>
       <w:r>
         <w:t xml:space="preserve">Slika </w:t>
       </w:r>
@@ -7395,7 +7804,7 @@
       <w:r>
         <w:t>ijagram obrazaca uporabe za obradu prijave vozila</w:t>
       </w:r>
-      <w:bookmarkEnd w:id="25"/>
+      <w:bookmarkEnd w:id="26"/>
     </w:p>
     <w:p/>
     <w:p/>
@@ -7414,23 +7823,23 @@
       <w:pPr>
         <w:pStyle w:val="Heading2"/>
       </w:pPr>
-      <w:bookmarkStart w:id="26" w:name="_Toc531209206"/>
+      <w:bookmarkStart w:id="27" w:name="_Toc534977752"/>
       <w:r>
         <w:lastRenderedPageBreak/>
         <w:t>Sekvencijski dijagrami</w:t>
       </w:r>
-      <w:bookmarkEnd w:id="26"/>
+      <w:bookmarkEnd w:id="27"/>
     </w:p>
     <w:p/>
     <w:p>
       <w:pPr>
         <w:pStyle w:val="Heading3"/>
       </w:pPr>
-      <w:bookmarkStart w:id="27" w:name="_Toc531209207"/>
+      <w:bookmarkStart w:id="28" w:name="_Toc534977753"/>
       <w:r>
         <w:t>Osnovni upis podataka</w:t>
       </w:r>
-      <w:bookmarkEnd w:id="27"/>
+      <w:bookmarkEnd w:id="28"/>
     </w:p>
     <w:p>
       <w:r>
@@ -7488,7 +7897,7 @@
         <w:pStyle w:val="Caption"/>
         <w:jc w:val="center"/>
       </w:pPr>
-      <w:bookmarkStart w:id="28" w:name="_Toc531593953"/>
+      <w:bookmarkStart w:id="29" w:name="_Toc531593953"/>
       <w:r>
         <w:t xml:space="preserve">Slika </w:t>
       </w:r>
@@ -7531,7 +7940,7 @@
       <w:r>
         <w:t xml:space="preserve"> Sekvencijski dijagram - Osnovni upis podataka</w:t>
       </w:r>
-      <w:bookmarkEnd w:id="28"/>
+      <w:bookmarkEnd w:id="29"/>
     </w:p>
     <w:p/>
     <w:p/>
@@ -7539,11 +7948,11 @@
       <w:pPr>
         <w:pStyle w:val="Heading3"/>
       </w:pPr>
-      <w:bookmarkStart w:id="29" w:name="_Toc531209208"/>
+      <w:bookmarkStart w:id="30" w:name="_Toc534977754"/>
       <w:r>
         <w:t>Potvrda prijave vozila na popravak</w:t>
       </w:r>
-      <w:bookmarkEnd w:id="29"/>
+      <w:bookmarkEnd w:id="30"/>
     </w:p>
     <w:p>
       <w:r>
@@ -7601,7 +8010,7 @@
         <w:pStyle w:val="Caption"/>
         <w:jc w:val="center"/>
       </w:pPr>
-      <w:bookmarkStart w:id="30" w:name="_Toc531593954"/>
+      <w:bookmarkStart w:id="31" w:name="_Toc531593954"/>
       <w:r>
         <w:t xml:space="preserve">Slika </w:t>
       </w:r>
@@ -7650,19 +8059,19 @@
       <w:r>
         <w:t>Potvrda prijave vozila na popravak</w:t>
       </w:r>
-      <w:bookmarkEnd w:id="30"/>
+      <w:bookmarkEnd w:id="31"/>
     </w:p>
     <w:p/>
     <w:p>
       <w:pPr>
         <w:pStyle w:val="Heading3"/>
       </w:pPr>
-      <w:bookmarkStart w:id="31" w:name="_Toc531209209"/>
+      <w:bookmarkStart w:id="32" w:name="_Toc534977755"/>
       <w:r>
         <w:lastRenderedPageBreak/>
         <w:t>Pregled vlastitih korisnika</w:t>
       </w:r>
-      <w:bookmarkEnd w:id="31"/>
+      <w:bookmarkEnd w:id="32"/>
     </w:p>
     <w:p>
       <w:r>
@@ -7732,7 +8141,7 @@
         <w:pStyle w:val="Caption"/>
         <w:jc w:val="center"/>
       </w:pPr>
-      <w:bookmarkStart w:id="32" w:name="_Toc531593955"/>
+      <w:bookmarkStart w:id="33" w:name="_Toc531593955"/>
       <w:r>
         <w:t xml:space="preserve">Slika </w:t>
       </w:r>
@@ -7781,7 +8190,7 @@
       <w:r>
         <w:t>Pregled vlastitih korisnika</w:t>
       </w:r>
-      <w:bookmarkEnd w:id="32"/>
+      <w:bookmarkEnd w:id="33"/>
     </w:p>
     <w:p/>
     <w:p/>
@@ -7789,11 +8198,11 @@
       <w:pPr>
         <w:pStyle w:val="Heading3"/>
       </w:pPr>
-      <w:bookmarkStart w:id="33" w:name="_Toc531209210"/>
+      <w:bookmarkStart w:id="34" w:name="_Toc534977756"/>
       <w:r>
         <w:t>Prijava na sustav</w:t>
       </w:r>
-      <w:bookmarkEnd w:id="33"/>
+      <w:bookmarkEnd w:id="34"/>
     </w:p>
     <w:p>
       <w:r>
@@ -7851,7 +8260,7 @@
         <w:pStyle w:val="Caption"/>
         <w:jc w:val="center"/>
       </w:pPr>
-      <w:bookmarkStart w:id="34" w:name="_Toc531593956"/>
+      <w:bookmarkStart w:id="35" w:name="_Toc531593956"/>
       <w:r>
         <w:t xml:space="preserve">Slika </w:t>
       </w:r>
@@ -7900,18 +8309,18 @@
       <w:r>
         <w:t>Prijava na sustav</w:t>
       </w:r>
-      <w:bookmarkEnd w:id="34"/>
+      <w:bookmarkEnd w:id="35"/>
     </w:p>
     <w:p>
       <w:pPr>
         <w:pStyle w:val="Heading3"/>
       </w:pPr>
-      <w:bookmarkStart w:id="35" w:name="_Toc531209211"/>
+      <w:bookmarkStart w:id="36" w:name="_Toc534977757"/>
       <w:r>
         <w:lastRenderedPageBreak/>
         <w:t>Prijava vozila na popravak</w:t>
       </w:r>
-      <w:bookmarkEnd w:id="35"/>
+      <w:bookmarkEnd w:id="36"/>
     </w:p>
     <w:p>
       <w:r>
@@ -7984,7 +8393,7 @@
         <w:pStyle w:val="Caption"/>
         <w:jc w:val="center"/>
       </w:pPr>
-      <w:bookmarkStart w:id="36" w:name="_Toc531593957"/>
+      <w:bookmarkStart w:id="37" w:name="_Toc531593957"/>
       <w:r>
         <w:t xml:space="preserve">Slika </w:t>
       </w:r>
@@ -8033,7 +8442,7 @@
       <w:r>
         <w:t>Prijava vozila na popravak</w:t>
       </w:r>
-      <w:bookmarkEnd w:id="36"/>
+      <w:bookmarkEnd w:id="37"/>
     </w:p>
     <w:p/>
     <w:p/>
@@ -8049,12 +8458,12 @@
       <w:pPr>
         <w:pStyle w:val="Heading3"/>
       </w:pPr>
-      <w:bookmarkStart w:id="37" w:name="_Toc531209212"/>
+      <w:bookmarkStart w:id="38" w:name="_Toc534977758"/>
       <w:r>
         <w:lastRenderedPageBreak/>
         <w:t>Registracija</w:t>
       </w:r>
-      <w:bookmarkEnd w:id="37"/>
+      <w:bookmarkEnd w:id="38"/>
     </w:p>
     <w:p>
       <w:r>
@@ -8112,7 +8521,7 @@
         <w:pStyle w:val="Caption"/>
         <w:jc w:val="center"/>
       </w:pPr>
-      <w:bookmarkStart w:id="38" w:name="_Toc531593958"/>
+      <w:bookmarkStart w:id="39" w:name="_Toc531593958"/>
       <w:r>
         <w:t xml:space="preserve">Slika </w:t>
       </w:r>
@@ -8161,7 +8570,7 @@
       <w:r>
         <w:t>– Registracija</w:t>
       </w:r>
-      <w:bookmarkEnd w:id="38"/>
+      <w:bookmarkEnd w:id="39"/>
     </w:p>
     <w:p/>
     <w:p/>
@@ -8169,11 +8578,11 @@
       <w:pPr>
         <w:pStyle w:val="Heading3"/>
       </w:pPr>
-      <w:bookmarkStart w:id="39" w:name="_Toc531209213"/>
+      <w:bookmarkStart w:id="40" w:name="_Toc534977759"/>
       <w:r>
         <w:t>Upravljanje informacijama registriranih korisnika</w:t>
       </w:r>
-      <w:bookmarkEnd w:id="39"/>
+      <w:bookmarkEnd w:id="40"/>
     </w:p>
     <w:p>
       <w:r>
@@ -8237,7 +8646,7 @@
         <w:pStyle w:val="Caption"/>
         <w:jc w:val="center"/>
       </w:pPr>
-      <w:bookmarkStart w:id="40" w:name="_Toc531593959"/>
+      <w:bookmarkStart w:id="41" w:name="_Toc531593959"/>
       <w:r>
         <w:t xml:space="preserve">Slika </w:t>
       </w:r>
@@ -8286,13 +8695,13 @@
       <w:r>
         <w:t>Upravljanje informacijama registriranih korisnika</w:t>
       </w:r>
-      <w:bookmarkEnd w:id="40"/>
+      <w:bookmarkEnd w:id="41"/>
     </w:p>
     <w:p>
       <w:pPr>
         <w:pStyle w:val="Heading1"/>
       </w:pPr>
-      <w:bookmarkStart w:id="41" w:name="_Toc531209214"/>
+      <w:bookmarkStart w:id="42" w:name="_Toc534977760"/>
       <w:r>
         <w:lastRenderedPageBreak/>
         <w:t>Ostal</w:t>
@@ -8300,7 +8709,7 @@
       <w:r>
         <w:t>i zahtjevi</w:t>
       </w:r>
-      <w:bookmarkEnd w:id="41"/>
+      <w:bookmarkEnd w:id="42"/>
     </w:p>
     <w:p/>
     <w:p>
@@ -8343,23 +8752,23 @@
       <w:pPr>
         <w:pStyle w:val="Heading1"/>
       </w:pPr>
-      <w:bookmarkStart w:id="42" w:name="_Toc531209215"/>
+      <w:bookmarkStart w:id="43" w:name="_Toc534977761"/>
       <w:r>
         <w:lastRenderedPageBreak/>
         <w:t>Arhitektura i dizajn sustava</w:t>
       </w:r>
-      <w:bookmarkEnd w:id="42"/>
+      <w:bookmarkEnd w:id="43"/>
     </w:p>
     <w:p/>
     <w:p>
       <w:pPr>
         <w:pStyle w:val="Heading2"/>
       </w:pPr>
-      <w:bookmarkStart w:id="43" w:name="_Toc531209216"/>
+      <w:bookmarkStart w:id="44" w:name="_Toc534977762"/>
       <w:r>
         <w:t>Arhitekturni obrazac MVC</w:t>
       </w:r>
-      <w:bookmarkEnd w:id="43"/>
+      <w:bookmarkEnd w:id="44"/>
     </w:p>
     <w:p>
       <w:r>
@@ -8503,7 +8912,7 @@
           <w:color w:val="2F5496"/>
         </w:rPr>
       </w:pPr>
-      <w:bookmarkStart w:id="44" w:name="_Toc531209217"/>
+      <w:bookmarkStart w:id="45" w:name="_Toc534977763"/>
       <w:r>
         <w:rPr>
           <w:rStyle w:val="normaltextrun"/>
@@ -8513,7 +8922,7 @@
         <w:lastRenderedPageBreak/>
         <w:t>ER model baze podataka</w:t>
       </w:r>
-      <w:bookmarkEnd w:id="44"/>
+      <w:bookmarkEnd w:id="45"/>
       <w:r>
         <w:rPr>
           <w:rStyle w:val="eop"/>
@@ -8575,7 +8984,7 @@
         <w:pStyle w:val="Caption"/>
         <w:jc w:val="center"/>
       </w:pPr>
-      <w:bookmarkStart w:id="45" w:name="_Toc531593960"/>
+      <w:bookmarkStart w:id="46" w:name="_Toc531593960"/>
       <w:r>
         <w:t xml:space="preserve">Slika </w:t>
       </w:r>
@@ -8590,7 +8999,7 @@
       <w:r>
         <w:t xml:space="preserve"> ER model baze podataka</w:t>
       </w:r>
-      <w:bookmarkEnd w:id="45"/>
+      <w:bookmarkEnd w:id="46"/>
     </w:p>
     <w:p/>
     <w:p/>
@@ -8607,11 +9016,11 @@
       <w:pPr>
         <w:pStyle w:val="Heading3"/>
       </w:pPr>
-      <w:bookmarkStart w:id="46" w:name="_Toc531209218"/>
+      <w:bookmarkStart w:id="47" w:name="_Toc534977764"/>
       <w:r>
         <w:t>Opisi entiteta ER modela baze podataka</w:t>
       </w:r>
-      <w:bookmarkEnd w:id="46"/>
+      <w:bookmarkEnd w:id="47"/>
     </w:p>
     <w:p/>
     <w:p>
@@ -9612,11 +10021,11 @@
       <w:pPr>
         <w:pStyle w:val="Heading2"/>
       </w:pPr>
-      <w:bookmarkStart w:id="47" w:name="_Toc531209219"/>
+      <w:bookmarkStart w:id="48" w:name="_Toc534977765"/>
       <w:r>
         <w:t>Dijagram razreda</w:t>
       </w:r>
-      <w:bookmarkEnd w:id="47"/>
+      <w:bookmarkEnd w:id="48"/>
     </w:p>
     <w:p/>
     <w:p>
@@ -9689,7 +10098,7 @@
         <w:pStyle w:val="Caption"/>
         <w:jc w:val="center"/>
       </w:pPr>
-      <w:bookmarkStart w:id="48" w:name="_Toc531593961"/>
+      <w:bookmarkStart w:id="49" w:name="_Toc531593961"/>
       <w:r>
         <w:t xml:space="preserve">Slika </w:t>
       </w:r>
@@ -9726,7 +10135,7 @@
       <w:r>
         <w:t>. Dijagram razreda</w:t>
       </w:r>
-      <w:bookmarkEnd w:id="48"/>
+      <w:bookmarkEnd w:id="49"/>
     </w:p>
     <w:p>
       <w:pPr>
@@ -10130,11 +10539,11 @@
       <w:pPr>
         <w:pStyle w:val="Heading2"/>
       </w:pPr>
-      <w:bookmarkStart w:id="49" w:name="_Toc531209220"/>
+      <w:bookmarkStart w:id="50" w:name="_Toc534977766"/>
       <w:r>
         <w:t>Dijagram objekata</w:t>
       </w:r>
-      <w:bookmarkEnd w:id="49"/>
+      <w:bookmarkEnd w:id="50"/>
     </w:p>
     <w:p>
       <w:pPr>
@@ -10206,7 +10615,7 @@
         <w:pStyle w:val="Caption"/>
         <w:jc w:val="center"/>
       </w:pPr>
-      <w:bookmarkStart w:id="50" w:name="_Toc531593962"/>
+      <w:bookmarkStart w:id="51" w:name="_Toc531593962"/>
       <w:r>
         <w:t xml:space="preserve">Slika </w:t>
       </w:r>
@@ -10243,7 +10652,7 @@
       <w:r>
         <w:t>. Dijagram objekata</w:t>
       </w:r>
-      <w:bookmarkEnd w:id="50"/>
+      <w:bookmarkEnd w:id="51"/>
     </w:p>
     <w:p>
       <w:pPr>
@@ -10290,20 +10699,22 @@
       <w:pPr>
         <w:pStyle w:val="Heading1"/>
       </w:pPr>
-      <w:bookmarkStart w:id="51" w:name="_Toc531209221"/>
+      <w:bookmarkStart w:id="52" w:name="_Toc534977767"/>
       <w:r>
         <w:t>Implementacija i korisničko sučelje</w:t>
       </w:r>
-      <w:bookmarkEnd w:id="51"/>
+      <w:bookmarkEnd w:id="52"/>
     </w:p>
     <w:p/>
     <w:p>
       <w:pPr>
         <w:pStyle w:val="Heading2"/>
       </w:pPr>
+      <w:bookmarkStart w:id="53" w:name="_Toc534977768"/>
       <w:r>
         <w:t>Dijagram razmještaja</w:t>
       </w:r>
+      <w:bookmarkEnd w:id="53"/>
     </w:p>
     <w:p>
       <w:r>
@@ -10401,6 +10812,7 @@
       <w:pPr>
         <w:pStyle w:val="Heading2"/>
       </w:pPr>
+      <w:bookmarkStart w:id="54" w:name="_Toc534977769"/>
       <w:r>
         <w:lastRenderedPageBreak/>
         <w:t xml:space="preserve">Dijagram </w:t>
@@ -10408,6 +10820,7 @@
       <w:r>
         <w:t>stanja – prijava na sustav</w:t>
       </w:r>
+      <w:bookmarkEnd w:id="54"/>
     </w:p>
     <w:p/>
     <w:p>
@@ -10494,10 +10907,12 @@
       <w:pPr>
         <w:pStyle w:val="Heading2"/>
       </w:pPr>
+      <w:bookmarkStart w:id="55" w:name="_Toc534977770"/>
       <w:r>
         <w:lastRenderedPageBreak/>
         <w:t>Dijagram stanja – izmjena podataka o korisniku</w:t>
       </w:r>
+      <w:bookmarkEnd w:id="55"/>
     </w:p>
     <w:p/>
     <w:p>
@@ -10579,10 +10994,12 @@
       <w:pPr>
         <w:pStyle w:val="Heading2"/>
       </w:pPr>
+      <w:bookmarkStart w:id="56" w:name="_Toc534977771"/>
       <w:r>
         <w:lastRenderedPageBreak/>
         <w:t>Dijagram aktivnosti – registracija korisnika</w:t>
       </w:r>
+      <w:bookmarkEnd w:id="56"/>
     </w:p>
     <w:p/>
     <w:p>
@@ -10668,10 +11085,12 @@
       <w:pPr>
         <w:pStyle w:val="Heading2"/>
       </w:pPr>
+      <w:bookmarkStart w:id="57" w:name="_Toc534977772"/>
       <w:r>
         <w:lastRenderedPageBreak/>
         <w:t>Dijagram aktivnosti – pregled korisnika</w:t>
       </w:r>
+      <w:bookmarkEnd w:id="57"/>
     </w:p>
     <w:p/>
     <w:p>
@@ -10750,87 +11169,31 @@
     <w:p/>
     <w:p/>
     <w:p/>
-    <w:p/>
-    <w:p>
-      <w:pPr>
-        <w:pStyle w:val="Heading2"/>
-      </w:pPr>
+    <w:p>
+      <w:pPr>
+        <w:pStyle w:val="Heading1"/>
+      </w:pPr>
+      <w:bookmarkStart w:id="58" w:name="_Toc534977773"/>
       <w:r>
         <w:lastRenderedPageBreak/>
-        <w:t>Dijagram aktivnosti – registracija korisnika</w:t>
-      </w:r>
-    </w:p>
-    <w:p/>
-    <w:p>
-      <w:r>
-        <w:rPr>
-          <w:noProof/>
-        </w:rPr>
-        <w:drawing>
-          <wp:inline distT="0" distB="0" distL="0" distR="0" wp14:anchorId="3B840AEB" wp14:editId="089AEA13">
-            <wp:extent cx="5760720" cy="3465195"/>
-            <wp:effectExtent l="0" t="0" r="0" b="1905"/>
-            <wp:docPr id="24" name="Picture 24"/>
-            <wp:cNvGraphicFramePr>
-              <a:graphicFrameLocks xmlns:a="http://schemas.openxmlformats.org/drawingml/2006/main" noChangeAspect="1"/>
-            </wp:cNvGraphicFramePr>
-            <a:graphic xmlns:a="http://schemas.openxmlformats.org/drawingml/2006/main">
-              <a:graphicData uri="http://schemas.openxmlformats.org/drawingml/2006/picture">
-                <pic:pic xmlns:pic="http://schemas.openxmlformats.org/drawingml/2006/picture">
-                  <pic:nvPicPr>
-                    <pic:cNvPr id="1" name=""/>
-                    <pic:cNvPicPr/>
-                  </pic:nvPicPr>
-                  <pic:blipFill>
-                    <a:blip r:embed="rId32"/>
-                    <a:stretch>
-                      <a:fillRect/>
-                    </a:stretch>
-                  </pic:blipFill>
-                  <pic:spPr>
-                    <a:xfrm>
-                      <a:off x="0" y="0"/>
-                      <a:ext cx="5760720" cy="3465195"/>
-                    </a:xfrm>
-                    <a:prstGeom prst="rect">
-                      <a:avLst/>
-                    </a:prstGeom>
-                  </pic:spPr>
-                </pic:pic>
-              </a:graphicData>
-            </a:graphic>
-          </wp:inline>
-        </w:drawing>
-      </w:r>
-    </w:p>
-    <w:p>
-      <w:pPr>
-        <w:pStyle w:val="Caption"/>
-        <w:jc w:val="center"/>
-      </w:pPr>
-      <w:r>
-        <w:t>Slika 22</w:t>
-      </w:r>
-      <w:bookmarkStart w:id="52" w:name="_GoBack"/>
-      <w:bookmarkEnd w:id="52"/>
-      <w:r>
-        <w:t xml:space="preserve">. Dijagram </w:t>
-      </w:r>
-      <w:r>
-        <w:t>aktivnosti</w:t>
-      </w:r>
-      <w:r>
-        <w:t xml:space="preserve"> – </w:t>
-      </w:r>
-      <w:r>
-        <w:t>pregled korisnika</w:t>
-      </w:r>
-    </w:p>
-    <w:p/>
-    <w:p/>
-    <w:p/>
-    <w:p/>
-    <w:p/>
+        <w:t>Zaključak i budući rad</w:t>
+      </w:r>
+      <w:bookmarkEnd w:id="58"/>
+    </w:p>
+    <w:p/>
+    <w:p>
+      <w:r>
+        <w:t>Cilj projekta je implementirati web aplikaciju putem koje će korisnici svoje automobile prijaviti na popravak u samo par koraka. Aplikacija još nije u fazi izrade</w:t>
+      </w:r>
+      <w:r>
+        <w:t>, no ideja je uz redovite sastanke i konstantnu nadogradnju izraditi aplikaciju koja će ostvariti željeni cilj.</w:t>
+      </w:r>
+    </w:p>
+    <w:p>
+      <w:r>
+        <w:t>Zasad još nije bilo govora o budućoj razradi jer sama aplikacija još nije u fazi izgradnje, no kroz par inačica dokumentacija će i to biti obrađeno.</w:t>
+      </w:r>
+    </w:p>
     <w:p/>
     <w:p/>
     <w:p/>
@@ -10859,59 +11222,12 @@
       <w:pPr>
         <w:pStyle w:val="Heading1"/>
       </w:pPr>
-      <w:bookmarkStart w:id="53" w:name="_Toc531209222"/>
-      <w:r>
-        <w:t>Zaključak i budući rad</w:t>
-      </w:r>
-      <w:bookmarkEnd w:id="53"/>
-    </w:p>
-    <w:p/>
-    <w:p>
-      <w:r>
-        <w:t>Cilj projekta je implementirati web aplikaciju putem koje će korisnici svoje automobile prijaviti na popravak u samo par koraka. Aplikacija još nije u fazi izrade</w:t>
-      </w:r>
-      <w:r>
-        <w:t>, no ideja je uz redovite sastanke i konstantnu nadogradnju izraditi aplikaciju koja će ostvariti željeni cilj.</w:t>
-      </w:r>
-    </w:p>
-    <w:p>
-      <w:r>
-        <w:t>Zasad još nije bilo govora o budućoj razradi jer sama aplikacija još nije u fazi izgradnje, no kroz par inačica dokumentacija će i to biti obrađeno.</w:t>
-      </w:r>
-    </w:p>
-    <w:p/>
-    <w:p/>
-    <w:p/>
-    <w:p/>
-    <w:p/>
-    <w:p/>
-    <w:p/>
-    <w:p/>
-    <w:p/>
-    <w:p/>
-    <w:p/>
-    <w:p/>
-    <w:p/>
-    <w:p/>
-    <w:p/>
-    <w:p/>
-    <w:p/>
-    <w:p/>
-    <w:p/>
-    <w:p/>
-    <w:p/>
-    <w:p/>
-    <w:p/>
-    <w:p/>
-    <w:p>
-      <w:pPr>
-        <w:pStyle w:val="Heading1"/>
-      </w:pPr>
-      <w:bookmarkStart w:id="54" w:name="_Toc531209223"/>
-      <w:r>
+      <w:bookmarkStart w:id="59" w:name="_Toc534977774"/>
+      <w:r>
+        <w:lastRenderedPageBreak/>
         <w:t>Popis literature</w:t>
       </w:r>
-      <w:bookmarkEnd w:id="54"/>
+      <w:bookmarkEnd w:id="59"/>
     </w:p>
     <w:p/>
     <w:p>
@@ -10930,7 +11246,7 @@
         </w:rPr>
         <w:t xml:space="preserve">Oblikovanje programske potpore, FER ZEMRIS, </w:t>
       </w:r>
-      <w:hyperlink r:id="rId33">
+      <w:hyperlink r:id="rId32">
         <w:r>
           <w:rPr>
             <w:rFonts w:ascii="Arial" w:eastAsia="Arial" w:hAnsi="Arial" w:cs="Arial"/>
@@ -10940,7 +11256,7 @@
           <w:t>http://www.fer.hr/predmet/opp</w:t>
         </w:r>
       </w:hyperlink>
-      <w:hyperlink r:id="rId34"/>
+      <w:hyperlink r:id="rId33"/>
     </w:p>
     <w:p>
       <w:pPr>
@@ -10958,7 +11274,7 @@
         </w:rPr>
         <w:t xml:space="preserve">Astah Community, </w:t>
       </w:r>
-      <w:hyperlink r:id="rId35" w:history="1">
+      <w:hyperlink r:id="rId34" w:history="1">
         <w:r>
           <w:rPr>
             <w:rStyle w:val="Hyperlink"/>
@@ -10984,7 +11300,7 @@
         </w:rPr>
         <w:t xml:space="preserve">SourceTree tool, </w:t>
       </w:r>
-      <w:hyperlink r:id="rId36" w:history="1">
+      <w:hyperlink r:id="rId35" w:history="1">
         <w:r>
           <w:rPr>
             <w:rStyle w:val="Hyperlink"/>
@@ -10993,7 +11309,7 @@
           <w:t>https://www.sourcetreeapp.com/</w:t>
         </w:r>
       </w:hyperlink>
-      <w:hyperlink r:id="rId37"/>
+      <w:hyperlink r:id="rId36"/>
     </w:p>
     <w:p/>
     <w:p/>
@@ -11028,11 +11344,12 @@
           <w:numId w:val="0"/>
         </w:numPr>
       </w:pPr>
-      <w:bookmarkStart w:id="55" w:name="_Toc531209224"/>
-      <w:r>
+      <w:bookmarkStart w:id="60" w:name="_Toc534977775"/>
+      <w:r>
+        <w:lastRenderedPageBreak/>
         <w:t>Dodatak A: Indeks (slika, dijagrama, tablica, ispisa kôda)</w:t>
       </w:r>
-      <w:bookmarkEnd w:id="55"/>
+      <w:bookmarkEnd w:id="60"/>
     </w:p>
     <w:p/>
     <w:p/>
@@ -12334,11 +12651,12 @@
           <w:numId w:val="0"/>
         </w:numPr>
       </w:pPr>
-      <w:bookmarkStart w:id="56" w:name="_Toc531209225"/>
-      <w:r>
+      <w:bookmarkStart w:id="61" w:name="_Toc534977776"/>
+      <w:r>
+        <w:lastRenderedPageBreak/>
         <w:t>Dodatak B: Dnevnik sastajanja</w:t>
       </w:r>
-      <w:bookmarkEnd w:id="56"/>
+      <w:bookmarkEnd w:id="61"/>
     </w:p>
     <w:p/>
     <w:p/>
@@ -12623,7 +12941,6 @@
           </w:p>
           <w:p>
             <w:r>
-              <w:lastRenderedPageBreak/>
               <w:t>Tin Komerički</w:t>
             </w:r>
           </w:p>
@@ -12644,13 +12961,11 @@
           </w:tcPr>
           <w:p>
             <w:r>
-              <w:lastRenderedPageBreak/>
               <w:t>Kratka rasprava o dosad napravljenoj dokumentaciji, pojašnjenje nejasnoća pojedinih područja drugim članovima.</w:t>
             </w:r>
           </w:p>
           <w:p>
             <w:r>
-              <w:lastRenderedPageBreak/>
               <w:t>Zakazan sljedeći sastanak za 8.12. gdje će se krenuti za planom izrade aplikacije.</w:t>
             </w:r>
           </w:p>
@@ -12675,11 +12990,12 @@
           <w:numId w:val="0"/>
         </w:numPr>
       </w:pPr>
-      <w:bookmarkStart w:id="57" w:name="_Toc531209226"/>
-      <w:r>
+      <w:bookmarkStart w:id="62" w:name="_Toc534977777"/>
+      <w:r>
+        <w:lastRenderedPageBreak/>
         <w:t>Dodatak C: Prikaz aktivnosti grupe</w:t>
       </w:r>
-      <w:bookmarkEnd w:id="57"/>
+      <w:bookmarkEnd w:id="62"/>
     </w:p>
     <w:p/>
     <w:p/>
@@ -13532,11 +13848,103 @@
         <w:rPr>
           <w:noProof/>
         </w:rPr>
+        <w:lastRenderedPageBreak/>
         <w:drawing>
           <wp:inline distT="0" distB="0" distL="0" distR="0" wp14:anchorId="73EFEF64" wp14:editId="56BFD5F9">
             <wp:extent cx="5760720" cy="1496060"/>
             <wp:effectExtent l="0" t="0" r="0" b="8890"/>
             <wp:docPr id="16" name="Picture 16"/>
+            <wp:cNvGraphicFramePr>
+              <a:graphicFrameLocks xmlns:a="http://schemas.openxmlformats.org/drawingml/2006/main" noChangeAspect="1"/>
+            </wp:cNvGraphicFramePr>
+            <a:graphic xmlns:a="http://schemas.openxmlformats.org/drawingml/2006/main">
+              <a:graphicData uri="http://schemas.openxmlformats.org/drawingml/2006/picture">
+                <pic:pic xmlns:pic="http://schemas.openxmlformats.org/drawingml/2006/picture">
+                  <pic:nvPicPr>
+                    <pic:cNvPr id="1" name=""/>
+                    <pic:cNvPicPr/>
+                  </pic:nvPicPr>
+                  <pic:blipFill>
+                    <a:blip r:embed="rId37"/>
+                    <a:stretch>
+                      <a:fillRect/>
+                    </a:stretch>
+                  </pic:blipFill>
+                  <pic:spPr>
+                    <a:xfrm>
+                      <a:off x="0" y="0"/>
+                      <a:ext cx="5760720" cy="1496060"/>
+                    </a:xfrm>
+                    <a:prstGeom prst="rect">
+                      <a:avLst/>
+                    </a:prstGeom>
+                  </pic:spPr>
+                </pic:pic>
+              </a:graphicData>
+            </a:graphic>
+          </wp:inline>
+        </w:drawing>
+      </w:r>
+    </w:p>
+    <w:p>
+      <w:pPr>
+        <w:pStyle w:val="Caption"/>
+        <w:jc w:val="center"/>
+      </w:pPr>
+      <w:bookmarkStart w:id="63" w:name="_Toc531593963"/>
+      <w:r>
+        <w:t xml:space="preserve">Slika </w:t>
+      </w:r>
+      <w:r>
+        <w:rPr>
+          <w:noProof/>
+        </w:rPr>
+        <w:fldChar w:fldCharType="begin"/>
+      </w:r>
+      <w:r>
+        <w:rPr>
+          <w:noProof/>
+        </w:rPr>
+        <w:instrText xml:space="preserve"> SEQ Slika \* ARABIC </w:instrText>
+      </w:r>
+      <w:r>
+        <w:rPr>
+          <w:noProof/>
+        </w:rPr>
+        <w:fldChar w:fldCharType="separate"/>
+      </w:r>
+      <w:r>
+        <w:rPr>
+          <w:noProof/>
+        </w:rPr>
+        <w:t>17</w:t>
+      </w:r>
+      <w:r>
+        <w:rPr>
+          <w:noProof/>
+        </w:rPr>
+        <w:fldChar w:fldCharType="end"/>
+      </w:r>
+      <w:r>
+        <w:t xml:space="preserve"> Aktivnost grupe u grani master</w:t>
+      </w:r>
+      <w:bookmarkEnd w:id="63"/>
+    </w:p>
+    <w:p/>
+    <w:p/>
+    <w:p>
+      <w:pPr>
+        <w:keepNext/>
+      </w:pPr>
+      <w:r>
+        <w:rPr>
+          <w:noProof/>
+        </w:rPr>
+        <w:drawing>
+          <wp:inline distT="0" distB="0" distL="0" distR="0" wp14:anchorId="18809B09" wp14:editId="18C85920">
+            <wp:extent cx="5760720" cy="1526540"/>
+            <wp:effectExtent l="0" t="0" r="0" b="0"/>
+            <wp:docPr id="17" name="Picture 17"/>
             <wp:cNvGraphicFramePr>
               <a:graphicFrameLocks xmlns:a="http://schemas.openxmlformats.org/drawingml/2006/main" noChangeAspect="1"/>
             </wp:cNvGraphicFramePr>
@@ -13556,97 +13964,6 @@
                   <pic:spPr>
                     <a:xfrm>
                       <a:off x="0" y="0"/>
-                      <a:ext cx="5760720" cy="1496060"/>
-                    </a:xfrm>
-                    <a:prstGeom prst="rect">
-                      <a:avLst/>
-                    </a:prstGeom>
-                  </pic:spPr>
-                </pic:pic>
-              </a:graphicData>
-            </a:graphic>
-          </wp:inline>
-        </w:drawing>
-      </w:r>
-    </w:p>
-    <w:p>
-      <w:pPr>
-        <w:pStyle w:val="Caption"/>
-        <w:jc w:val="center"/>
-      </w:pPr>
-      <w:bookmarkStart w:id="58" w:name="_Toc531593963"/>
-      <w:r>
-        <w:t xml:space="preserve">Slika </w:t>
-      </w:r>
-      <w:r>
-        <w:rPr>
-          <w:noProof/>
-        </w:rPr>
-        <w:fldChar w:fldCharType="begin"/>
-      </w:r>
-      <w:r>
-        <w:rPr>
-          <w:noProof/>
-        </w:rPr>
-        <w:instrText xml:space="preserve"> SEQ Slika \* ARABIC </w:instrText>
-      </w:r>
-      <w:r>
-        <w:rPr>
-          <w:noProof/>
-        </w:rPr>
-        <w:fldChar w:fldCharType="separate"/>
-      </w:r>
-      <w:r>
-        <w:rPr>
-          <w:noProof/>
-        </w:rPr>
-        <w:t>17</w:t>
-      </w:r>
-      <w:r>
-        <w:rPr>
-          <w:noProof/>
-        </w:rPr>
-        <w:fldChar w:fldCharType="end"/>
-      </w:r>
-      <w:r>
-        <w:t xml:space="preserve"> Aktivnost grupe u grani master</w:t>
-      </w:r>
-      <w:bookmarkEnd w:id="58"/>
-    </w:p>
-    <w:p/>
-    <w:p/>
-    <w:p>
-      <w:pPr>
-        <w:keepNext/>
-      </w:pPr>
-      <w:r>
-        <w:rPr>
-          <w:noProof/>
-        </w:rPr>
-        <w:drawing>
-          <wp:inline distT="0" distB="0" distL="0" distR="0" wp14:anchorId="18809B09" wp14:editId="18C85920">
-            <wp:extent cx="5760720" cy="1526540"/>
-            <wp:effectExtent l="0" t="0" r="0" b="0"/>
-            <wp:docPr id="17" name="Picture 17"/>
-            <wp:cNvGraphicFramePr>
-              <a:graphicFrameLocks xmlns:a="http://schemas.openxmlformats.org/drawingml/2006/main" noChangeAspect="1"/>
-            </wp:cNvGraphicFramePr>
-            <a:graphic xmlns:a="http://schemas.openxmlformats.org/drawingml/2006/main">
-              <a:graphicData uri="http://schemas.openxmlformats.org/drawingml/2006/picture">
-                <pic:pic xmlns:pic="http://schemas.openxmlformats.org/drawingml/2006/picture">
-                  <pic:nvPicPr>
-                    <pic:cNvPr id="1" name=""/>
-                    <pic:cNvPicPr/>
-                  </pic:nvPicPr>
-                  <pic:blipFill>
-                    <a:blip r:embed="rId39"/>
-                    <a:stretch>
-                      <a:fillRect/>
-                    </a:stretch>
-                  </pic:blipFill>
-                  <pic:spPr>
-                    <a:xfrm>
-                      <a:off x="0" y="0"/>
                       <a:ext cx="5760720" cy="1526540"/>
                     </a:xfrm>
                     <a:prstGeom prst="rect">
@@ -13666,7 +13983,7 @@
         <w:ind w:left="708" w:hanging="708"/>
         <w:jc w:val="center"/>
       </w:pPr>
-      <w:bookmarkStart w:id="59" w:name="_Toc531593964"/>
+      <w:bookmarkStart w:id="64" w:name="_Toc531593964"/>
       <w:r>
         <w:t xml:space="preserve">Slika </w:t>
       </w:r>
@@ -13703,7 +14020,7 @@
       <w:r>
         <w:t xml:space="preserve"> Aktivnost grupe u grani Doklumentacija</w:t>
       </w:r>
-      <w:bookmarkEnd w:id="59"/>
+      <w:bookmarkEnd w:id="64"/>
     </w:p>
     <w:p/>
     <w:p/>
@@ -13728,11 +14045,12 @@
           <w:numId w:val="0"/>
         </w:numPr>
       </w:pPr>
-      <w:bookmarkStart w:id="60" w:name="_Toc531209227"/>
-      <w:r>
+      <w:bookmarkStart w:id="65" w:name="_Toc534977778"/>
+      <w:r>
+        <w:lastRenderedPageBreak/>
         <w:t>Dodatak D: Plan rada / Pregled rada i stanje ostvarenja</w:t>
       </w:r>
-      <w:bookmarkEnd w:id="60"/>
+      <w:bookmarkEnd w:id="65"/>
     </w:p>
     <w:p/>
     <w:p>
@@ -13741,8 +14059,8 @@
       </w:r>
     </w:p>
     <w:sectPr>
-      <w:footerReference w:type="default" r:id="rId40"/>
-      <w:footerReference w:type="first" r:id="rId41"/>
+      <w:footerReference w:type="default" r:id="rId39"/>
+      <w:footerReference w:type="first" r:id="rId40"/>
       <w:pgSz w:w="11906" w:h="16838"/>
       <w:pgMar w:top="1417" w:right="1417" w:bottom="1417" w:left="1417" w:header="708" w:footer="708" w:gutter="0"/>
       <w:pgNumType w:start="1"/>
@@ -18015,7 +18333,7 @@
 </file>
 
 <file path=customXml/itemProps1.xml><?xml version="1.0" encoding="utf-8"?>
-<ds:datastoreItem xmlns:ds="http://schemas.openxmlformats.org/officeDocument/2006/customXml" ds:itemID="{40D54D21-3792-4457-8324-AC06080DD98B}">
+<ds:datastoreItem xmlns:ds="http://schemas.openxmlformats.org/officeDocument/2006/customXml" ds:itemID="{93DC77B6-E9B9-4D8F-A587-30F4805E4625}">
   <ds:schemaRefs>
     <ds:schemaRef ds:uri="http://schemas.openxmlformats.org/officeDocument/2006/bibliography"/>
   </ds:schemaRefs>

</xml_diff>